<commit_message>
Fixed Hough Transform bucket error. Tried a fix for an unpredicatble Error 206 on initialization Added GAIA DR3 suupport Started culling light sources that have GAIA photo variability "Variable". Added 50% crop to star field to lower vignetting error
</commit_message>
<xml_diff>
--- a/VariScan Description.docx
+++ b/VariScan Description.docx
@@ -1,6 +1,6 @@
 
 <file path=word/document.xml><?xml version="1.0" encoding="utf-8"?>
-<w:document xmlns:wpc="http://schemas.microsoft.com/office/word/2010/wordprocessingCanvas" xmlns:cx="http://schemas.microsoft.com/office/drawing/2014/chartex" xmlns:cx1="http://schemas.microsoft.com/office/drawing/2015/9/8/chartex" xmlns:cx2="http://schemas.microsoft.com/office/drawing/2015/10/21/chartex" xmlns:cx3="http://schemas.microsoft.com/office/drawing/2016/5/9/chartex" xmlns:cx4="http://schemas.microsoft.com/office/drawing/2016/5/10/chartex" xmlns:cx5="http://schemas.microsoft.com/office/drawing/2016/5/11/chartex" xmlns:cx6="http://schemas.microsoft.com/office/drawing/2016/5/12/chartex" xmlns:cx7="http://schemas.microsoft.com/office/drawing/2016/5/13/chartex" xmlns:cx8="http://schemas.microsoft.com/office/drawing/2016/5/14/chartex" xmlns:mc="http://schemas.openxmlformats.org/markup-compatibility/2006" xmlns:aink="http://schemas.microsoft.com/office/drawing/2016/ink" xmlns:am3d="http://schemas.microsoft.com/office/drawing/2017/model3d" xmlns:o="urn:schemas-microsoft-com:office:office" xmlns:r="http://schemas.openxmlformats.org/officeDocument/2006/relationships" xmlns:m="http://schemas.openxmlformats.org/officeDocument/2006/math" xmlns:v="urn:schemas-microsoft-com:vml" xmlns:wp14="http://schemas.microsoft.com/office/word/2010/wordprocessingDrawing" xmlns:wp="http://schemas.openxmlformats.org/drawingml/2006/wordprocessingDrawing" xmlns:w10="urn:schemas-microsoft-com:office:word" xmlns:w="http://schemas.openxmlformats.org/wordprocessingml/2006/main" xmlns:w14="http://schemas.microsoft.com/office/word/2010/wordml" xmlns:w15="http://schemas.microsoft.com/office/word/2012/wordml" xmlns:w16cex="http://schemas.microsoft.com/office/word/2018/wordml/cex" xmlns:w16cid="http://schemas.microsoft.com/office/word/2016/wordml/cid" xmlns:w16="http://schemas.microsoft.com/office/word/2018/wordml" xmlns:w16sdtdh="http://schemas.microsoft.com/office/word/2020/wordml/sdtdatahash" xmlns:w16se="http://schemas.microsoft.com/office/word/2015/wordml/symex" xmlns:wpg="http://schemas.microsoft.com/office/word/2010/wordprocessingGroup" xmlns:wpi="http://schemas.microsoft.com/office/word/2010/wordprocessingInk" xmlns:wne="http://schemas.microsoft.com/office/word/2006/wordml" xmlns:wps="http://schemas.microsoft.com/office/word/2010/wordprocessingShape" mc:Ignorable="w14 w15 w16se w16cid w16 w16cex w16sdtdh wp14">
+<w:document xmlns:wpc="http://schemas.microsoft.com/office/word/2010/wordprocessingCanvas" xmlns:cx="http://schemas.microsoft.com/office/drawing/2014/chartex" xmlns:cx1="http://schemas.microsoft.com/office/drawing/2015/9/8/chartex" xmlns:cx2="http://schemas.microsoft.com/office/drawing/2015/10/21/chartex" xmlns:cx3="http://schemas.microsoft.com/office/drawing/2016/5/9/chartex" xmlns:cx4="http://schemas.microsoft.com/office/drawing/2016/5/10/chartex" xmlns:cx5="http://schemas.microsoft.com/office/drawing/2016/5/11/chartex" xmlns:cx6="http://schemas.microsoft.com/office/drawing/2016/5/12/chartex" xmlns:cx7="http://schemas.microsoft.com/office/drawing/2016/5/13/chartex" xmlns:cx8="http://schemas.microsoft.com/office/drawing/2016/5/14/chartex" xmlns:mc="http://schemas.openxmlformats.org/markup-compatibility/2006" xmlns:aink="http://schemas.microsoft.com/office/drawing/2016/ink" xmlns:am3d="http://schemas.microsoft.com/office/drawing/2017/model3d" xmlns:o="urn:schemas-microsoft-com:office:office" xmlns:oel="http://schemas.microsoft.com/office/2019/extlst" xmlns:r="http://schemas.openxmlformats.org/officeDocument/2006/relationships" xmlns:m="http://schemas.openxmlformats.org/officeDocument/2006/math" xmlns:v="urn:schemas-microsoft-com:vml" xmlns:wp14="http://schemas.microsoft.com/office/word/2010/wordprocessingDrawing" xmlns:wp="http://schemas.openxmlformats.org/drawingml/2006/wordprocessingDrawing" xmlns:w10="urn:schemas-microsoft-com:office:word" xmlns:w="http://schemas.openxmlformats.org/wordprocessingml/2006/main" xmlns:w14="http://schemas.microsoft.com/office/word/2010/wordml" xmlns:w15="http://schemas.microsoft.com/office/word/2012/wordml" xmlns:w16cex="http://schemas.microsoft.com/office/word/2018/wordml/cex" xmlns:w16cid="http://schemas.microsoft.com/office/word/2016/wordml/cid" xmlns:w16="http://schemas.microsoft.com/office/word/2018/wordml" xmlns:w16sdtdh="http://schemas.microsoft.com/office/word/2020/wordml/sdtdatahash" xmlns:w16se="http://schemas.microsoft.com/office/word/2015/wordml/symex" xmlns:wpg="http://schemas.microsoft.com/office/word/2010/wordprocessingGroup" xmlns:wpi="http://schemas.microsoft.com/office/word/2010/wordprocessingInk" xmlns:wne="http://schemas.microsoft.com/office/word/2006/wordml" xmlns:wps="http://schemas.microsoft.com/office/word/2010/wordprocessingShape" mc:Ignorable="w14 w15 w16se w16cid w16 w16cex w16sdtdh wp14">
   <w:body>
     <w:p>
       <w:pPr>
@@ -1588,7 +1588,7 @@
           <w:sz w:val="24"/>
           <w:szCs w:val="24"/>
         </w:rPr>
-        <w:t xml:space="preserve">.  This should improve as both the APASS and Gaia catalogs are </w:t>
+        <w:t xml:space="preserve">.  This should improve as both the </w:t>
       </w:r>
       <w:proofErr w:type="gramStart"/>
       <w:r>
@@ -1597,7 +1597,7 @@
           <w:sz w:val="24"/>
           <w:szCs w:val="24"/>
         </w:rPr>
-        <w:t>refined</w:t>
+        <w:t>APASS</w:t>
       </w:r>
       <w:proofErr w:type="gramEnd"/>
       <w:r>
@@ -1606,7 +1606,7 @@
           <w:sz w:val="24"/>
           <w:szCs w:val="24"/>
         </w:rPr>
-        <w:t xml:space="preserve"> and more research is published on conversion between the two standards.  </w:t>
+        <w:t xml:space="preserve"> and Gaia catalogs are refined and more research is published on conversion between the two standards.  </w:t>
       </w:r>
     </w:p>
     <w:p>
@@ -2856,6 +2856,7 @@
     </w:p>
     <w:p>
       <w:pPr>
+        <w:keepNext/>
         <w:rPr>
           <w:rFonts w:ascii="Arial" w:hAnsi="Arial" w:cs="Arial"/>
           <w:bCs/>
@@ -2877,6 +2878,7 @@
     </w:p>
     <w:p>
       <w:pPr>
+        <w:keepNext/>
         <w:ind w:left="720"/>
         <w:rPr>
           <w:rFonts w:ascii="Arial" w:hAnsi="Arial" w:cs="Arial"/>
@@ -2890,7 +2892,60 @@
           <w:sz w:val="24"/>
           <w:szCs w:val="24"/>
         </w:rPr>
-        <w:t>Download the VariScan64_Exe.zip or VariScan32_Exe.zip and open. Run the "Setup" application.  Upon completion, an application icon will have been added to the start menu under "</w:t>
+        <w:t xml:space="preserve">The </w:t>
+      </w:r>
+      <w:r>
+        <w:rPr>
+          <w:rFonts w:ascii="Arial" w:hAnsi="Arial" w:cs="Arial"/>
+          <w:sz w:val="24"/>
+          <w:szCs w:val="24"/>
+        </w:rPr>
+        <w:t xml:space="preserve">APASS Star Database must be loaded as explained in the </w:t>
+      </w:r>
+      <w:proofErr w:type="gramStart"/>
+      <w:r>
+        <w:rPr>
+          <w:rFonts w:ascii="Arial" w:hAnsi="Arial" w:cs="Arial"/>
+          <w:sz w:val="24"/>
+          <w:szCs w:val="24"/>
+        </w:rPr>
+        <w:t>Set Up</w:t>
+      </w:r>
+      <w:proofErr w:type="gramEnd"/>
+      <w:r>
+        <w:rPr>
+          <w:rFonts w:ascii="Arial" w:hAnsi="Arial" w:cs="Arial"/>
+          <w:sz w:val="24"/>
+          <w:szCs w:val="24"/>
+        </w:rPr>
+        <w:t xml:space="preserve"> section.</w:t>
+      </w:r>
+    </w:p>
+    <w:p>
+      <w:pPr>
+        <w:keepNext/>
+        <w:ind w:left="720"/>
+        <w:rPr>
+          <w:rFonts w:ascii="Arial" w:hAnsi="Arial" w:cs="Arial"/>
+          <w:sz w:val="24"/>
+          <w:szCs w:val="24"/>
+        </w:rPr>
+      </w:pPr>
+      <w:r>
+        <w:rPr>
+          <w:rFonts w:ascii="Arial" w:hAnsi="Arial" w:cs="Arial"/>
+          <w:sz w:val="24"/>
+          <w:szCs w:val="24"/>
+        </w:rPr>
+        <w:t>As of this writing, the installation packages for Transient Search are available on GitHub in the “publish” directory of</w:t>
+      </w:r>
+      <w:r>
+        <w:rPr>
+          <w:rFonts w:ascii="Arial" w:hAnsi="Arial" w:cs="Arial"/>
+          <w:sz w:val="24"/>
+          <w:szCs w:val="24"/>
+        </w:rPr>
+        <w:t xml:space="preserve"> </w:t>
       </w:r>
       <w:proofErr w:type="spellStart"/>
       <w:r>
@@ -2899,23 +2954,7 @@
           <w:sz w:val="24"/>
           <w:szCs w:val="24"/>
         </w:rPr>
-        <w:t>T</w:t>
-      </w:r>
-      <w:r>
-        <w:rPr>
-          <w:rFonts w:ascii="Arial" w:hAnsi="Arial" w:cs="Arial"/>
-          <w:sz w:val="24"/>
-          <w:szCs w:val="24"/>
-        </w:rPr>
-        <w:t>SX</w:t>
-      </w:r>
-      <w:r>
-        <w:rPr>
-          <w:rFonts w:ascii="Arial" w:hAnsi="Arial" w:cs="Arial"/>
-          <w:sz w:val="24"/>
-          <w:szCs w:val="24"/>
-        </w:rPr>
-        <w:t>ToolKit</w:t>
+        <w:t>rrskybox</w:t>
       </w:r>
       <w:proofErr w:type="spellEnd"/>
       <w:r>
@@ -2924,6 +2963,170 @@
           <w:sz w:val="24"/>
           <w:szCs w:val="24"/>
         </w:rPr>
+        <w:t>/</w:t>
+      </w:r>
+      <w:proofErr w:type="spellStart"/>
+      <w:r>
+        <w:rPr>
+          <w:rFonts w:ascii="Arial" w:hAnsi="Arial" w:cs="Arial"/>
+          <w:sz w:val="24"/>
+          <w:szCs w:val="24"/>
+        </w:rPr>
+        <w:t>VariScan</w:t>
+      </w:r>
+      <w:proofErr w:type="spellEnd"/>
+      <w:r>
+        <w:rPr>
+          <w:rFonts w:ascii="Arial" w:hAnsi="Arial" w:cs="Arial"/>
+          <w:sz w:val="24"/>
+          <w:szCs w:val="24"/>
+        </w:rPr>
+        <w:t xml:space="preserve">. </w:t>
+      </w:r>
+      <w:proofErr w:type="spellStart"/>
+      <w:r>
+        <w:rPr>
+          <w:rFonts w:ascii="Arial" w:hAnsi="Arial" w:cs="Arial"/>
+          <w:sz w:val="24"/>
+          <w:szCs w:val="24"/>
+        </w:rPr>
+        <w:t>VariScan</w:t>
+      </w:r>
+      <w:proofErr w:type="spellEnd"/>
+      <w:r>
+        <w:rPr>
+          <w:rFonts w:ascii="Arial" w:hAnsi="Arial" w:cs="Arial"/>
+          <w:sz w:val="24"/>
+          <w:szCs w:val="24"/>
+        </w:rPr>
+        <w:t xml:space="preserve"> is installed as an uncertified, Click Once application. This may require</w:t>
+      </w:r>
+      <w:r>
+        <w:rPr>
+          <w:rFonts w:ascii="Arial" w:hAnsi="Arial" w:cs="Arial"/>
+          <w:sz w:val="24"/>
+          <w:szCs w:val="24"/>
+        </w:rPr>
+        <w:t xml:space="preserve"> </w:t>
+      </w:r>
+      <w:r>
+        <w:rPr>
+          <w:rFonts w:ascii="Arial" w:hAnsi="Arial" w:cs="Arial"/>
+          <w:sz w:val="24"/>
+          <w:szCs w:val="24"/>
+        </w:rPr>
+        <w:t xml:space="preserve">enabling certain Windows security by-pass options upon </w:t>
+      </w:r>
+      <w:r>
+        <w:rPr>
+          <w:rFonts w:ascii="Arial" w:hAnsi="Arial" w:cs="Arial"/>
+          <w:sz w:val="24"/>
+          <w:szCs w:val="24"/>
+        </w:rPr>
+        <w:lastRenderedPageBreak/>
+        <w:t>installation. In addition, Windows may require the application to</w:t>
+      </w:r>
+      <w:r>
+        <w:rPr>
+          <w:rFonts w:ascii="Arial" w:hAnsi="Arial" w:cs="Arial"/>
+          <w:sz w:val="24"/>
+          <w:szCs w:val="24"/>
+        </w:rPr>
+        <w:t xml:space="preserve"> </w:t>
+      </w:r>
+      <w:r>
+        <w:rPr>
+          <w:rFonts w:ascii="Arial" w:hAnsi="Arial" w:cs="Arial"/>
+          <w:sz w:val="24"/>
+          <w:szCs w:val="24"/>
+        </w:rPr>
+        <w:t>be uninstalled before re-installation (</w:t>
+      </w:r>
+      <w:proofErr w:type="gramStart"/>
+      <w:r>
+        <w:rPr>
+          <w:rFonts w:ascii="Arial" w:hAnsi="Arial" w:cs="Arial"/>
+          <w:sz w:val="24"/>
+          <w:szCs w:val="24"/>
+        </w:rPr>
+        <w:t>e.g.</w:t>
+      </w:r>
+      <w:proofErr w:type="gramEnd"/>
+      <w:r>
+        <w:rPr>
+          <w:rFonts w:ascii="Arial" w:hAnsi="Arial" w:cs="Arial"/>
+          <w:sz w:val="24"/>
+          <w:szCs w:val="24"/>
+        </w:rPr>
+        <w:t xml:space="preserve"> of newer versions).</w:t>
+      </w:r>
+    </w:p>
+    <w:p>
+      <w:pPr>
+        <w:keepNext/>
+        <w:ind w:left="720"/>
+        <w:rPr>
+          <w:rFonts w:ascii="Arial" w:hAnsi="Arial" w:cs="Arial"/>
+          <w:sz w:val="24"/>
+          <w:szCs w:val="24"/>
+        </w:rPr>
+      </w:pPr>
+      <w:r>
+        <w:rPr>
+          <w:rFonts w:ascii="Arial" w:hAnsi="Arial" w:cs="Arial"/>
+          <w:sz w:val="24"/>
+          <w:szCs w:val="24"/>
+        </w:rPr>
+        <w:t xml:space="preserve">To install, download </w:t>
+      </w:r>
+      <w:r>
+        <w:rPr>
+          <w:rFonts w:ascii="Arial" w:hAnsi="Arial" w:cs="Arial"/>
+          <w:sz w:val="24"/>
+          <w:szCs w:val="24"/>
+        </w:rPr>
+        <w:t>VariScan64.zip or VariScan32.Zip</w:t>
+      </w:r>
+      <w:r>
+        <w:rPr>
+          <w:rFonts w:ascii="Arial" w:hAnsi="Arial" w:cs="Arial"/>
+          <w:sz w:val="24"/>
+          <w:szCs w:val="24"/>
+        </w:rPr>
+        <w:t xml:space="preserve"> a local directory. Run "setup.exe". Upon completion, an</w:t>
+      </w:r>
+      <w:r>
+        <w:rPr>
+          <w:rFonts w:ascii="Arial" w:hAnsi="Arial" w:cs="Arial"/>
+          <w:sz w:val="24"/>
+          <w:szCs w:val="24"/>
+        </w:rPr>
+        <w:t xml:space="preserve"> </w:t>
+      </w:r>
+      <w:r>
+        <w:rPr>
+          <w:rFonts w:ascii="Arial" w:hAnsi="Arial" w:cs="Arial"/>
+          <w:sz w:val="24"/>
+          <w:szCs w:val="24"/>
+        </w:rPr>
+        <w:t>application icon will have been added to the start menu under "</w:t>
+      </w:r>
+      <w:proofErr w:type="spellStart"/>
+      <w:r>
+        <w:rPr>
+          <w:rFonts w:ascii="Arial" w:hAnsi="Arial" w:cs="Arial"/>
+          <w:sz w:val="24"/>
+          <w:szCs w:val="24"/>
+        </w:rPr>
+        <w:t>TSXToolKit</w:t>
+      </w:r>
+      <w:proofErr w:type="spellEnd"/>
+      <w:r>
+        <w:rPr>
+          <w:rFonts w:ascii="Arial" w:hAnsi="Arial" w:cs="Arial"/>
+          <w:sz w:val="24"/>
+          <w:szCs w:val="24"/>
+        </w:rPr>
         <w:t>" with the name "</w:t>
       </w:r>
       <w:proofErr w:type="spellStart"/>
@@ -2942,7 +3145,31 @@
           <w:sz w:val="24"/>
           <w:szCs w:val="24"/>
         </w:rPr>
-        <w:t>".  This application can be pinned to the Start if desired.  In addition. the APASS Star Database must be loaded as explained in the Set Up section.</w:t>
+        <w:t>". This</w:t>
+      </w:r>
+      <w:r>
+        <w:rPr>
+          <w:rFonts w:ascii="Arial" w:hAnsi="Arial" w:cs="Arial"/>
+          <w:sz w:val="24"/>
+          <w:szCs w:val="24"/>
+        </w:rPr>
+        <w:t xml:space="preserve"> </w:t>
+      </w:r>
+      <w:r>
+        <w:rPr>
+          <w:rFonts w:ascii="Arial" w:hAnsi="Arial" w:cs="Arial"/>
+          <w:sz w:val="24"/>
+          <w:szCs w:val="24"/>
+        </w:rPr>
+        <w:t>application can be pinned to the Start if desired</w:t>
+      </w:r>
+      <w:r>
+        <w:rPr>
+          <w:rFonts w:ascii="Arial" w:hAnsi="Arial" w:cs="Arial"/>
+          <w:sz w:val="24"/>
+          <w:szCs w:val="24"/>
+        </w:rPr>
+        <w:t>.</w:t>
       </w:r>
     </w:p>
     <w:p>
@@ -2963,7 +3190,6 @@
           <w:szCs w:val="24"/>
           <w:u w:val="single"/>
         </w:rPr>
-        <w:lastRenderedPageBreak/>
         <w:t>Support</w:t>
       </w:r>
     </w:p>
@@ -3019,7 +3245,23 @@
           <w:sz w:val="24"/>
           <w:szCs w:val="24"/>
         </w:rPr>
-        <w:t xml:space="preserve">I’d like to acknowledge with thanks the </w:t>
+        <w:t xml:space="preserve">I’d like to </w:t>
+      </w:r>
+      <w:r>
+        <w:rPr>
+          <w:rFonts w:ascii="Arial" w:hAnsi="Arial" w:cs="Arial"/>
+          <w:sz w:val="24"/>
+          <w:szCs w:val="24"/>
+        </w:rPr>
+        <w:t xml:space="preserve">thank Tom Bisque of Software Bisque for extensive assistance with this project and </w:t>
+      </w:r>
+      <w:r>
+        <w:rPr>
+          <w:rFonts w:ascii="Arial" w:hAnsi="Arial" w:cs="Arial"/>
+          <w:sz w:val="24"/>
+          <w:szCs w:val="24"/>
+        </w:rPr>
+        <w:t xml:space="preserve">acknowledge with thanks the </w:t>
       </w:r>
       <w:r>
         <w:rPr>
@@ -20511,7 +20753,7 @@
 </file>
 
 <file path=word/endnotes.xml><?xml version="1.0" encoding="utf-8"?>
-<w:endnotes xmlns:wpc="http://schemas.microsoft.com/office/word/2010/wordprocessingCanvas" xmlns:cx="http://schemas.microsoft.com/office/drawing/2014/chartex" xmlns:cx1="http://schemas.microsoft.com/office/drawing/2015/9/8/chartex" xmlns:cx2="http://schemas.microsoft.com/office/drawing/2015/10/21/chartex" xmlns:cx3="http://schemas.microsoft.com/office/drawing/2016/5/9/chartex" xmlns:cx4="http://schemas.microsoft.com/office/drawing/2016/5/10/chartex" xmlns:cx5="http://schemas.microsoft.com/office/drawing/2016/5/11/chartex" xmlns:cx6="http://schemas.microsoft.com/office/drawing/2016/5/12/chartex" xmlns:cx7="http://schemas.microsoft.com/office/drawing/2016/5/13/chartex" xmlns:cx8="http://schemas.microsoft.com/office/drawing/2016/5/14/chartex" xmlns:mc="http://schemas.openxmlformats.org/markup-compatibility/2006" xmlns:aink="http://schemas.microsoft.com/office/drawing/2016/ink" xmlns:am3d="http://schemas.microsoft.com/office/drawing/2017/model3d" xmlns:o="urn:schemas-microsoft-com:office:office" xmlns:r="http://schemas.openxmlformats.org/officeDocument/2006/relationships" xmlns:m="http://schemas.openxmlformats.org/officeDocument/2006/math" xmlns:v="urn:schemas-microsoft-com:vml" xmlns:wp14="http://schemas.microsoft.com/office/word/2010/wordprocessingDrawing" xmlns:wp="http://schemas.openxmlformats.org/drawingml/2006/wordprocessingDrawing" xmlns:w10="urn:schemas-microsoft-com:office:word" xmlns:w="http://schemas.openxmlformats.org/wordprocessingml/2006/main" xmlns:w14="http://schemas.microsoft.com/office/word/2010/wordml" xmlns:w15="http://schemas.microsoft.com/office/word/2012/wordml" xmlns:w16cex="http://schemas.microsoft.com/office/word/2018/wordml/cex" xmlns:w16cid="http://schemas.microsoft.com/office/word/2016/wordml/cid" xmlns:w16="http://schemas.microsoft.com/office/word/2018/wordml" xmlns:w16sdtdh="http://schemas.microsoft.com/office/word/2020/wordml/sdtdatahash" xmlns:w16se="http://schemas.microsoft.com/office/word/2015/wordml/symex" xmlns:wpg="http://schemas.microsoft.com/office/word/2010/wordprocessingGroup" xmlns:wpi="http://schemas.microsoft.com/office/word/2010/wordprocessingInk" xmlns:wne="http://schemas.microsoft.com/office/word/2006/wordml" xmlns:wps="http://schemas.microsoft.com/office/word/2010/wordprocessingShape" mc:Ignorable="w14 w15 w16se w16cid w16 w16cex w16sdtdh wp14">
+<w:endnotes xmlns:wpc="http://schemas.microsoft.com/office/word/2010/wordprocessingCanvas" xmlns:cx="http://schemas.microsoft.com/office/drawing/2014/chartex" xmlns:cx1="http://schemas.microsoft.com/office/drawing/2015/9/8/chartex" xmlns:cx2="http://schemas.microsoft.com/office/drawing/2015/10/21/chartex" xmlns:cx3="http://schemas.microsoft.com/office/drawing/2016/5/9/chartex" xmlns:cx4="http://schemas.microsoft.com/office/drawing/2016/5/10/chartex" xmlns:cx5="http://schemas.microsoft.com/office/drawing/2016/5/11/chartex" xmlns:cx6="http://schemas.microsoft.com/office/drawing/2016/5/12/chartex" xmlns:cx7="http://schemas.microsoft.com/office/drawing/2016/5/13/chartex" xmlns:cx8="http://schemas.microsoft.com/office/drawing/2016/5/14/chartex" xmlns:mc="http://schemas.openxmlformats.org/markup-compatibility/2006" xmlns:aink="http://schemas.microsoft.com/office/drawing/2016/ink" xmlns:am3d="http://schemas.microsoft.com/office/drawing/2017/model3d" xmlns:o="urn:schemas-microsoft-com:office:office" xmlns:oel="http://schemas.microsoft.com/office/2019/extlst" xmlns:r="http://schemas.openxmlformats.org/officeDocument/2006/relationships" xmlns:m="http://schemas.openxmlformats.org/officeDocument/2006/math" xmlns:v="urn:schemas-microsoft-com:vml" xmlns:wp14="http://schemas.microsoft.com/office/word/2010/wordprocessingDrawing" xmlns:wp="http://schemas.openxmlformats.org/drawingml/2006/wordprocessingDrawing" xmlns:w10="urn:schemas-microsoft-com:office:word" xmlns:w="http://schemas.openxmlformats.org/wordprocessingml/2006/main" xmlns:w14="http://schemas.microsoft.com/office/word/2010/wordml" xmlns:w15="http://schemas.microsoft.com/office/word/2012/wordml" xmlns:w16cex="http://schemas.microsoft.com/office/word/2018/wordml/cex" xmlns:w16cid="http://schemas.microsoft.com/office/word/2016/wordml/cid" xmlns:w16="http://schemas.microsoft.com/office/word/2018/wordml" xmlns:w16sdtdh="http://schemas.microsoft.com/office/word/2020/wordml/sdtdatahash" xmlns:w16se="http://schemas.microsoft.com/office/word/2015/wordml/symex" xmlns:wpg="http://schemas.microsoft.com/office/word/2010/wordprocessingGroup" xmlns:wpi="http://schemas.microsoft.com/office/word/2010/wordprocessingInk" xmlns:wne="http://schemas.microsoft.com/office/word/2006/wordml" xmlns:wps="http://schemas.microsoft.com/office/word/2010/wordprocessingShape" mc:Ignorable="w14 w15 w16se w16cid w16 w16cex w16sdtdh wp14">
   <w:endnote w:type="separator" w:id="-1">
     <w:p>
       <w:pPr>
@@ -20543,7 +20785,7 @@
 </file>
 
 <file path=word/footer1.xml><?xml version="1.0" encoding="utf-8"?>
-<w:ftr xmlns:wpc="http://schemas.microsoft.com/office/word/2010/wordprocessingCanvas" xmlns:cx="http://schemas.microsoft.com/office/drawing/2014/chartex" xmlns:cx1="http://schemas.microsoft.com/office/drawing/2015/9/8/chartex" xmlns:cx2="http://schemas.microsoft.com/office/drawing/2015/10/21/chartex" xmlns:cx3="http://schemas.microsoft.com/office/drawing/2016/5/9/chartex" xmlns:cx4="http://schemas.microsoft.com/office/drawing/2016/5/10/chartex" xmlns:cx5="http://schemas.microsoft.com/office/drawing/2016/5/11/chartex" xmlns:cx6="http://schemas.microsoft.com/office/drawing/2016/5/12/chartex" xmlns:cx7="http://schemas.microsoft.com/office/drawing/2016/5/13/chartex" xmlns:cx8="http://schemas.microsoft.com/office/drawing/2016/5/14/chartex" xmlns:mc="http://schemas.openxmlformats.org/markup-compatibility/2006" xmlns:aink="http://schemas.microsoft.com/office/drawing/2016/ink" xmlns:am3d="http://schemas.microsoft.com/office/drawing/2017/model3d" xmlns:o="urn:schemas-microsoft-com:office:office" xmlns:r="http://schemas.openxmlformats.org/officeDocument/2006/relationships" xmlns:m="http://schemas.openxmlformats.org/officeDocument/2006/math" xmlns:v="urn:schemas-microsoft-com:vml" xmlns:wp14="http://schemas.microsoft.com/office/word/2010/wordprocessingDrawing" xmlns:wp="http://schemas.openxmlformats.org/drawingml/2006/wordprocessingDrawing" xmlns:w10="urn:schemas-microsoft-com:office:word" xmlns:w="http://schemas.openxmlformats.org/wordprocessingml/2006/main" xmlns:w14="http://schemas.microsoft.com/office/word/2010/wordml" xmlns:w15="http://schemas.microsoft.com/office/word/2012/wordml" xmlns:w16cex="http://schemas.microsoft.com/office/word/2018/wordml/cex" xmlns:w16cid="http://schemas.microsoft.com/office/word/2016/wordml/cid" xmlns:w16="http://schemas.microsoft.com/office/word/2018/wordml" xmlns:w16sdtdh="http://schemas.microsoft.com/office/word/2020/wordml/sdtdatahash" xmlns:w16se="http://schemas.microsoft.com/office/word/2015/wordml/symex" xmlns:wpg="http://schemas.microsoft.com/office/word/2010/wordprocessingGroup" xmlns:wpi="http://schemas.microsoft.com/office/word/2010/wordprocessingInk" xmlns:wne="http://schemas.microsoft.com/office/word/2006/wordml" xmlns:wps="http://schemas.microsoft.com/office/word/2010/wordprocessingShape" mc:Ignorable="w14 w15 w16se w16cid w16 w16cex w16sdtdh wp14">
+<w:ftr xmlns:wpc="http://schemas.microsoft.com/office/word/2010/wordprocessingCanvas" xmlns:cx="http://schemas.microsoft.com/office/drawing/2014/chartex" xmlns:cx1="http://schemas.microsoft.com/office/drawing/2015/9/8/chartex" xmlns:cx2="http://schemas.microsoft.com/office/drawing/2015/10/21/chartex" xmlns:cx3="http://schemas.microsoft.com/office/drawing/2016/5/9/chartex" xmlns:cx4="http://schemas.microsoft.com/office/drawing/2016/5/10/chartex" xmlns:cx5="http://schemas.microsoft.com/office/drawing/2016/5/11/chartex" xmlns:cx6="http://schemas.microsoft.com/office/drawing/2016/5/12/chartex" xmlns:cx7="http://schemas.microsoft.com/office/drawing/2016/5/13/chartex" xmlns:cx8="http://schemas.microsoft.com/office/drawing/2016/5/14/chartex" xmlns:mc="http://schemas.openxmlformats.org/markup-compatibility/2006" xmlns:aink="http://schemas.microsoft.com/office/drawing/2016/ink" xmlns:am3d="http://schemas.microsoft.com/office/drawing/2017/model3d" xmlns:o="urn:schemas-microsoft-com:office:office" xmlns:oel="http://schemas.microsoft.com/office/2019/extlst" xmlns:r="http://schemas.openxmlformats.org/officeDocument/2006/relationships" xmlns:m="http://schemas.openxmlformats.org/officeDocument/2006/math" xmlns:v="urn:schemas-microsoft-com:vml" xmlns:wp14="http://schemas.microsoft.com/office/word/2010/wordprocessingDrawing" xmlns:wp="http://schemas.openxmlformats.org/drawingml/2006/wordprocessingDrawing" xmlns:w10="urn:schemas-microsoft-com:office:word" xmlns:w="http://schemas.openxmlformats.org/wordprocessingml/2006/main" xmlns:w14="http://schemas.microsoft.com/office/word/2010/wordml" xmlns:w15="http://schemas.microsoft.com/office/word/2012/wordml" xmlns:w16cex="http://schemas.microsoft.com/office/word/2018/wordml/cex" xmlns:w16cid="http://schemas.microsoft.com/office/word/2016/wordml/cid" xmlns:w16="http://schemas.microsoft.com/office/word/2018/wordml" xmlns:w16sdtdh="http://schemas.microsoft.com/office/word/2020/wordml/sdtdatahash" xmlns:w16se="http://schemas.microsoft.com/office/word/2015/wordml/symex" xmlns:wpg="http://schemas.microsoft.com/office/word/2010/wordprocessingGroup" xmlns:wpi="http://schemas.microsoft.com/office/word/2010/wordprocessingInk" xmlns:wne="http://schemas.microsoft.com/office/word/2006/wordml" xmlns:wps="http://schemas.microsoft.com/office/word/2010/wordprocessingShape" mc:Ignorable="w14 w15 w16se w16cid w16 w16cex w16sdtdh wp14">
   <w:p>
     <w:pPr>
       <w:pStyle w:val="Footer"/>
@@ -20606,7 +20848,7 @@
 </file>
 
 <file path=word/footnotes.xml><?xml version="1.0" encoding="utf-8"?>
-<w:footnotes xmlns:wpc="http://schemas.microsoft.com/office/word/2010/wordprocessingCanvas" xmlns:cx="http://schemas.microsoft.com/office/drawing/2014/chartex" xmlns:cx1="http://schemas.microsoft.com/office/drawing/2015/9/8/chartex" xmlns:cx2="http://schemas.microsoft.com/office/drawing/2015/10/21/chartex" xmlns:cx3="http://schemas.microsoft.com/office/drawing/2016/5/9/chartex" xmlns:cx4="http://schemas.microsoft.com/office/drawing/2016/5/10/chartex" xmlns:cx5="http://schemas.microsoft.com/office/drawing/2016/5/11/chartex" xmlns:cx6="http://schemas.microsoft.com/office/drawing/2016/5/12/chartex" xmlns:cx7="http://schemas.microsoft.com/office/drawing/2016/5/13/chartex" xmlns:cx8="http://schemas.microsoft.com/office/drawing/2016/5/14/chartex" xmlns:mc="http://schemas.openxmlformats.org/markup-compatibility/2006" xmlns:aink="http://schemas.microsoft.com/office/drawing/2016/ink" xmlns:am3d="http://schemas.microsoft.com/office/drawing/2017/model3d" xmlns:o="urn:schemas-microsoft-com:office:office" xmlns:r="http://schemas.openxmlformats.org/officeDocument/2006/relationships" xmlns:m="http://schemas.openxmlformats.org/officeDocument/2006/math" xmlns:v="urn:schemas-microsoft-com:vml" xmlns:wp14="http://schemas.microsoft.com/office/word/2010/wordprocessingDrawing" xmlns:wp="http://schemas.openxmlformats.org/drawingml/2006/wordprocessingDrawing" xmlns:w10="urn:schemas-microsoft-com:office:word" xmlns:w="http://schemas.openxmlformats.org/wordprocessingml/2006/main" xmlns:w14="http://schemas.microsoft.com/office/word/2010/wordml" xmlns:w15="http://schemas.microsoft.com/office/word/2012/wordml" xmlns:w16cex="http://schemas.microsoft.com/office/word/2018/wordml/cex" xmlns:w16cid="http://schemas.microsoft.com/office/word/2016/wordml/cid" xmlns:w16="http://schemas.microsoft.com/office/word/2018/wordml" xmlns:w16sdtdh="http://schemas.microsoft.com/office/word/2020/wordml/sdtdatahash" xmlns:w16se="http://schemas.microsoft.com/office/word/2015/wordml/symex" xmlns:wpg="http://schemas.microsoft.com/office/word/2010/wordprocessingGroup" xmlns:wpi="http://schemas.microsoft.com/office/word/2010/wordprocessingInk" xmlns:wne="http://schemas.microsoft.com/office/word/2006/wordml" xmlns:wps="http://schemas.microsoft.com/office/word/2010/wordprocessingShape" mc:Ignorable="w14 w15 w16se w16cid w16 w16cex w16sdtdh wp14">
+<w:footnotes xmlns:wpc="http://schemas.microsoft.com/office/word/2010/wordprocessingCanvas" xmlns:cx="http://schemas.microsoft.com/office/drawing/2014/chartex" xmlns:cx1="http://schemas.microsoft.com/office/drawing/2015/9/8/chartex" xmlns:cx2="http://schemas.microsoft.com/office/drawing/2015/10/21/chartex" xmlns:cx3="http://schemas.microsoft.com/office/drawing/2016/5/9/chartex" xmlns:cx4="http://schemas.microsoft.com/office/drawing/2016/5/10/chartex" xmlns:cx5="http://schemas.microsoft.com/office/drawing/2016/5/11/chartex" xmlns:cx6="http://schemas.microsoft.com/office/drawing/2016/5/12/chartex" xmlns:cx7="http://schemas.microsoft.com/office/drawing/2016/5/13/chartex" xmlns:cx8="http://schemas.microsoft.com/office/drawing/2016/5/14/chartex" xmlns:mc="http://schemas.openxmlformats.org/markup-compatibility/2006" xmlns:aink="http://schemas.microsoft.com/office/drawing/2016/ink" xmlns:am3d="http://schemas.microsoft.com/office/drawing/2017/model3d" xmlns:o="urn:schemas-microsoft-com:office:office" xmlns:oel="http://schemas.microsoft.com/office/2019/extlst" xmlns:r="http://schemas.openxmlformats.org/officeDocument/2006/relationships" xmlns:m="http://schemas.openxmlformats.org/officeDocument/2006/math" xmlns:v="urn:schemas-microsoft-com:vml" xmlns:wp14="http://schemas.microsoft.com/office/word/2010/wordprocessingDrawing" xmlns:wp="http://schemas.openxmlformats.org/drawingml/2006/wordprocessingDrawing" xmlns:w10="urn:schemas-microsoft-com:office:word" xmlns:w="http://schemas.openxmlformats.org/wordprocessingml/2006/main" xmlns:w14="http://schemas.microsoft.com/office/word/2010/wordml" xmlns:w15="http://schemas.microsoft.com/office/word/2012/wordml" xmlns:w16cex="http://schemas.microsoft.com/office/word/2018/wordml/cex" xmlns:w16cid="http://schemas.microsoft.com/office/word/2016/wordml/cid" xmlns:w16="http://schemas.microsoft.com/office/word/2018/wordml" xmlns:w16sdtdh="http://schemas.microsoft.com/office/word/2020/wordml/sdtdatahash" xmlns:w16se="http://schemas.microsoft.com/office/word/2015/wordml/symex" xmlns:wpg="http://schemas.microsoft.com/office/word/2010/wordprocessingGroup" xmlns:wpi="http://schemas.microsoft.com/office/word/2010/wordprocessingInk" xmlns:wne="http://schemas.microsoft.com/office/word/2006/wordml" xmlns:wps="http://schemas.microsoft.com/office/word/2010/wordprocessingShape" mc:Ignorable="w14 w15 w16se w16cid w16 w16cex w16sdtdh wp14">
   <w:footnote w:type="separator" w:id="-1">
     <w:p>
       <w:pPr>
@@ -20638,7 +20880,7 @@
 </file>
 
 <file path=word/header1.xml><?xml version="1.0" encoding="utf-8"?>
-<w:hdr xmlns:wpc="http://schemas.microsoft.com/office/word/2010/wordprocessingCanvas" xmlns:cx="http://schemas.microsoft.com/office/drawing/2014/chartex" xmlns:cx1="http://schemas.microsoft.com/office/drawing/2015/9/8/chartex" xmlns:cx2="http://schemas.microsoft.com/office/drawing/2015/10/21/chartex" xmlns:cx3="http://schemas.microsoft.com/office/drawing/2016/5/9/chartex" xmlns:cx4="http://schemas.microsoft.com/office/drawing/2016/5/10/chartex" xmlns:cx5="http://schemas.microsoft.com/office/drawing/2016/5/11/chartex" xmlns:cx6="http://schemas.microsoft.com/office/drawing/2016/5/12/chartex" xmlns:cx7="http://schemas.microsoft.com/office/drawing/2016/5/13/chartex" xmlns:cx8="http://schemas.microsoft.com/office/drawing/2016/5/14/chartex" xmlns:mc="http://schemas.openxmlformats.org/markup-compatibility/2006" xmlns:aink="http://schemas.microsoft.com/office/drawing/2016/ink" xmlns:am3d="http://schemas.microsoft.com/office/drawing/2017/model3d" xmlns:o="urn:schemas-microsoft-com:office:office" xmlns:r="http://schemas.openxmlformats.org/officeDocument/2006/relationships" xmlns:m="http://schemas.openxmlformats.org/officeDocument/2006/math" xmlns:v="urn:schemas-microsoft-com:vml" xmlns:wp14="http://schemas.microsoft.com/office/word/2010/wordprocessingDrawing" xmlns:wp="http://schemas.openxmlformats.org/drawingml/2006/wordprocessingDrawing" xmlns:w10="urn:schemas-microsoft-com:office:word" xmlns:w="http://schemas.openxmlformats.org/wordprocessingml/2006/main" xmlns:w14="http://schemas.microsoft.com/office/word/2010/wordml" xmlns:w15="http://schemas.microsoft.com/office/word/2012/wordml" xmlns:w16cex="http://schemas.microsoft.com/office/word/2018/wordml/cex" xmlns:w16cid="http://schemas.microsoft.com/office/word/2016/wordml/cid" xmlns:w16="http://schemas.microsoft.com/office/word/2018/wordml" xmlns:w16sdtdh="http://schemas.microsoft.com/office/word/2020/wordml/sdtdatahash" xmlns:w16se="http://schemas.microsoft.com/office/word/2015/wordml/symex" xmlns:wpg="http://schemas.microsoft.com/office/word/2010/wordprocessingGroup" xmlns:wpi="http://schemas.microsoft.com/office/word/2010/wordprocessingInk" xmlns:wne="http://schemas.microsoft.com/office/word/2006/wordml" xmlns:wps="http://schemas.microsoft.com/office/word/2010/wordprocessingShape" mc:Ignorable="w14 w15 w16se w16cid w16 w16cex w16sdtdh wp14">
+<w:hdr xmlns:wpc="http://schemas.microsoft.com/office/word/2010/wordprocessingCanvas" xmlns:cx="http://schemas.microsoft.com/office/drawing/2014/chartex" xmlns:cx1="http://schemas.microsoft.com/office/drawing/2015/9/8/chartex" xmlns:cx2="http://schemas.microsoft.com/office/drawing/2015/10/21/chartex" xmlns:cx3="http://schemas.microsoft.com/office/drawing/2016/5/9/chartex" xmlns:cx4="http://schemas.microsoft.com/office/drawing/2016/5/10/chartex" xmlns:cx5="http://schemas.microsoft.com/office/drawing/2016/5/11/chartex" xmlns:cx6="http://schemas.microsoft.com/office/drawing/2016/5/12/chartex" xmlns:cx7="http://schemas.microsoft.com/office/drawing/2016/5/13/chartex" xmlns:cx8="http://schemas.microsoft.com/office/drawing/2016/5/14/chartex" xmlns:mc="http://schemas.openxmlformats.org/markup-compatibility/2006" xmlns:aink="http://schemas.microsoft.com/office/drawing/2016/ink" xmlns:am3d="http://schemas.microsoft.com/office/drawing/2017/model3d" xmlns:o="urn:schemas-microsoft-com:office:office" xmlns:oel="http://schemas.microsoft.com/office/2019/extlst" xmlns:r="http://schemas.openxmlformats.org/officeDocument/2006/relationships" xmlns:m="http://schemas.openxmlformats.org/officeDocument/2006/math" xmlns:v="urn:schemas-microsoft-com:vml" xmlns:wp14="http://schemas.microsoft.com/office/word/2010/wordprocessingDrawing" xmlns:wp="http://schemas.openxmlformats.org/drawingml/2006/wordprocessingDrawing" xmlns:w10="urn:schemas-microsoft-com:office:word" xmlns:w="http://schemas.openxmlformats.org/wordprocessingml/2006/main" xmlns:w14="http://schemas.microsoft.com/office/word/2010/wordml" xmlns:w15="http://schemas.microsoft.com/office/word/2012/wordml" xmlns:w16cex="http://schemas.microsoft.com/office/word/2018/wordml/cex" xmlns:w16cid="http://schemas.microsoft.com/office/word/2016/wordml/cid" xmlns:w16="http://schemas.microsoft.com/office/word/2018/wordml" xmlns:w16sdtdh="http://schemas.microsoft.com/office/word/2020/wordml/sdtdatahash" xmlns:w16se="http://schemas.microsoft.com/office/word/2015/wordml/symex" xmlns:wpg="http://schemas.microsoft.com/office/word/2010/wordprocessingGroup" xmlns:wpi="http://schemas.microsoft.com/office/word/2010/wordprocessingInk" xmlns:wne="http://schemas.microsoft.com/office/word/2006/wordml" xmlns:wps="http://schemas.microsoft.com/office/word/2010/wordprocessingShape" mc:Ignorable="w14 w15 w16se w16cid w16 w16cex w16sdtdh wp14">
   <w:p>
     <w:pPr>
       <w:pStyle w:val="Header"/>
@@ -20676,7 +20918,10 @@
       <w:t xml:space="preserve">McAlister </w:t>
     </w:r>
     <w:r>
-      <w:t>3.15</w:t>
+      <w:t>12.</w:t>
+    </w:r>
+    <w:r>
+      <w:t>10</w:t>
     </w:r>
     <w:r>
       <w:t>.</w:t>
@@ -20692,7 +20937,7 @@
 </file>
 
 <file path=word/numbering.xml><?xml version="1.0" encoding="utf-8"?>
-<w:numbering xmlns:wpc="http://schemas.microsoft.com/office/word/2010/wordprocessingCanvas" xmlns:cx="http://schemas.microsoft.com/office/drawing/2014/chartex" xmlns:cx1="http://schemas.microsoft.com/office/drawing/2015/9/8/chartex" xmlns:cx2="http://schemas.microsoft.com/office/drawing/2015/10/21/chartex" xmlns:cx3="http://schemas.microsoft.com/office/drawing/2016/5/9/chartex" xmlns:cx4="http://schemas.microsoft.com/office/drawing/2016/5/10/chartex" xmlns:cx5="http://schemas.microsoft.com/office/drawing/2016/5/11/chartex" xmlns:cx6="http://schemas.microsoft.com/office/drawing/2016/5/12/chartex" xmlns:cx7="http://schemas.microsoft.com/office/drawing/2016/5/13/chartex" xmlns:cx8="http://schemas.microsoft.com/office/drawing/2016/5/14/chartex" xmlns:mc="http://schemas.openxmlformats.org/markup-compatibility/2006" xmlns:aink="http://schemas.microsoft.com/office/drawing/2016/ink" xmlns:am3d="http://schemas.microsoft.com/office/drawing/2017/model3d" xmlns:o="urn:schemas-microsoft-com:office:office" xmlns:r="http://schemas.openxmlformats.org/officeDocument/2006/relationships" xmlns:m="http://schemas.openxmlformats.org/officeDocument/2006/math" xmlns:v="urn:schemas-microsoft-com:vml" xmlns:wp14="http://schemas.microsoft.com/office/word/2010/wordprocessingDrawing" xmlns:wp="http://schemas.openxmlformats.org/drawingml/2006/wordprocessingDrawing" xmlns:w10="urn:schemas-microsoft-com:office:word" xmlns:w="http://schemas.openxmlformats.org/wordprocessingml/2006/main" xmlns:w14="http://schemas.microsoft.com/office/word/2010/wordml" xmlns:w15="http://schemas.microsoft.com/office/word/2012/wordml" xmlns:w16cex="http://schemas.microsoft.com/office/word/2018/wordml/cex" xmlns:w16cid="http://schemas.microsoft.com/office/word/2016/wordml/cid" xmlns:w16="http://schemas.microsoft.com/office/word/2018/wordml" xmlns:w16sdtdh="http://schemas.microsoft.com/office/word/2020/wordml/sdtdatahash" xmlns:w16se="http://schemas.microsoft.com/office/word/2015/wordml/symex" xmlns:wpg="http://schemas.microsoft.com/office/word/2010/wordprocessingGroup" xmlns:wpi="http://schemas.microsoft.com/office/word/2010/wordprocessingInk" xmlns:wne="http://schemas.microsoft.com/office/word/2006/wordml" xmlns:wps="http://schemas.microsoft.com/office/word/2010/wordprocessingShape" mc:Ignorable="w14 w15 w16se w16cid w16 w16cex w16sdtdh wp14">
+<w:numbering xmlns:wpc="http://schemas.microsoft.com/office/word/2010/wordprocessingCanvas" xmlns:cx="http://schemas.microsoft.com/office/drawing/2014/chartex" xmlns:cx1="http://schemas.microsoft.com/office/drawing/2015/9/8/chartex" xmlns:cx2="http://schemas.microsoft.com/office/drawing/2015/10/21/chartex" xmlns:cx3="http://schemas.microsoft.com/office/drawing/2016/5/9/chartex" xmlns:cx4="http://schemas.microsoft.com/office/drawing/2016/5/10/chartex" xmlns:cx5="http://schemas.microsoft.com/office/drawing/2016/5/11/chartex" xmlns:cx6="http://schemas.microsoft.com/office/drawing/2016/5/12/chartex" xmlns:cx7="http://schemas.microsoft.com/office/drawing/2016/5/13/chartex" xmlns:cx8="http://schemas.microsoft.com/office/drawing/2016/5/14/chartex" xmlns:mc="http://schemas.openxmlformats.org/markup-compatibility/2006" xmlns:aink="http://schemas.microsoft.com/office/drawing/2016/ink" xmlns:am3d="http://schemas.microsoft.com/office/drawing/2017/model3d" xmlns:o="urn:schemas-microsoft-com:office:office" xmlns:oel="http://schemas.microsoft.com/office/2019/extlst" xmlns:r="http://schemas.openxmlformats.org/officeDocument/2006/relationships" xmlns:m="http://schemas.openxmlformats.org/officeDocument/2006/math" xmlns:v="urn:schemas-microsoft-com:vml" xmlns:wp14="http://schemas.microsoft.com/office/word/2010/wordprocessingDrawing" xmlns:wp="http://schemas.openxmlformats.org/drawingml/2006/wordprocessingDrawing" xmlns:w10="urn:schemas-microsoft-com:office:word" xmlns:w="http://schemas.openxmlformats.org/wordprocessingml/2006/main" xmlns:w14="http://schemas.microsoft.com/office/word/2010/wordml" xmlns:w15="http://schemas.microsoft.com/office/word/2012/wordml" xmlns:w16cex="http://schemas.microsoft.com/office/word/2018/wordml/cex" xmlns:w16cid="http://schemas.microsoft.com/office/word/2016/wordml/cid" xmlns:w16="http://schemas.microsoft.com/office/word/2018/wordml" xmlns:w16sdtdh="http://schemas.microsoft.com/office/word/2020/wordml/sdtdatahash" xmlns:w16se="http://schemas.microsoft.com/office/word/2015/wordml/symex" xmlns:wpg="http://schemas.microsoft.com/office/word/2010/wordprocessingGroup" xmlns:wpi="http://schemas.microsoft.com/office/word/2010/wordprocessingInk" xmlns:wne="http://schemas.microsoft.com/office/word/2006/wordml" xmlns:wps="http://schemas.microsoft.com/office/word/2010/wordprocessingShape" mc:Ignorable="w14 w15 w16se w16cid w16 w16cex w16sdtdh wp14">
   <w:abstractNum w:abstractNumId="0" w15:restartNumberingAfterBreak="0">
     <w:nsid w:val="001C6E5A"/>
     <w:multiLevelType w:val="hybridMultilevel"/>
@@ -25716,6 +25961,11 @@
       <w:iCs/>
     </w:rPr>
   </w:style>
+  <w:style w:type="character" w:customStyle="1" w:styleId="markedcontent">
+    <w:name w:val="markedcontent"/>
+    <w:basedOn w:val="DefaultParagraphFont"/>
+    <w:rsid w:val="00F77D6F"/>
+  </w:style>
 </w:styles>
 </file>
 

</xml_diff>

<commit_message>
Fixed a filter list initialization problem with creating target lists.
</commit_message>
<xml_diff>
--- a/VariScan Description.docx
+++ b/VariScan Description.docx
@@ -1,6 +1,6 @@
 
 <file path=word/document.xml><?xml version="1.0" encoding="utf-8"?>
-<w:document xmlns:wpc="http://schemas.microsoft.com/office/word/2010/wordprocessingCanvas" xmlns:cx="http://schemas.microsoft.com/office/drawing/2014/chartex" xmlns:cx1="http://schemas.microsoft.com/office/drawing/2015/9/8/chartex" xmlns:cx2="http://schemas.microsoft.com/office/drawing/2015/10/21/chartex" xmlns:cx3="http://schemas.microsoft.com/office/drawing/2016/5/9/chartex" xmlns:cx4="http://schemas.microsoft.com/office/drawing/2016/5/10/chartex" xmlns:cx5="http://schemas.microsoft.com/office/drawing/2016/5/11/chartex" xmlns:cx6="http://schemas.microsoft.com/office/drawing/2016/5/12/chartex" xmlns:cx7="http://schemas.microsoft.com/office/drawing/2016/5/13/chartex" xmlns:cx8="http://schemas.microsoft.com/office/drawing/2016/5/14/chartex" xmlns:mc="http://schemas.openxmlformats.org/markup-compatibility/2006" xmlns:aink="http://schemas.microsoft.com/office/drawing/2016/ink" xmlns:am3d="http://schemas.microsoft.com/office/drawing/2017/model3d" xmlns:o="urn:schemas-microsoft-com:office:office" xmlns:oel="http://schemas.microsoft.com/office/2019/extlst" xmlns:r="http://schemas.openxmlformats.org/officeDocument/2006/relationships" xmlns:m="http://schemas.openxmlformats.org/officeDocument/2006/math" xmlns:v="urn:schemas-microsoft-com:vml" xmlns:wp14="http://schemas.microsoft.com/office/word/2010/wordprocessingDrawing" xmlns:wp="http://schemas.openxmlformats.org/drawingml/2006/wordprocessingDrawing" xmlns:w10="urn:schemas-microsoft-com:office:word" xmlns:w="http://schemas.openxmlformats.org/wordprocessingml/2006/main" xmlns:w14="http://schemas.microsoft.com/office/word/2010/wordml" xmlns:w15="http://schemas.microsoft.com/office/word/2012/wordml" xmlns:w16cex="http://schemas.microsoft.com/office/word/2018/wordml/cex" xmlns:w16cid="http://schemas.microsoft.com/office/word/2016/wordml/cid" xmlns:w16="http://schemas.microsoft.com/office/word/2018/wordml" xmlns:w16sdtdh="http://schemas.microsoft.com/office/word/2020/wordml/sdtdatahash" xmlns:w16se="http://schemas.microsoft.com/office/word/2015/wordml/symex" xmlns:wpg="http://schemas.microsoft.com/office/word/2010/wordprocessingGroup" xmlns:wpi="http://schemas.microsoft.com/office/word/2010/wordprocessingInk" xmlns:wne="http://schemas.microsoft.com/office/word/2006/wordml" xmlns:wps="http://schemas.microsoft.com/office/word/2010/wordprocessingShape" mc:Ignorable="w14 w15 w16se w16cid w16 w16cex w16sdtdh wp14">
+<w:document xmlns:wpc="http://schemas.microsoft.com/office/word/2010/wordprocessingCanvas" xmlns:cx="http://schemas.microsoft.com/office/drawing/2014/chartex" xmlns:cx1="http://schemas.microsoft.com/office/drawing/2015/9/8/chartex" xmlns:cx2="http://schemas.microsoft.com/office/drawing/2015/10/21/chartex" xmlns:cx3="http://schemas.microsoft.com/office/drawing/2016/5/9/chartex" xmlns:cx4="http://schemas.microsoft.com/office/drawing/2016/5/10/chartex" xmlns:cx5="http://schemas.microsoft.com/office/drawing/2016/5/11/chartex" xmlns:cx6="http://schemas.microsoft.com/office/drawing/2016/5/12/chartex" xmlns:cx7="http://schemas.microsoft.com/office/drawing/2016/5/13/chartex" xmlns:cx8="http://schemas.microsoft.com/office/drawing/2016/5/14/chartex" xmlns:mc="http://schemas.openxmlformats.org/markup-compatibility/2006" xmlns:aink="http://schemas.microsoft.com/office/drawing/2016/ink" xmlns:am3d="http://schemas.microsoft.com/office/drawing/2017/model3d" xmlns:o="urn:schemas-microsoft-com:office:office" xmlns:oel="http://schemas.microsoft.com/office/2019/extlst" xmlns:r="http://schemas.openxmlformats.org/officeDocument/2006/relationships" xmlns:m="http://schemas.openxmlformats.org/officeDocument/2006/math" xmlns:v="urn:schemas-microsoft-com:vml" xmlns:wp14="http://schemas.microsoft.com/office/word/2010/wordprocessingDrawing" xmlns:wp="http://schemas.openxmlformats.org/drawingml/2006/wordprocessingDrawing" xmlns:w10="urn:schemas-microsoft-com:office:word" xmlns:w="http://schemas.openxmlformats.org/wordprocessingml/2006/main" xmlns:w14="http://schemas.microsoft.com/office/word/2010/wordml" xmlns:w15="http://schemas.microsoft.com/office/word/2012/wordml" xmlns:w16cex="http://schemas.microsoft.com/office/word/2018/wordml/cex" xmlns:w16cid="http://schemas.microsoft.com/office/word/2016/wordml/cid" xmlns:w16="http://schemas.microsoft.com/office/word/2018/wordml" xmlns:w16du="http://schemas.microsoft.com/office/word/2023/wordml/word16du" xmlns:w16sdtdh="http://schemas.microsoft.com/office/word/2020/wordml/sdtdatahash" xmlns:w16se="http://schemas.microsoft.com/office/word/2015/wordml/symex" xmlns:wpg="http://schemas.microsoft.com/office/word/2010/wordprocessingGroup" xmlns:wpi="http://schemas.microsoft.com/office/word/2010/wordprocessingInk" xmlns:wne="http://schemas.microsoft.com/office/word/2006/wordml" xmlns:wps="http://schemas.microsoft.com/office/word/2010/wordprocessingShape" mc:Ignorable="w14 w15 w16se w16cid w16 w16cex w16sdtdh wp14">
   <w:body>
     <w:p>
       <w:pPr>
@@ -13,6 +13,16 @@
           <w:u w:val="single"/>
         </w:rPr>
       </w:pPr>
+      <w:r>
+        <w:rPr>
+          <w:rFonts w:ascii="Arial" w:hAnsi="Arial" w:cs="Arial"/>
+          <w:b/>
+          <w:sz w:val="24"/>
+          <w:szCs w:val="24"/>
+          <w:u w:val="single"/>
+        </w:rPr>
+        <w:t xml:space="preserve">  </w:t>
+      </w:r>
       <w:proofErr w:type="spellStart"/>
       <w:r>
         <w:rPr>
@@ -312,7 +322,25 @@
           <w:sz w:val="24"/>
           <w:szCs w:val="24"/>
         </w:rPr>
-        <w:t xml:space="preserve">This project began with the objective to apply </w:t>
+        <w:t xml:space="preserve">This project began with the objective </w:t>
+      </w:r>
+      <w:proofErr w:type="gramStart"/>
+      <w:r>
+        <w:rPr>
+          <w:rFonts w:ascii="Arial" w:hAnsi="Arial" w:cs="Arial"/>
+          <w:sz w:val="24"/>
+          <w:szCs w:val="24"/>
+        </w:rPr>
+        <w:t>to apply</w:t>
+      </w:r>
+      <w:proofErr w:type="gramEnd"/>
+      <w:r>
+        <w:rPr>
+          <w:rFonts w:ascii="Arial" w:hAnsi="Arial" w:cs="Arial"/>
+          <w:sz w:val="24"/>
+          <w:szCs w:val="24"/>
+        </w:rPr>
+        <w:t xml:space="preserve"> </w:t>
       </w:r>
       <w:proofErr w:type="spellStart"/>
       <w:r>
@@ -997,7 +1025,25 @@
           <w:sz w:val="24"/>
           <w:szCs w:val="24"/>
         </w:rPr>
-        <w:t xml:space="preserve"> must correlate the stars from two images, each with a different filter, determine this proportionality in both instrument and catalog color bands, then apply using the similarly correlated target star instrumented magnitudes.  If the session has captured more than one image per filter, then the target conversion results of all pairs of images are aggregated and the most common converted target magnitude determined.  As an example, consider 4 sets of images, taken in two filters, that show 100 correlated, APASS-cataloged field stars around the target star.   The resulting dataset will have 800 (2x4x100) conversions of the target instrument magnitude to a standard color magnitude that are aggregated for averaging.</w:t>
+        <w:t xml:space="preserve"> must correlate the stars from two images, each with a different filter, determine this proportionality in both instrument and catalog color bands, then apply using the similarly correlated target star instrumented magnitudes.  If the session has captured more than one image per filter, then the target conversion results of all pairs of images are aggregated and the most </w:t>
+      </w:r>
+      <w:proofErr w:type="gramStart"/>
+      <w:r>
+        <w:rPr>
+          <w:rFonts w:ascii="Arial" w:hAnsi="Arial" w:cs="Arial"/>
+          <w:sz w:val="24"/>
+          <w:szCs w:val="24"/>
+        </w:rPr>
+        <w:t>common</w:t>
+      </w:r>
+      <w:proofErr w:type="gramEnd"/>
+      <w:r>
+        <w:rPr>
+          <w:rFonts w:ascii="Arial" w:hAnsi="Arial" w:cs="Arial"/>
+          <w:sz w:val="24"/>
+          <w:szCs w:val="24"/>
+        </w:rPr>
+        <w:t xml:space="preserve"> converted target magnitude determined.  As an example, consider 4 sets of images, taken in two filters, that show 100 correlated, APASS-cataloged field stars around the target star.   The resulting dataset will have 800 (2x4x100) conversions of the target instrument magnitude to a standard color magnitude that are aggregated for averaging.</w:t>
       </w:r>
     </w:p>
     <w:p>
@@ -1033,7 +1079,25 @@
           <w:sz w:val="24"/>
           <w:szCs w:val="24"/>
         </w:rPr>
-        <w:t>In principle, any two filters could be used for image acquisition and transformation of the target star to a standard magnitude.   However, the accuracy of the result is highly dependent upon the correspondence of the filters’ bandpass and the choice of both the primary and differential color standard output.  That is, the use of a green filter for the primary image and a blue filter for the differential image, then solving for Johnson V catalog primary color and Cousins B differential color will give much better results than the use of a clear filter for the primary image and a blue filter for the differential image, then solving for Johnson V catalog primary color and Cousins B differential color.  Best results should be achieved with standard filters solved against corresponding color standard bands.</w:t>
+        <w:t xml:space="preserve">In principle, any two filters could be used for image acquisition and transformation of the target star to a standard magnitude.   However, the accuracy of the result is highly dependent upon the correspondence of the filters’ bandpass and the choice of both the primary and differential color standard output.  That is, the use of a green filter for the primary image and a blue filter for the differential image, then solving for Johnson V catalog primary color and Cousins B differential color will give much better results than the use of a clear filter for the primary image and a blue filter for the differential image, then solving for Johnson V catalog primary color and Cousins B differential color.  </w:t>
+      </w:r>
+      <w:proofErr w:type="gramStart"/>
+      <w:r>
+        <w:rPr>
+          <w:rFonts w:ascii="Arial" w:hAnsi="Arial" w:cs="Arial"/>
+          <w:sz w:val="24"/>
+          <w:szCs w:val="24"/>
+        </w:rPr>
+        <w:t>Best</w:t>
+      </w:r>
+      <w:proofErr w:type="gramEnd"/>
+      <w:r>
+        <w:rPr>
+          <w:rFonts w:ascii="Arial" w:hAnsi="Arial" w:cs="Arial"/>
+          <w:sz w:val="24"/>
+          <w:szCs w:val="24"/>
+        </w:rPr>
+        <w:t xml:space="preserve"> results should be achieved with standard filters solved against corresponding color standard bands.</w:t>
       </w:r>
     </w:p>
     <w:p>
@@ -1177,7 +1241,25 @@
           <w:sz w:val="24"/>
           <w:szCs w:val="24"/>
         </w:rPr>
-        <w:t xml:space="preserve">The multistep conversion from image light sources to standard color magnitude suffers from the injection of error (noise) from numerous sources.  Analysis (and rectification) of all these sources could occupy a whole study unto itself.  At this stage of development, it has been determined (by evaluating standard reference stars as targets) that the most reliable result is the mean of the target </w:t>
+        <w:t xml:space="preserve">The multistep conversion from image light sources to standard color magnitude suffers from the injection of error (noise) from numerous sources.  Analysis (and rectification) of all these sources could occupy a whole study unto itself.  At this stage of development, it has been determined (by evaluating standard reference stars as targets) that the most reliable result is the </w:t>
+      </w:r>
+      <w:proofErr w:type="gramStart"/>
+      <w:r>
+        <w:rPr>
+          <w:rFonts w:ascii="Arial" w:hAnsi="Arial" w:cs="Arial"/>
+          <w:sz w:val="24"/>
+          <w:szCs w:val="24"/>
+        </w:rPr>
+        <w:t>mean</w:t>
+      </w:r>
+      <w:proofErr w:type="gramEnd"/>
+      <w:r>
+        <w:rPr>
+          <w:rFonts w:ascii="Arial" w:hAnsi="Arial" w:cs="Arial"/>
+          <w:sz w:val="24"/>
+          <w:szCs w:val="24"/>
+        </w:rPr>
+        <w:t xml:space="preserve"> of the target </w:t>
       </w:r>
       <w:r>
         <w:rPr>
@@ -1498,7 +1580,43 @@
           <w:sz w:val="24"/>
           <w:szCs w:val="24"/>
         </w:rPr>
-        <w:t xml:space="preserve"> Photometry Manager can use Gaia G, Gr and Gb cataloged magnitudes to produce standard color magnitudes using Gaia to Johnson-Cousins translation coefficients.  But, conversion is probably limited to images using TR or TB filters and standard color outputs </w:t>
+        <w:t xml:space="preserve"> Photometry Manager can use Gaia G, Gr and Gb cataloged magnitudes to produce standard color magnitudes using Gaia to Johnson-</w:t>
+      </w:r>
+      <w:proofErr w:type="gramStart"/>
+      <w:r>
+        <w:rPr>
+          <w:rFonts w:ascii="Arial" w:hAnsi="Arial" w:cs="Arial"/>
+          <w:sz w:val="24"/>
+          <w:szCs w:val="24"/>
+        </w:rPr>
+        <w:t>Cousins</w:t>
+      </w:r>
+      <w:proofErr w:type="gramEnd"/>
+      <w:r>
+        <w:rPr>
+          <w:rFonts w:ascii="Arial" w:hAnsi="Arial" w:cs="Arial"/>
+          <w:sz w:val="24"/>
+          <w:szCs w:val="24"/>
+        </w:rPr>
+        <w:t xml:space="preserve"> translation coefficients.  </w:t>
+      </w:r>
+      <w:proofErr w:type="gramStart"/>
+      <w:r>
+        <w:rPr>
+          <w:rFonts w:ascii="Arial" w:hAnsi="Arial" w:cs="Arial"/>
+          <w:sz w:val="24"/>
+          <w:szCs w:val="24"/>
+        </w:rPr>
+        <w:t>But,</w:t>
+      </w:r>
+      <w:proofErr w:type="gramEnd"/>
+      <w:r>
+        <w:rPr>
+          <w:rFonts w:ascii="Arial" w:hAnsi="Arial" w:cs="Arial"/>
+          <w:sz w:val="24"/>
+          <w:szCs w:val="24"/>
+        </w:rPr>
+        <w:t xml:space="preserve"> conversion is probably limited to images using TR or TB filters and standard color outputs </w:t>
       </w:r>
       <w:proofErr w:type="spellStart"/>
       <w:r>
@@ -1552,7 +1670,25 @@
           <w:sz w:val="24"/>
           <w:szCs w:val="24"/>
         </w:rPr>
-        <w:t xml:space="preserve">.  This should improve as both the APASS and Gaia catalogs are refined and more research is published on conversion between the two standards.  </w:t>
+        <w:t xml:space="preserve">.  This should improve as both the APASS and Gaia catalogs are </w:t>
+      </w:r>
+      <w:proofErr w:type="gramStart"/>
+      <w:r>
+        <w:rPr>
+          <w:rFonts w:ascii="Arial" w:hAnsi="Arial" w:cs="Arial"/>
+          <w:sz w:val="24"/>
+          <w:szCs w:val="24"/>
+        </w:rPr>
+        <w:t>refined</w:t>
+      </w:r>
+      <w:proofErr w:type="gramEnd"/>
+      <w:r>
+        <w:rPr>
+          <w:rFonts w:ascii="Arial" w:hAnsi="Arial" w:cs="Arial"/>
+          <w:sz w:val="24"/>
+          <w:szCs w:val="24"/>
+        </w:rPr>
+        <w:t xml:space="preserve"> and more research is published on conversion between the two standards.  </w:t>
       </w:r>
     </w:p>
     <w:p>
@@ -1588,7 +1724,25 @@
           <w:sz w:val="24"/>
           <w:szCs w:val="24"/>
         </w:rPr>
-        <w:t xml:space="preserve">Most CCD’s are linear only up to a specified ADU, often about half the full ADU range.  Both the light source for the target star as well as light sources for any field star used for comparison should exceed this linear range when imaged for obvious reasons.   To maximize the signal to noise ratio for both the target and field, the brightest image with a linear target star light source is desired, even at the expense of over-exposing some stars in the field.  The </w:t>
+        <w:t xml:space="preserve">Most </w:t>
+      </w:r>
+      <w:proofErr w:type="gramStart"/>
+      <w:r>
+        <w:rPr>
+          <w:rFonts w:ascii="Arial" w:hAnsi="Arial" w:cs="Arial"/>
+          <w:sz w:val="24"/>
+          <w:szCs w:val="24"/>
+        </w:rPr>
+        <w:t>CCD’s</w:t>
+      </w:r>
+      <w:proofErr w:type="gramEnd"/>
+      <w:r>
+        <w:rPr>
+          <w:rFonts w:ascii="Arial" w:hAnsi="Arial" w:cs="Arial"/>
+          <w:sz w:val="24"/>
+          <w:szCs w:val="24"/>
+        </w:rPr>
+        <w:t xml:space="preserve"> are linear only up to a specified ADU, often about half the full ADU range.  Both the light source for the target star as well as light sources for any field star used for comparison should exceed this linear range when imaged for obvious reasons.   To maximize the signal to noise ratio for both the target and field, the brightest image with a linear target star light source is desired, even at the expense of over-exposing some stars in the field.  The </w:t>
       </w:r>
       <w:proofErr w:type="spellStart"/>
       <w:r>
@@ -1606,7 +1760,25 @@
           <w:sz w:val="24"/>
           <w:szCs w:val="24"/>
         </w:rPr>
-        <w:t xml:space="preserve"> Session Manager will determine this optimal exposure based on shooting several subframes of the target star and adjusting the exposure against a maximum ADU value set by the user.  This exposure optimization is performed for target star and each filter.  During subsequent analysis, all field stars which are brighter than this maximum ADU are discarded.</w:t>
+        <w:t xml:space="preserve"> Session Manager will determine this optimal exposure based on shooting several subframes of the target star and adjusting the exposure against a maximum ADU value set by the user.  This exposure optimization is performed for </w:t>
+      </w:r>
+      <w:proofErr w:type="gramStart"/>
+      <w:r>
+        <w:rPr>
+          <w:rFonts w:ascii="Arial" w:hAnsi="Arial" w:cs="Arial"/>
+          <w:sz w:val="24"/>
+          <w:szCs w:val="24"/>
+        </w:rPr>
+        <w:t>target</w:t>
+      </w:r>
+      <w:proofErr w:type="gramEnd"/>
+      <w:r>
+        <w:rPr>
+          <w:rFonts w:ascii="Arial" w:hAnsi="Arial" w:cs="Arial"/>
+          <w:sz w:val="24"/>
+          <w:szCs w:val="24"/>
+        </w:rPr>
+        <w:t xml:space="preserve"> star and each filter.  During subsequent analysis, all field stars which are brighter than this maximum ADU are discarded.</w:t>
       </w:r>
     </w:p>
     <w:p>
@@ -1642,7 +1814,25 @@
           <w:sz w:val="24"/>
           <w:szCs w:val="24"/>
         </w:rPr>
-        <w:t xml:space="preserve">Vignetting, dust, bias current and other noise sources can affect the consistency of comparison star instrument magnitudes across the image fields, and between filters for the same target.  </w:t>
+        <w:t xml:space="preserve">Vignetting, dust, bias </w:t>
+      </w:r>
+      <w:proofErr w:type="gramStart"/>
+      <w:r>
+        <w:rPr>
+          <w:rFonts w:ascii="Arial" w:hAnsi="Arial" w:cs="Arial"/>
+          <w:sz w:val="24"/>
+          <w:szCs w:val="24"/>
+        </w:rPr>
+        <w:t>current</w:t>
+      </w:r>
+      <w:proofErr w:type="gramEnd"/>
+      <w:r>
+        <w:rPr>
+          <w:rFonts w:ascii="Arial" w:hAnsi="Arial" w:cs="Arial"/>
+          <w:sz w:val="24"/>
+          <w:szCs w:val="24"/>
+        </w:rPr>
+        <w:t xml:space="preserve"> and other noise sources can affect the consistency of comparison star instrument magnitudes across the image fields, and between filters for the same target.  </w:t>
       </w:r>
       <w:proofErr w:type="spellStart"/>
       <w:r>
@@ -1888,7 +2078,25 @@
           <w:sz w:val="24"/>
           <w:szCs w:val="24"/>
         </w:rPr>
-        <w:t xml:space="preserve"> to build the necessary sets of reduction frames.  In particular, flats will have to be generated for each filter to be used (assuming no rotations) and a sets of darks for a range of exposures.   As noted above, </w:t>
+        <w:t xml:space="preserve"> to build the necessary sets of reduction frames.  In particular, flats will have to be generated for each filter to be used (assuming no rotations) and a </w:t>
+      </w:r>
+      <w:proofErr w:type="gramStart"/>
+      <w:r>
+        <w:rPr>
+          <w:rFonts w:ascii="Arial" w:hAnsi="Arial" w:cs="Arial"/>
+          <w:sz w:val="24"/>
+          <w:szCs w:val="24"/>
+        </w:rPr>
+        <w:t>sets of darks</w:t>
+      </w:r>
+      <w:proofErr w:type="gramEnd"/>
+      <w:r>
+        <w:rPr>
+          <w:rFonts w:ascii="Arial" w:hAnsi="Arial" w:cs="Arial"/>
+          <w:sz w:val="24"/>
+          <w:szCs w:val="24"/>
+        </w:rPr>
+        <w:t xml:space="preserve"> for a range of exposures.   As noted above, </w:t>
       </w:r>
       <w:proofErr w:type="spellStart"/>
       <w:r>
@@ -1958,15 +2166,33 @@
           <w:sz w:val="24"/>
           <w:szCs w:val="24"/>
         </w:rPr>
-        <w:t xml:space="preserve">expects to have a </w:t>
-      </w:r>
-      <w:r>
-        <w:rPr>
-          <w:rFonts w:ascii="Arial" w:hAnsi="Arial" w:cs="Arial"/>
-          <w:sz w:val="24"/>
-          <w:szCs w:val="24"/>
-        </w:rPr>
-        <w:t xml:space="preserve">multiple sets of </w:t>
+        <w:t xml:space="preserve">expects to have </w:t>
+      </w:r>
+      <w:proofErr w:type="gramStart"/>
+      <w:r>
+        <w:rPr>
+          <w:rFonts w:ascii="Arial" w:hAnsi="Arial" w:cs="Arial"/>
+          <w:sz w:val="24"/>
+          <w:szCs w:val="24"/>
+        </w:rPr>
+        <w:t xml:space="preserve">a </w:t>
+      </w:r>
+      <w:r>
+        <w:rPr>
+          <w:rFonts w:ascii="Arial" w:hAnsi="Arial" w:cs="Arial"/>
+          <w:sz w:val="24"/>
+          <w:szCs w:val="24"/>
+        </w:rPr>
+        <w:t>multiple</w:t>
+      </w:r>
+      <w:proofErr w:type="gramEnd"/>
+      <w:r>
+        <w:rPr>
+          <w:rFonts w:ascii="Arial" w:hAnsi="Arial" w:cs="Arial"/>
+          <w:sz w:val="24"/>
+          <w:szCs w:val="24"/>
+        </w:rPr>
+        <w:t xml:space="preserve"> sets of </w:t>
       </w:r>
       <w:r>
         <w:rPr>
@@ -2251,7 +2477,25 @@
           <w:sz w:val="24"/>
           <w:szCs w:val="24"/>
         </w:rPr>
-        <w:t xml:space="preserve">).  Some spot testing of other filter and standard color combinations was performed, but nowhere near extensively.   Testing targets were created from AAVSO Standard Star lists and results compared.   </w:t>
+        <w:t xml:space="preserve">).  Some spot testing of other </w:t>
+      </w:r>
+      <w:proofErr w:type="gramStart"/>
+      <w:r>
+        <w:rPr>
+          <w:rFonts w:ascii="Arial" w:hAnsi="Arial" w:cs="Arial"/>
+          <w:sz w:val="24"/>
+          <w:szCs w:val="24"/>
+        </w:rPr>
+        <w:t>filter</w:t>
+      </w:r>
+      <w:proofErr w:type="gramEnd"/>
+      <w:r>
+        <w:rPr>
+          <w:rFonts w:ascii="Arial" w:hAnsi="Arial" w:cs="Arial"/>
+          <w:sz w:val="24"/>
+          <w:szCs w:val="24"/>
+        </w:rPr>
+        <w:t xml:space="preserve"> and standard color combinations was performed, but nowhere near extensively.   Testing targets were created from AAVSO Standard Star lists and results compared.   </w:t>
       </w:r>
       <w:proofErr w:type="spellStart"/>
       <w:r>
@@ -2287,7 +2531,25 @@
           <w:sz w:val="24"/>
           <w:szCs w:val="24"/>
         </w:rPr>
-        <w:t xml:space="preserve"> green and blue filters (in normally crappy seeing) that predominantly came out within 200 </w:t>
+        <w:t xml:space="preserve"> green and blue filters (in normally </w:t>
+      </w:r>
+      <w:proofErr w:type="gramStart"/>
+      <w:r>
+        <w:rPr>
+          <w:rFonts w:ascii="Arial" w:hAnsi="Arial" w:cs="Arial"/>
+          <w:sz w:val="24"/>
+          <w:szCs w:val="24"/>
+        </w:rPr>
+        <w:t>crappy</w:t>
+      </w:r>
+      <w:proofErr w:type="gramEnd"/>
+      <w:r>
+        <w:rPr>
+          <w:rFonts w:ascii="Arial" w:hAnsi="Arial" w:cs="Arial"/>
+          <w:sz w:val="24"/>
+          <w:szCs w:val="24"/>
+        </w:rPr>
+        <w:t xml:space="preserve"> seeing) that predominantly came out within 200 </w:t>
       </w:r>
       <w:proofErr w:type="spellStart"/>
       <w:r>
@@ -2661,7 +2923,25 @@
           <w:sz w:val="24"/>
           <w:szCs w:val="24"/>
         </w:rPr>
-        <w:t xml:space="preserve">Production of APASS standard magnitude results require installation of the APASS DR2 SDB Catalog in </w:t>
+        <w:t xml:space="preserve">Production of APASS standard magnitude results </w:t>
+      </w:r>
+      <w:proofErr w:type="gramStart"/>
+      <w:r>
+        <w:rPr>
+          <w:rFonts w:ascii="Arial" w:hAnsi="Arial" w:cs="Arial"/>
+          <w:sz w:val="24"/>
+          <w:szCs w:val="24"/>
+        </w:rPr>
+        <w:t>require</w:t>
+      </w:r>
+      <w:proofErr w:type="gramEnd"/>
+      <w:r>
+        <w:rPr>
+          <w:rFonts w:ascii="Arial" w:hAnsi="Arial" w:cs="Arial"/>
+          <w:sz w:val="24"/>
+          <w:szCs w:val="24"/>
+        </w:rPr>
+        <w:t xml:space="preserve"> installation of the APASS DR2 SDB Catalog in </w:t>
       </w:r>
       <w:proofErr w:type="spellStart"/>
       <w:r>
@@ -2774,7 +3054,25 @@
           <w:sz w:val="24"/>
           <w:szCs w:val="24"/>
         </w:rPr>
-        <w:t>APASS Star Database must be loaded as explained in the Set Up section.</w:t>
+        <w:t xml:space="preserve">APASS Star Database must be loaded as explained in the </w:t>
+      </w:r>
+      <w:proofErr w:type="gramStart"/>
+      <w:r>
+        <w:rPr>
+          <w:rFonts w:ascii="Arial" w:hAnsi="Arial" w:cs="Arial"/>
+          <w:sz w:val="24"/>
+          <w:szCs w:val="24"/>
+        </w:rPr>
+        <w:t>Set Up</w:t>
+      </w:r>
+      <w:proofErr w:type="gramEnd"/>
+      <w:r>
+        <w:rPr>
+          <w:rFonts w:ascii="Arial" w:hAnsi="Arial" w:cs="Arial"/>
+          <w:sz w:val="24"/>
+          <w:szCs w:val="24"/>
+        </w:rPr>
+        <w:t xml:space="preserve"> section.</w:t>
       </w:r>
     </w:p>
     <w:p>
@@ -2847,7 +3145,25 @@
           <w:sz w:val="24"/>
           <w:szCs w:val="24"/>
         </w:rPr>
-        <w:t xml:space="preserve"> is installed as an uncertified, Click Once application. This may require enabling certain Windows security by-pass options upon </w:t>
+        <w:t xml:space="preserve"> is installed as an uncertified, Click Once application. This may require enabling certain Windows security </w:t>
+      </w:r>
+      <w:proofErr w:type="gramStart"/>
+      <w:r>
+        <w:rPr>
+          <w:rFonts w:ascii="Arial" w:hAnsi="Arial" w:cs="Arial"/>
+          <w:sz w:val="24"/>
+          <w:szCs w:val="24"/>
+        </w:rPr>
+        <w:t>by-pass</w:t>
+      </w:r>
+      <w:proofErr w:type="gramEnd"/>
+      <w:r>
+        <w:rPr>
+          <w:rFonts w:ascii="Arial" w:hAnsi="Arial" w:cs="Arial"/>
+          <w:sz w:val="24"/>
+          <w:szCs w:val="24"/>
+        </w:rPr>
+        <w:t xml:space="preserve"> options upon </w:t>
       </w:r>
       <w:r>
         <w:rPr>
@@ -2856,7 +3172,25 @@
           <w:szCs w:val="24"/>
         </w:rPr>
         <w:lastRenderedPageBreak/>
-        <w:t>installation. In addition, Windows may require the application to be uninstalled before re-installation (e.g. of newer versions).</w:t>
+        <w:t>installation. In addition, Windows may require the application to be uninstalled before re-installation (</w:t>
+      </w:r>
+      <w:proofErr w:type="gramStart"/>
+      <w:r>
+        <w:rPr>
+          <w:rFonts w:ascii="Arial" w:hAnsi="Arial" w:cs="Arial"/>
+          <w:sz w:val="24"/>
+          <w:szCs w:val="24"/>
+        </w:rPr>
+        <w:t>e.g.</w:t>
+      </w:r>
+      <w:proofErr w:type="gramEnd"/>
+      <w:r>
+        <w:rPr>
+          <w:rFonts w:ascii="Arial" w:hAnsi="Arial" w:cs="Arial"/>
+          <w:sz w:val="24"/>
+          <w:szCs w:val="24"/>
+        </w:rPr>
+        <w:t xml:space="preserve"> of newer versions).</w:t>
       </w:r>
     </w:p>
     <w:p>
@@ -2950,7 +3284,25 @@
           <w:sz w:val="24"/>
           <w:szCs w:val="24"/>
         </w:rPr>
-        <w:t>This application was written for the public domain and as such is unsupported. The developer would happily entertain questions or suggestion and may update the application occasionally as time permits.  Otherwise, the developer wishes you his best and hopes everything works out but recommends learning Visual C# (it's not hard and the tools are free from Microsoft) if you find a problem or want to add features.  The source is supplied as a Visual Studio project on GitHub.</w:t>
+        <w:t xml:space="preserve">This application was written for the public domain and as such is unsupported. The developer would happily entertain questions or </w:t>
+      </w:r>
+      <w:proofErr w:type="gramStart"/>
+      <w:r>
+        <w:rPr>
+          <w:rFonts w:ascii="Arial" w:hAnsi="Arial" w:cs="Arial"/>
+          <w:sz w:val="24"/>
+          <w:szCs w:val="24"/>
+        </w:rPr>
+        <w:t>suggestion</w:t>
+      </w:r>
+      <w:proofErr w:type="gramEnd"/>
+      <w:r>
+        <w:rPr>
+          <w:rFonts w:ascii="Arial" w:hAnsi="Arial" w:cs="Arial"/>
+          <w:sz w:val="24"/>
+          <w:szCs w:val="24"/>
+        </w:rPr>
+        <w:t xml:space="preserve"> and may update the application occasionally as time permits.  Otherwise, the developer wishes you his best and hopes everything works out but recommends learning Visual C# (it's not hard and the tools are free from Microsoft) if you find a problem or want to add features.  The source is supplied as a Visual Studio project on GitHub.</w:t>
       </w:r>
     </w:p>
     <w:p>
@@ -3769,7 +4121,25 @@
           <w:sz w:val="24"/>
           <w:szCs w:val="24"/>
         </w:rPr>
-        <w:t>The only criteria of this file is that the first three columns are &lt;target name&gt;, &lt;target RA&gt;, and &lt;target Dec&gt; in that order</w:t>
+        <w:t xml:space="preserve">The only </w:t>
+      </w:r>
+      <w:proofErr w:type="gramStart"/>
+      <w:r>
+        <w:rPr>
+          <w:rFonts w:ascii="Arial" w:hAnsi="Arial" w:cs="Arial"/>
+          <w:sz w:val="24"/>
+          <w:szCs w:val="24"/>
+        </w:rPr>
+        <w:t>criteria</w:t>
+      </w:r>
+      <w:proofErr w:type="gramEnd"/>
+      <w:r>
+        <w:rPr>
+          <w:rFonts w:ascii="Arial" w:hAnsi="Arial" w:cs="Arial"/>
+          <w:sz w:val="24"/>
+          <w:szCs w:val="24"/>
+        </w:rPr>
+        <w:t xml:space="preserve"> of this file is that the first three columns are &lt;target name&gt;, &lt;target RA&gt;, and &lt;target Dec&gt; in that order</w:t>
       </w:r>
       <w:r>
         <w:rPr>
@@ -4365,7 +4735,25 @@
           <w:sz w:val="24"/>
           <w:szCs w:val="24"/>
         </w:rPr>
-        <w:t>in a very simple format where each text line consist of &lt; target name&gt;,&lt;target RA&gt;,&lt;target DEC&gt;.  The import file can also be headed with an optional header row which is discarded.  RA and Dec are expected in J2000 decimal hours and decimal degrees.  The AAVSO target tool (</w:t>
+        <w:t>in a very simple format where each text line consist of &lt; target name</w:t>
+      </w:r>
+      <w:proofErr w:type="gramStart"/>
+      <w:r>
+        <w:rPr>
+          <w:rFonts w:ascii="Arial" w:hAnsi="Arial" w:cs="Arial"/>
+          <w:sz w:val="24"/>
+          <w:szCs w:val="24"/>
+        </w:rPr>
+        <w:t>&gt;,&lt;</w:t>
+      </w:r>
+      <w:proofErr w:type="gramEnd"/>
+      <w:r>
+        <w:rPr>
+          <w:rFonts w:ascii="Arial" w:hAnsi="Arial" w:cs="Arial"/>
+          <w:sz w:val="24"/>
+          <w:szCs w:val="24"/>
+        </w:rPr>
+        <w:t>target RA&gt;,&lt;target DEC&gt;.  The import file can also be headed with an optional header row which is discarded.  RA and Dec are expected in J2000 decimal hours and decimal degrees.  The AAVSO target tool (</w:t>
       </w:r>
       <w:hyperlink r:id="rId13" w:history="1">
         <w:r>
@@ -4603,7 +4991,25 @@
           <w:sz w:val="24"/>
           <w:szCs w:val="24"/>
         </w:rPr>
-        <w:t>For instance, one could set up a list of short term variables and a set of long term variables, each with it</w:t>
+        <w:t xml:space="preserve">For instance, one could set up a list of </w:t>
+      </w:r>
+      <w:proofErr w:type="gramStart"/>
+      <w:r>
+        <w:rPr>
+          <w:rFonts w:ascii="Arial" w:hAnsi="Arial" w:cs="Arial"/>
+          <w:sz w:val="24"/>
+          <w:szCs w:val="24"/>
+        </w:rPr>
+        <w:t>short term</w:t>
+      </w:r>
+      <w:proofErr w:type="gramEnd"/>
+      <w:r>
+        <w:rPr>
+          <w:rFonts w:ascii="Arial" w:hAnsi="Arial" w:cs="Arial"/>
+          <w:sz w:val="24"/>
+          <w:szCs w:val="24"/>
+        </w:rPr>
+        <w:t xml:space="preserve"> variables and a set of long term variables, each with it</w:t>
       </w:r>
       <w:r>
         <w:rPr>
@@ -4745,8 +5151,18 @@
           <w:sz w:val="24"/>
           <w:szCs w:val="24"/>
         </w:rPr>
-        <w:t>See below</w:t>
-      </w:r>
+        <w:t xml:space="preserve">See </w:t>
+      </w:r>
+      <w:proofErr w:type="gramStart"/>
+      <w:r>
+        <w:rPr>
+          <w:rFonts w:ascii="Arial" w:hAnsi="Arial" w:cs="Arial"/>
+          <w:sz w:val="24"/>
+          <w:szCs w:val="24"/>
+        </w:rPr>
+        <w:t>below</w:t>
+      </w:r>
+      <w:proofErr w:type="gramEnd"/>
     </w:p>
     <w:p>
       <w:pPr>
@@ -4956,7 +5372,25 @@
           <w:sz w:val="24"/>
           <w:szCs w:val="24"/>
         </w:rPr>
-        <w:t xml:space="preserve"> is run multiple times.  Another use of this parameter is to help work through a large list over multiple nights.  If the value is set to 36, then a second successive night’s session will begin where the last session left off.  If it takes three nights to get through a list, then a user could set the value to 60, and so on.</w:t>
+        <w:t xml:space="preserve"> is run multiple times.  Another use of this parameter is to help work through a large list </w:t>
+      </w:r>
+      <w:proofErr w:type="gramStart"/>
+      <w:r>
+        <w:rPr>
+          <w:rFonts w:ascii="Arial" w:hAnsi="Arial" w:cs="Arial"/>
+          <w:sz w:val="24"/>
+          <w:szCs w:val="24"/>
+        </w:rPr>
+        <w:t>over multiple nights</w:t>
+      </w:r>
+      <w:proofErr w:type="gramEnd"/>
+      <w:r>
+        <w:rPr>
+          <w:rFonts w:ascii="Arial" w:hAnsi="Arial" w:cs="Arial"/>
+          <w:sz w:val="24"/>
+          <w:szCs w:val="24"/>
+        </w:rPr>
+        <w:t>.  If the value is set to 36, then a second successive night’s session will begin where the last session left off.  If it takes three nights to get through a list, then a user could set the value to 60, and so on.</w:t>
       </w:r>
     </w:p>
     <w:p>
@@ -5619,8 +6053,27 @@
           <w:sz w:val="24"/>
           <w:szCs w:val="24"/>
         </w:rPr>
-        <w:t xml:space="preserve">: The camera will be focused at the start and whenever the temperature changes by one degree while the scan is underway. </w:t>
-      </w:r>
+        <w:t xml:space="preserve">: The camera will be focused </w:t>
+      </w:r>
+      <w:proofErr w:type="gramStart"/>
+      <w:r>
+        <w:rPr>
+          <w:rFonts w:ascii="Arial" w:hAnsi="Arial" w:cs="Arial"/>
+          <w:sz w:val="24"/>
+          <w:szCs w:val="24"/>
+        </w:rPr>
+        <w:t>at</w:t>
+      </w:r>
+      <w:proofErr w:type="gramEnd"/>
+      <w:r>
+        <w:rPr>
+          <w:rFonts w:ascii="Arial" w:hAnsi="Arial" w:cs="Arial"/>
+          <w:sz w:val="24"/>
+          <w:szCs w:val="24"/>
+        </w:rPr>
+        <w:t xml:space="preserve"> the start and whenever the temperature changes by one degree while the scan is underway. </w:t>
+      </w:r>
+      <w:proofErr w:type="gramStart"/>
       <w:r>
         <w:rPr>
           <w:rFonts w:ascii="Arial" w:hAnsi="Arial" w:cs="Arial"/>
@@ -5635,7 +6088,16 @@
           <w:sz w:val="24"/>
           <w:szCs w:val="24"/>
         </w:rPr>
-        <w:t xml:space="preserve"> @Focus2 or @Focus3 can be selected.  </w:t>
+        <w:t xml:space="preserve"> @</w:t>
+      </w:r>
+      <w:proofErr w:type="gramEnd"/>
+      <w:r>
+        <w:rPr>
+          <w:rFonts w:ascii="Arial" w:hAnsi="Arial" w:cs="Arial"/>
+          <w:sz w:val="24"/>
+          <w:szCs w:val="24"/>
+        </w:rPr>
+        <w:t xml:space="preserve">Focus2 or @Focus3 can be selected.  </w:t>
       </w:r>
     </w:p>
     <w:p>
@@ -6489,7 +6951,25 @@
           <w:sz w:val="24"/>
           <w:szCs w:val="24"/>
         </w:rPr>
-        <w:t xml:space="preserve">the mount and imaging train.  The Ending time sets a hard stop for </w:t>
+        <w:t xml:space="preserve">the mount and </w:t>
+      </w:r>
+      <w:proofErr w:type="gramStart"/>
+      <w:r>
+        <w:rPr>
+          <w:rFonts w:ascii="Arial" w:hAnsi="Arial" w:cs="Arial"/>
+          <w:sz w:val="24"/>
+          <w:szCs w:val="24"/>
+        </w:rPr>
+        <w:t>imaging</w:t>
+      </w:r>
+      <w:proofErr w:type="gramEnd"/>
+      <w:r>
+        <w:rPr>
+          <w:rFonts w:ascii="Arial" w:hAnsi="Arial" w:cs="Arial"/>
+          <w:sz w:val="24"/>
+          <w:szCs w:val="24"/>
+        </w:rPr>
+        <w:t xml:space="preserve"> train.  The Ending time sets a hard stop for </w:t>
       </w:r>
       <w:r>
         <w:rPr>
@@ -6648,6 +7128,7 @@
       <w:r>
         <w:rPr>
           <w:rFonts w:ascii="Arial" w:hAnsi="Arial" w:cs="Arial"/>
+          <w:noProof/>
           <w:sz w:val="24"/>
           <w:szCs w:val="24"/>
           <w:u w:val="single"/>
@@ -6744,7 +7225,25 @@
           <w:sz w:val="24"/>
           <w:szCs w:val="24"/>
         </w:rPr>
-        <w:t xml:space="preserve"> a window opens up with a list of all currently configured collections.  </w:t>
+        <w:t xml:space="preserve"> a window </w:t>
+      </w:r>
+      <w:proofErr w:type="gramStart"/>
+      <w:r>
+        <w:rPr>
+          <w:rFonts w:ascii="Arial" w:hAnsi="Arial" w:cs="Arial"/>
+          <w:sz w:val="24"/>
+          <w:szCs w:val="24"/>
+        </w:rPr>
+        <w:t>opens up</w:t>
+      </w:r>
+      <w:proofErr w:type="gramEnd"/>
+      <w:r>
+        <w:rPr>
+          <w:rFonts w:ascii="Arial" w:hAnsi="Arial" w:cs="Arial"/>
+          <w:sz w:val="24"/>
+          <w:szCs w:val="24"/>
+        </w:rPr>
+        <w:t xml:space="preserve"> with a list of all currently configured collections.  </w:t>
       </w:r>
       <w:r>
         <w:rPr>
@@ -6852,13 +7351,23 @@
         </w:rPr>
         <w:t xml:space="preserve">If a new name is typed in the “or” box, and </w:t>
       </w:r>
-      <w:r>
-        <w:rPr>
-          <w:rFonts w:ascii="Arial" w:hAnsi="Arial" w:cs="Arial"/>
-          <w:sz w:val="24"/>
-          <w:szCs w:val="24"/>
-        </w:rPr>
-        <w:t>Add clicked, the Create Target List box will be opened.</w:t>
+      <w:proofErr w:type="gramStart"/>
+      <w:r>
+        <w:rPr>
+          <w:rFonts w:ascii="Arial" w:hAnsi="Arial" w:cs="Arial"/>
+          <w:sz w:val="24"/>
+          <w:szCs w:val="24"/>
+        </w:rPr>
+        <w:t>Add</w:t>
+      </w:r>
+      <w:proofErr w:type="gramEnd"/>
+      <w:r>
+        <w:rPr>
+          <w:rFonts w:ascii="Arial" w:hAnsi="Arial" w:cs="Arial"/>
+          <w:sz w:val="24"/>
+          <w:szCs w:val="24"/>
+        </w:rPr>
+        <w:t xml:space="preserve"> clicked, the Create Target List box will be opened.</w:t>
       </w:r>
       <w:r>
         <w:rPr>
@@ -6932,7 +7441,25 @@
           <w:sz w:val="24"/>
           <w:szCs w:val="24"/>
         </w:rPr>
-        <w:t xml:space="preserve">a new list of targets can be entered for under that collection name.  </w:t>
+        <w:t xml:space="preserve">a new list of targets can be </w:t>
+      </w:r>
+      <w:proofErr w:type="gramStart"/>
+      <w:r>
+        <w:rPr>
+          <w:rFonts w:ascii="Arial" w:hAnsi="Arial" w:cs="Arial"/>
+          <w:sz w:val="24"/>
+          <w:szCs w:val="24"/>
+        </w:rPr>
+        <w:t>entered for</w:t>
+      </w:r>
+      <w:proofErr w:type="gramEnd"/>
+      <w:r>
+        <w:rPr>
+          <w:rFonts w:ascii="Arial" w:hAnsi="Arial" w:cs="Arial"/>
+          <w:sz w:val="24"/>
+          <w:szCs w:val="24"/>
+        </w:rPr>
+        <w:t xml:space="preserve"> under that collection name.  </w:t>
       </w:r>
       <w:r>
         <w:rPr>
@@ -7223,7 +7750,43 @@
           <w:sz w:val="24"/>
           <w:szCs w:val="24"/>
         </w:rPr>
-        <w:t xml:space="preserve">  The CSV file structure need only contain columns for target name, RA and Dec.</w:t>
+        <w:t xml:space="preserve">  The CSV file structure </w:t>
+      </w:r>
+      <w:proofErr w:type="gramStart"/>
+      <w:r>
+        <w:rPr>
+          <w:rFonts w:ascii="Arial" w:hAnsi="Arial" w:cs="Arial"/>
+          <w:sz w:val="24"/>
+          <w:szCs w:val="24"/>
+        </w:rPr>
+        <w:t>need</w:t>
+      </w:r>
+      <w:proofErr w:type="gramEnd"/>
+      <w:r>
+        <w:rPr>
+          <w:rFonts w:ascii="Arial" w:hAnsi="Arial" w:cs="Arial"/>
+          <w:sz w:val="24"/>
+          <w:szCs w:val="24"/>
+        </w:rPr>
+        <w:t xml:space="preserve"> only contain columns for target name, </w:t>
+      </w:r>
+      <w:proofErr w:type="gramStart"/>
+      <w:r>
+        <w:rPr>
+          <w:rFonts w:ascii="Arial" w:hAnsi="Arial" w:cs="Arial"/>
+          <w:sz w:val="24"/>
+          <w:szCs w:val="24"/>
+        </w:rPr>
+        <w:t>RA</w:t>
+      </w:r>
+      <w:proofErr w:type="gramEnd"/>
+      <w:r>
+        <w:rPr>
+          <w:rFonts w:ascii="Arial" w:hAnsi="Arial" w:cs="Arial"/>
+          <w:sz w:val="24"/>
+          <w:szCs w:val="24"/>
+        </w:rPr>
+        <w:t xml:space="preserve"> and Dec.</w:t>
       </w:r>
     </w:p>
     <w:p>
@@ -7317,7 +7880,25 @@
           <w:sz w:val="24"/>
           <w:szCs w:val="24"/>
         </w:rPr>
-        <w:t xml:space="preserve">Filter List to form a </w:t>
+        <w:t xml:space="preserve">Filter List to form </w:t>
+      </w:r>
+      <w:proofErr w:type="gramStart"/>
+      <w:r>
+        <w:rPr>
+          <w:rFonts w:ascii="Arial" w:hAnsi="Arial" w:cs="Arial"/>
+          <w:sz w:val="24"/>
+          <w:szCs w:val="24"/>
+        </w:rPr>
+        <w:t>a</w:t>
+      </w:r>
+      <w:proofErr w:type="gramEnd"/>
+      <w:r>
+        <w:rPr>
+          <w:rFonts w:ascii="Arial" w:hAnsi="Arial" w:cs="Arial"/>
+          <w:sz w:val="24"/>
+          <w:szCs w:val="24"/>
+        </w:rPr>
+        <w:t xml:space="preserve"> </w:t>
       </w:r>
       <w:r>
         <w:rPr>
@@ -7409,7 +7990,25 @@
           <w:sz w:val="24"/>
           <w:szCs w:val="24"/>
         </w:rPr>
-        <w:t>target must be in an open catalog in TSX in order to acquire its celestial location (RA, Dec).</w:t>
+        <w:t xml:space="preserve">target must be in an open catalog in TSX </w:t>
+      </w:r>
+      <w:proofErr w:type="gramStart"/>
+      <w:r>
+        <w:rPr>
+          <w:rFonts w:ascii="Arial" w:hAnsi="Arial" w:cs="Arial"/>
+          <w:sz w:val="24"/>
+          <w:szCs w:val="24"/>
+        </w:rPr>
+        <w:t>in order to</w:t>
+      </w:r>
+      <w:proofErr w:type="gramEnd"/>
+      <w:r>
+        <w:rPr>
+          <w:rFonts w:ascii="Arial" w:hAnsi="Arial" w:cs="Arial"/>
+          <w:sz w:val="24"/>
+          <w:szCs w:val="24"/>
+        </w:rPr>
+        <w:t xml:space="preserve"> acquire its celestial location (RA, Dec).</w:t>
       </w:r>
     </w:p>
     <w:p>
@@ -7694,6 +8293,7 @@
         <w:t xml:space="preserve"> Image Link to produce </w:t>
       </w:r>
       <w:proofErr w:type="spellStart"/>
+      <w:proofErr w:type="gramStart"/>
       <w:r>
         <w:rPr>
           <w:rFonts w:ascii="Arial" w:hAnsi="Arial" w:cs="Arial"/>
@@ -7703,6 +8303,7 @@
         <w:t>a</w:t>
       </w:r>
       <w:proofErr w:type="spellEnd"/>
+      <w:proofErr w:type="gramEnd"/>
       <w:r>
         <w:rPr>
           <w:rFonts w:ascii="Arial" w:hAnsi="Arial" w:cs="Arial"/>
@@ -7794,7 +8395,25 @@
           <w:sz w:val="24"/>
           <w:szCs w:val="24"/>
         </w:rPr>
-        <w:t xml:space="preserve">.  This tool combs an image for light sources and characterizes them in terms of instrument magnitude, shape and position on the image.  The instrument magnitude data is consistent across the image, but overall dependent upon exposure and gain among other factors.  Thus, the instrument magnitude can be treated as essentially unitless, and must be converted to calculate the apparent magnitude for the target star of the image.   Conversion requires calibration of the cataloged apparent magnitudes of a </w:t>
+        <w:t xml:space="preserve">.  This tool combs an image for light sources and characterizes them in terms of instrument magnitude, </w:t>
+      </w:r>
+      <w:proofErr w:type="gramStart"/>
+      <w:r>
+        <w:rPr>
+          <w:rFonts w:ascii="Arial" w:hAnsi="Arial" w:cs="Arial"/>
+          <w:sz w:val="24"/>
+          <w:szCs w:val="24"/>
+        </w:rPr>
+        <w:t>shape</w:t>
+      </w:r>
+      <w:proofErr w:type="gramEnd"/>
+      <w:r>
+        <w:rPr>
+          <w:rFonts w:ascii="Arial" w:hAnsi="Arial" w:cs="Arial"/>
+          <w:sz w:val="24"/>
+          <w:szCs w:val="24"/>
+        </w:rPr>
+        <w:t xml:space="preserve"> and position on the image.  The instrument magnitude data is consistent across the image, but overall dependent upon exposure and gain among other factors.  Thus, the instrument magnitude can be treated as essentially unitless, and must be converted to calculate the apparent magnitude for the target star of the image.   Conversion requires calibration of the cataloged apparent magnitudes of a </w:t>
       </w:r>
       <w:r>
         <w:rPr>
@@ -8278,7 +8897,27 @@
           <w:sz w:val="24"/>
           <w:szCs w:val="24"/>
         </w:rPr>
-        <w:t>spans the 12 hour period from 6PM to 6AM local time</w:t>
+        <w:t xml:space="preserve">spans the </w:t>
+      </w:r>
+      <w:proofErr w:type="gramStart"/>
+      <w:r>
+        <w:rPr>
+          <w:rFonts w:ascii="Arial" w:hAnsi="Arial" w:cs="Arial"/>
+          <w:bCs/>
+          <w:sz w:val="24"/>
+          <w:szCs w:val="24"/>
+        </w:rPr>
+        <w:t>12 hour</w:t>
+      </w:r>
+      <w:proofErr w:type="gramEnd"/>
+      <w:r>
+        <w:rPr>
+          <w:rFonts w:ascii="Arial" w:hAnsi="Arial" w:cs="Arial"/>
+          <w:bCs/>
+          <w:sz w:val="24"/>
+          <w:szCs w:val="24"/>
+        </w:rPr>
+        <w:t xml:space="preserve"> period from 6PM to 6AM local time</w:t>
       </w:r>
       <w:r>
         <w:rPr>
@@ -8296,7 +8935,47 @@
           <w:sz w:val="24"/>
           <w:szCs w:val="24"/>
         </w:rPr>
-        <w:t xml:space="preserve"> time at midnight.  Normally a user would process all of the images from a session upon conclusion (Full Scan).  However, the app allows transformation of individual targets for specific sessions as well (Target Session Group).  During the transformation process, graphs for the color and magnitude transforms are displayed as well as a histogram of the individual standard magnitude results for the permutations of primary and differential images.  Final results are </w:t>
+        <w:t xml:space="preserve"> time at midnight.  Normally a user would process </w:t>
+      </w:r>
+      <w:proofErr w:type="gramStart"/>
+      <w:r>
+        <w:rPr>
+          <w:rFonts w:ascii="Arial" w:hAnsi="Arial" w:cs="Arial"/>
+          <w:bCs/>
+          <w:sz w:val="24"/>
+          <w:szCs w:val="24"/>
+        </w:rPr>
+        <w:t>all of</w:t>
+      </w:r>
+      <w:proofErr w:type="gramEnd"/>
+      <w:r>
+        <w:rPr>
+          <w:rFonts w:ascii="Arial" w:hAnsi="Arial" w:cs="Arial"/>
+          <w:bCs/>
+          <w:sz w:val="24"/>
+          <w:szCs w:val="24"/>
+        </w:rPr>
+        <w:t xml:space="preserve"> the images from a session upon conclusion (Full Scan).  However, the app allows transformation of individual targets for specific sessions as well (Target Session Group).  During the transformation process, graphs for the color and magnitude transforms are displayed as well as a histogram of the individual standard magnitude results for the permutations of primary and differential images.  </w:t>
+      </w:r>
+      <w:proofErr w:type="gramStart"/>
+      <w:r>
+        <w:rPr>
+          <w:rFonts w:ascii="Arial" w:hAnsi="Arial" w:cs="Arial"/>
+          <w:bCs/>
+          <w:sz w:val="24"/>
+          <w:szCs w:val="24"/>
+        </w:rPr>
+        <w:t>Final results</w:t>
+      </w:r>
+      <w:proofErr w:type="gramEnd"/>
+      <w:r>
+        <w:rPr>
+          <w:rFonts w:ascii="Arial" w:hAnsi="Arial" w:cs="Arial"/>
+          <w:bCs/>
+          <w:sz w:val="24"/>
+          <w:szCs w:val="24"/>
+        </w:rPr>
+        <w:t xml:space="preserve"> are </w:t>
       </w:r>
       <w:r>
         <w:rPr>
@@ -8427,16 +9106,56 @@
           <w:sz w:val="24"/>
           <w:szCs w:val="24"/>
         </w:rPr>
-        <w:t xml:space="preserve">The derived slopes for the color and magnitude transforms are not always accurate due to variations in the quality of the imaging and catalogs.  While running a Full Scan, each derived transformation is saved and the mode (most common value) of each set are displayed in the preset Color and Magnitude fields.  </w:t>
-      </w:r>
-      <w:r>
-        <w:rPr>
-          <w:rFonts w:ascii="Arial" w:hAnsi="Arial" w:cs="Arial"/>
-          <w:bCs/>
-          <w:sz w:val="24"/>
-          <w:szCs w:val="24"/>
-        </w:rPr>
-        <w:t>By selecting “Use Preset Transforms” these modal values can be used rather than computing new transforms for each target.  Thus the user can run an evaluation for a session, clear the date, select the preset transforms, then rerun Full Scan on that session to produce potentially better results.</w:t>
+        <w:t xml:space="preserve">The derived slopes for the color and magnitude transforms are not always accurate due to variations in the quality of the imaging and catalogs.  While running a Full Scan, each derived transformation is saved and the mode (most common value) of each set </w:t>
+      </w:r>
+      <w:proofErr w:type="gramStart"/>
+      <w:r>
+        <w:rPr>
+          <w:rFonts w:ascii="Arial" w:hAnsi="Arial" w:cs="Arial"/>
+          <w:bCs/>
+          <w:sz w:val="24"/>
+          <w:szCs w:val="24"/>
+        </w:rPr>
+        <w:t>are</w:t>
+      </w:r>
+      <w:proofErr w:type="gramEnd"/>
+      <w:r>
+        <w:rPr>
+          <w:rFonts w:ascii="Arial" w:hAnsi="Arial" w:cs="Arial"/>
+          <w:bCs/>
+          <w:sz w:val="24"/>
+          <w:szCs w:val="24"/>
+        </w:rPr>
+        <w:t xml:space="preserve"> displayed in the preset Color and Magnitude fields.  </w:t>
+      </w:r>
+      <w:r>
+        <w:rPr>
+          <w:rFonts w:ascii="Arial" w:hAnsi="Arial" w:cs="Arial"/>
+          <w:bCs/>
+          <w:sz w:val="24"/>
+          <w:szCs w:val="24"/>
+        </w:rPr>
+        <w:t xml:space="preserve">By selecting “Use Preset Transforms” these modal values can be used rather than computing new transforms for each target.  </w:t>
+      </w:r>
+      <w:proofErr w:type="gramStart"/>
+      <w:r>
+        <w:rPr>
+          <w:rFonts w:ascii="Arial" w:hAnsi="Arial" w:cs="Arial"/>
+          <w:bCs/>
+          <w:sz w:val="24"/>
+          <w:szCs w:val="24"/>
+        </w:rPr>
+        <w:t>Thus</w:t>
+      </w:r>
+      <w:proofErr w:type="gramEnd"/>
+      <w:r>
+        <w:rPr>
+          <w:rFonts w:ascii="Arial" w:hAnsi="Arial" w:cs="Arial"/>
+          <w:bCs/>
+          <w:sz w:val="24"/>
+          <w:szCs w:val="24"/>
+        </w:rPr>
+        <w:t xml:space="preserve"> the user can run an evaluation for a session, clear the date, select the preset transforms, then rerun Full Scan on that session to produce potentially better results.</w:t>
       </w:r>
     </w:p>
     <w:p>
@@ -8805,25 +9524,46 @@
           <w:szCs w:val="24"/>
           <w:bdr w:val="single" w:sz="4" w:space="0" w:color="auto"/>
         </w:rPr>
-        <w:t xml:space="preserve"> Map</w:t>
-      </w:r>
-      <w:r>
-        <w:rPr>
-          <w:rFonts w:ascii="Arial" w:hAnsi="Arial" w:cs="Arial"/>
-          <w:bCs/>
-          <w:sz w:val="24"/>
-          <w:szCs w:val="24"/>
-        </w:rPr>
         <w:t xml:space="preserve"> </w:t>
       </w:r>
-      <w:r>
-        <w:rPr>
-          <w:rFonts w:ascii="Arial" w:hAnsi="Arial" w:cs="Arial"/>
-          <w:bCs/>
-          <w:sz w:val="24"/>
-          <w:szCs w:val="24"/>
-        </w:rPr>
-        <w:t xml:space="preserve"> This command opens a </w:t>
+      <w:proofErr w:type="gramStart"/>
+      <w:r>
+        <w:rPr>
+          <w:rFonts w:ascii="Arial" w:hAnsi="Arial" w:cs="Arial"/>
+          <w:bCs/>
+          <w:sz w:val="24"/>
+          <w:szCs w:val="24"/>
+          <w:bdr w:val="single" w:sz="4" w:space="0" w:color="auto"/>
+        </w:rPr>
+        <w:t>Map</w:t>
+      </w:r>
+      <w:r>
+        <w:rPr>
+          <w:rFonts w:ascii="Arial" w:hAnsi="Arial" w:cs="Arial"/>
+          <w:bCs/>
+          <w:sz w:val="24"/>
+          <w:szCs w:val="24"/>
+        </w:rPr>
+        <w:t xml:space="preserve"> </w:t>
+      </w:r>
+      <w:r>
+        <w:rPr>
+          <w:rFonts w:ascii="Arial" w:hAnsi="Arial" w:cs="Arial"/>
+          <w:bCs/>
+          <w:sz w:val="24"/>
+          <w:szCs w:val="24"/>
+        </w:rPr>
+        <w:t xml:space="preserve"> This</w:t>
+      </w:r>
+      <w:proofErr w:type="gramEnd"/>
+      <w:r>
+        <w:rPr>
+          <w:rFonts w:ascii="Arial" w:hAnsi="Arial" w:cs="Arial"/>
+          <w:bCs/>
+          <w:sz w:val="24"/>
+          <w:szCs w:val="24"/>
+        </w:rPr>
+        <w:t xml:space="preserve"> command opens a </w:t>
       </w:r>
       <w:r>
         <w:rPr>
@@ -8852,14 +9592,25 @@
         </w:rPr>
         <w:t xml:space="preserve">image count for that target on that date.  The user selects, by highlighting, the </w:t>
       </w:r>
-      <w:r>
-        <w:rPr>
-          <w:rFonts w:ascii="Arial" w:hAnsi="Arial" w:cs="Arial"/>
-          <w:bCs/>
-          <w:sz w:val="24"/>
-          <w:szCs w:val="24"/>
-        </w:rPr>
-        <w:t xml:space="preserve">targets and dates to be analyzed.  </w:t>
+      <w:proofErr w:type="gramStart"/>
+      <w:r>
+        <w:rPr>
+          <w:rFonts w:ascii="Arial" w:hAnsi="Arial" w:cs="Arial"/>
+          <w:bCs/>
+          <w:sz w:val="24"/>
+          <w:szCs w:val="24"/>
+        </w:rPr>
+        <w:t>targets</w:t>
+      </w:r>
+      <w:proofErr w:type="gramEnd"/>
+      <w:r>
+        <w:rPr>
+          <w:rFonts w:ascii="Arial" w:hAnsi="Arial" w:cs="Arial"/>
+          <w:bCs/>
+          <w:sz w:val="24"/>
+          <w:szCs w:val="24"/>
+        </w:rPr>
+        <w:t xml:space="preserve"> and dates to be analyzed.  </w:t>
       </w:r>
       <w:r>
         <w:rPr>
@@ -9029,6 +9780,7 @@
           <w:szCs w:val="24"/>
         </w:rPr>
       </w:pPr>
+      <w:proofErr w:type="gramStart"/>
       <w:r>
         <w:rPr>
           <w:rFonts w:ascii="Arial" w:hAnsi="Arial" w:cs="Arial"/>
@@ -9055,7 +9807,17 @@
           <w:sz w:val="24"/>
           <w:szCs w:val="24"/>
         </w:rPr>
-        <w:t xml:space="preserve">(Diagnostic) </w:t>
+        <w:t>(</w:t>
+      </w:r>
+      <w:proofErr w:type="gramEnd"/>
+      <w:r>
+        <w:rPr>
+          <w:rFonts w:ascii="Arial" w:hAnsi="Arial" w:cs="Arial"/>
+          <w:bCs/>
+          <w:sz w:val="24"/>
+          <w:szCs w:val="24"/>
+        </w:rPr>
+        <w:t xml:space="preserve">Diagnostic) </w:t>
       </w:r>
       <w:r>
         <w:rPr>
@@ -9077,6 +9839,7 @@
           <w:szCs w:val="24"/>
         </w:rPr>
       </w:pPr>
+      <w:proofErr w:type="gramStart"/>
       <w:r>
         <w:rPr>
           <w:rFonts w:ascii="Arial" w:hAnsi="Arial" w:cs="Arial"/>
@@ -9104,7 +9867,17 @@
           <w:sz w:val="24"/>
           <w:szCs w:val="24"/>
         </w:rPr>
-        <w:t xml:space="preserve">  Select to enable the preset color and transform fields.  While analyzing a full session, </w:t>
+        <w:t xml:space="preserve">  Select</w:t>
+      </w:r>
+      <w:proofErr w:type="gramEnd"/>
+      <w:r>
+        <w:rPr>
+          <w:rFonts w:ascii="Arial" w:hAnsi="Arial" w:cs="Arial"/>
+          <w:bCs/>
+          <w:sz w:val="24"/>
+          <w:szCs w:val="24"/>
+        </w:rPr>
+        <w:t xml:space="preserve"> to enable the preset color and transform fields.  While analyzing a full session, </w:t>
       </w:r>
       <w:proofErr w:type="spellStart"/>
       <w:r>
@@ -9137,6 +9910,7 @@
           <w:szCs w:val="24"/>
         </w:rPr>
       </w:pPr>
+      <w:proofErr w:type="gramStart"/>
       <w:r>
         <w:rPr>
           <w:rFonts w:ascii="Arial" w:hAnsi="Arial" w:cs="Arial"/>
@@ -9167,6 +9941,7 @@
         <w:t>Color</w:t>
       </w:r>
       <w:proofErr w:type="spellEnd"/>
+      <w:proofErr w:type="gramEnd"/>
       <w:r>
         <w:rPr>
           <w:rFonts w:ascii="Arial" w:hAnsi="Arial" w:cs="Arial"/>
@@ -9187,6 +9962,7 @@
           <w:szCs w:val="24"/>
         </w:rPr>
       </w:pPr>
+      <w:proofErr w:type="gramStart"/>
       <w:r>
         <w:rPr>
           <w:rFonts w:ascii="Arial" w:hAnsi="Arial" w:cs="Arial"/>
@@ -9217,6 +9993,7 @@
         <w:t>Magnitude</w:t>
       </w:r>
       <w:proofErr w:type="spellEnd"/>
+      <w:proofErr w:type="gramEnd"/>
       <w:r>
         <w:rPr>
           <w:rFonts w:ascii="Arial" w:hAnsi="Arial" w:cs="Arial"/>
@@ -9263,6 +10040,7 @@
         <w:t xml:space="preserve">Store the current Color and Magnitude fields as presets for the associated </w:t>
       </w:r>
       <w:proofErr w:type="spellStart"/>
+      <w:proofErr w:type="gramStart"/>
       <w:r>
         <w:rPr>
           <w:rFonts w:ascii="Arial" w:hAnsi="Arial" w:cs="Arial"/>
@@ -9288,6 +10066,7 @@
         </w:rPr>
         <w:t>.</w:t>
       </w:r>
+      <w:proofErr w:type="gramEnd"/>
     </w:p>
     <w:p>
       <w:pPr>
@@ -9408,8 +10187,19 @@
           <w:sz w:val="24"/>
           <w:szCs w:val="24"/>
         </w:rPr>
-        <w:t xml:space="preserve"> on the session date/target to use as the primary filter</w:t>
-      </w:r>
+        <w:t xml:space="preserve"> on the session date/target to use as the primary </w:t>
+      </w:r>
+      <w:proofErr w:type="gramStart"/>
+      <w:r>
+        <w:rPr>
+          <w:rFonts w:ascii="Arial" w:hAnsi="Arial" w:cs="Arial"/>
+          <w:bCs/>
+          <w:sz w:val="24"/>
+          <w:szCs w:val="24"/>
+        </w:rPr>
+        <w:t>filter</w:t>
+      </w:r>
+      <w:proofErr w:type="gramEnd"/>
       <w:r>
         <w:rPr>
           <w:rFonts w:ascii="Arial" w:hAnsi="Arial" w:cs="Arial"/>
@@ -9438,16 +10228,37 @@
           <w:szCs w:val="24"/>
           <w:bdr w:val="single" w:sz="4" w:space="0" w:color="auto"/>
         </w:rPr>
-        <w:t>Primary Color</w:t>
-      </w:r>
-      <w:r>
-        <w:rPr>
-          <w:rFonts w:ascii="Arial" w:hAnsi="Arial" w:cs="Arial"/>
-          <w:bCs/>
-          <w:sz w:val="24"/>
-          <w:szCs w:val="24"/>
-        </w:rPr>
-        <w:t xml:space="preserve">  Selectable list of </w:t>
+        <w:t xml:space="preserve">Primary </w:t>
+      </w:r>
+      <w:proofErr w:type="gramStart"/>
+      <w:r>
+        <w:rPr>
+          <w:rFonts w:ascii="Arial" w:hAnsi="Arial" w:cs="Arial"/>
+          <w:bCs/>
+          <w:sz w:val="24"/>
+          <w:szCs w:val="24"/>
+          <w:bdr w:val="single" w:sz="4" w:space="0" w:color="auto"/>
+        </w:rPr>
+        <w:t>Color</w:t>
+      </w:r>
+      <w:r>
+        <w:rPr>
+          <w:rFonts w:ascii="Arial" w:hAnsi="Arial" w:cs="Arial"/>
+          <w:bCs/>
+          <w:sz w:val="24"/>
+          <w:szCs w:val="24"/>
+        </w:rPr>
+        <w:t xml:space="preserve">  Selectable</w:t>
+      </w:r>
+      <w:proofErr w:type="gramEnd"/>
+      <w:r>
+        <w:rPr>
+          <w:rFonts w:ascii="Arial" w:hAnsi="Arial" w:cs="Arial"/>
+          <w:bCs/>
+          <w:sz w:val="24"/>
+          <w:szCs w:val="24"/>
+        </w:rPr>
+        <w:t xml:space="preserve"> list of </w:t>
       </w:r>
       <w:r>
         <w:rPr>
@@ -9513,7 +10324,27 @@
           <w:sz w:val="24"/>
           <w:szCs w:val="24"/>
         </w:rPr>
-        <w:t xml:space="preserve">on the session date/target to use as the differential filter </w:t>
+        <w:t xml:space="preserve">on the session date/target to use as the differential </w:t>
+      </w:r>
+      <w:proofErr w:type="gramStart"/>
+      <w:r>
+        <w:rPr>
+          <w:rFonts w:ascii="Arial" w:hAnsi="Arial" w:cs="Arial"/>
+          <w:bCs/>
+          <w:sz w:val="24"/>
+          <w:szCs w:val="24"/>
+        </w:rPr>
+        <w:t>filter</w:t>
+      </w:r>
+      <w:proofErr w:type="gramEnd"/>
+      <w:r>
+        <w:rPr>
+          <w:rFonts w:ascii="Arial" w:hAnsi="Arial" w:cs="Arial"/>
+          <w:bCs/>
+          <w:sz w:val="24"/>
+          <w:szCs w:val="24"/>
+        </w:rPr>
+        <w:t xml:space="preserve"> </w:t>
       </w:r>
     </w:p>
     <w:p>
@@ -9639,6 +10470,7 @@
           <w:szCs w:val="24"/>
         </w:rPr>
       </w:pPr>
+      <w:proofErr w:type="gramStart"/>
       <w:r>
         <w:rPr>
           <w:rFonts w:ascii="Arial" w:hAnsi="Arial" w:cs="Arial"/>
@@ -9656,7 +10488,17 @@
           <w:sz w:val="24"/>
           <w:szCs w:val="24"/>
         </w:rPr>
-        <w:t xml:space="preserve">  Name of target star</w:t>
+        <w:t xml:space="preserve">  Name</w:t>
+      </w:r>
+      <w:proofErr w:type="gramEnd"/>
+      <w:r>
+        <w:rPr>
+          <w:rFonts w:ascii="Arial" w:hAnsi="Arial" w:cs="Arial"/>
+          <w:bCs/>
+          <w:sz w:val="24"/>
+          <w:szCs w:val="24"/>
+        </w:rPr>
+        <w:t xml:space="preserve"> of target star</w:t>
       </w:r>
     </w:p>
     <w:p>
@@ -9677,7 +10519,18 @@
           <w:szCs w:val="24"/>
           <w:bdr w:val="single" w:sz="4" w:space="0" w:color="auto"/>
         </w:rPr>
-        <w:t>Session Date</w:t>
+        <w:t xml:space="preserve">Session </w:t>
+      </w:r>
+      <w:proofErr w:type="gramStart"/>
+      <w:r>
+        <w:rPr>
+          <w:rFonts w:ascii="Arial" w:hAnsi="Arial" w:cs="Arial"/>
+          <w:bCs/>
+          <w:sz w:val="24"/>
+          <w:szCs w:val="24"/>
+          <w:bdr w:val="single" w:sz="4" w:space="0" w:color="auto"/>
+        </w:rPr>
+        <w:t>Date</w:t>
       </w:r>
       <w:r>
         <w:rPr>
@@ -9699,6 +10552,7 @@
         <w:t>Date</w:t>
       </w:r>
       <w:proofErr w:type="spellEnd"/>
+      <w:proofErr w:type="gramEnd"/>
       <w:r>
         <w:rPr>
           <w:rFonts w:ascii="Arial" w:hAnsi="Arial" w:cs="Arial"/>
@@ -9736,16 +10590,37 @@
           <w:szCs w:val="24"/>
           <w:bdr w:val="single" w:sz="4" w:space="0" w:color="auto"/>
         </w:rPr>
-        <w:t>Primary Color/Filter</w:t>
-      </w:r>
-      <w:r>
-        <w:rPr>
-          <w:rFonts w:ascii="Arial" w:hAnsi="Arial" w:cs="Arial"/>
-          <w:bCs/>
-          <w:sz w:val="24"/>
-          <w:szCs w:val="24"/>
-        </w:rPr>
-        <w:t xml:space="preserve">  Primary standard color to be computed and primary filter applied</w:t>
+        <w:t>Primary Color/</w:t>
+      </w:r>
+      <w:proofErr w:type="gramStart"/>
+      <w:r>
+        <w:rPr>
+          <w:rFonts w:ascii="Arial" w:hAnsi="Arial" w:cs="Arial"/>
+          <w:bCs/>
+          <w:sz w:val="24"/>
+          <w:szCs w:val="24"/>
+          <w:bdr w:val="single" w:sz="4" w:space="0" w:color="auto"/>
+        </w:rPr>
+        <w:t>Filter</w:t>
+      </w:r>
+      <w:r>
+        <w:rPr>
+          <w:rFonts w:ascii="Arial" w:hAnsi="Arial" w:cs="Arial"/>
+          <w:bCs/>
+          <w:sz w:val="24"/>
+          <w:szCs w:val="24"/>
+        </w:rPr>
+        <w:t xml:space="preserve">  Primary</w:t>
+      </w:r>
+      <w:proofErr w:type="gramEnd"/>
+      <w:r>
+        <w:rPr>
+          <w:rFonts w:ascii="Arial" w:hAnsi="Arial" w:cs="Arial"/>
+          <w:bCs/>
+          <w:sz w:val="24"/>
+          <w:szCs w:val="24"/>
+        </w:rPr>
+        <w:t xml:space="preserve"> standard color to be computed and primary filter applied</w:t>
       </w:r>
     </w:p>
     <w:p>
@@ -9766,16 +10641,37 @@
           <w:szCs w:val="24"/>
           <w:bdr w:val="single" w:sz="4" w:space="0" w:color="auto"/>
         </w:rPr>
-        <w:t>Differential Color/Filter</w:t>
-      </w:r>
-      <w:r>
-        <w:rPr>
-          <w:rFonts w:ascii="Arial" w:hAnsi="Arial" w:cs="Arial"/>
-          <w:bCs/>
-          <w:sz w:val="24"/>
-          <w:szCs w:val="24"/>
-        </w:rPr>
-        <w:t xml:space="preserve">  Differential standard color and filter applied</w:t>
+        <w:t>Differential Color/</w:t>
+      </w:r>
+      <w:proofErr w:type="gramStart"/>
+      <w:r>
+        <w:rPr>
+          <w:rFonts w:ascii="Arial" w:hAnsi="Arial" w:cs="Arial"/>
+          <w:bCs/>
+          <w:sz w:val="24"/>
+          <w:szCs w:val="24"/>
+          <w:bdr w:val="single" w:sz="4" w:space="0" w:color="auto"/>
+        </w:rPr>
+        <w:t>Filter</w:t>
+      </w:r>
+      <w:r>
+        <w:rPr>
+          <w:rFonts w:ascii="Arial" w:hAnsi="Arial" w:cs="Arial"/>
+          <w:bCs/>
+          <w:sz w:val="24"/>
+          <w:szCs w:val="24"/>
+        </w:rPr>
+        <w:t xml:space="preserve">  Differential</w:t>
+      </w:r>
+      <w:proofErr w:type="gramEnd"/>
+      <w:r>
+        <w:rPr>
+          <w:rFonts w:ascii="Arial" w:hAnsi="Arial" w:cs="Arial"/>
+          <w:bCs/>
+          <w:sz w:val="24"/>
+          <w:szCs w:val="24"/>
+        </w:rPr>
+        <w:t xml:space="preserve"> standard color and filter applied</w:t>
       </w:r>
     </w:p>
     <w:p>
@@ -9796,7 +10692,18 @@
           <w:szCs w:val="24"/>
           <w:bdr w:val="single" w:sz="4" w:space="0" w:color="auto"/>
         </w:rPr>
-        <w:t>Color Transformation</w:t>
+        <w:t xml:space="preserve">Color </w:t>
+      </w:r>
+      <w:proofErr w:type="gramStart"/>
+      <w:r>
+        <w:rPr>
+          <w:rFonts w:ascii="Arial" w:hAnsi="Arial" w:cs="Arial"/>
+          <w:bCs/>
+          <w:sz w:val="24"/>
+          <w:szCs w:val="24"/>
+          <w:bdr w:val="single" w:sz="4" w:space="0" w:color="auto"/>
+        </w:rPr>
+        <w:t>Transformation</w:t>
       </w:r>
       <w:r>
         <w:rPr>
@@ -9814,7 +10721,17 @@
           <w:sz w:val="24"/>
           <w:szCs w:val="24"/>
         </w:rPr>
-        <w:t xml:space="preserve">olor transformation </w:t>
+        <w:t>olor</w:t>
+      </w:r>
+      <w:proofErr w:type="gramEnd"/>
+      <w:r>
+        <w:rPr>
+          <w:rFonts w:ascii="Arial" w:hAnsi="Arial" w:cs="Arial"/>
+          <w:bCs/>
+          <w:sz w:val="24"/>
+          <w:szCs w:val="24"/>
+        </w:rPr>
+        <w:t xml:space="preserve"> transformation </w:t>
       </w:r>
       <w:r>
         <w:rPr>
@@ -9853,7 +10770,18 @@
           <w:szCs w:val="24"/>
           <w:bdr w:val="single" w:sz="4" w:space="0" w:color="auto"/>
         </w:rPr>
-        <w:t>Color Transformation List</w:t>
+        <w:t xml:space="preserve">Color Transformation </w:t>
+      </w:r>
+      <w:proofErr w:type="gramStart"/>
+      <w:r>
+        <w:rPr>
+          <w:rFonts w:ascii="Arial" w:hAnsi="Arial" w:cs="Arial"/>
+          <w:bCs/>
+          <w:sz w:val="24"/>
+          <w:szCs w:val="24"/>
+          <w:bdr w:val="single" w:sz="4" w:space="0" w:color="auto"/>
+        </w:rPr>
+        <w:t>List</w:t>
       </w:r>
       <w:r>
         <w:rPr>
@@ -9871,7 +10799,17 @@
           <w:sz w:val="24"/>
           <w:szCs w:val="24"/>
         </w:rPr>
-        <w:t>All color transformations computed primary and differential images</w:t>
+        <w:t>All</w:t>
+      </w:r>
+      <w:proofErr w:type="gramEnd"/>
+      <w:r>
+        <w:rPr>
+          <w:rFonts w:ascii="Arial" w:hAnsi="Arial" w:cs="Arial"/>
+          <w:bCs/>
+          <w:sz w:val="24"/>
+          <w:szCs w:val="24"/>
+        </w:rPr>
+        <w:t xml:space="preserve"> color transformations computed primary and differential images</w:t>
       </w:r>
     </w:p>
     <w:p>
@@ -9892,7 +10830,18 @@
           <w:szCs w:val="24"/>
           <w:bdr w:val="single" w:sz="4" w:space="0" w:color="auto"/>
         </w:rPr>
-        <w:t>Magnitude Transformation</w:t>
+        <w:t xml:space="preserve">Magnitude </w:t>
+      </w:r>
+      <w:proofErr w:type="gramStart"/>
+      <w:r>
+        <w:rPr>
+          <w:rFonts w:ascii="Arial" w:hAnsi="Arial" w:cs="Arial"/>
+          <w:bCs/>
+          <w:sz w:val="24"/>
+          <w:szCs w:val="24"/>
+          <w:bdr w:val="single" w:sz="4" w:space="0" w:color="auto"/>
+        </w:rPr>
+        <w:t>Transformation</w:t>
       </w:r>
       <w:r>
         <w:rPr>
@@ -9912,6 +10861,7 @@
         </w:rPr>
         <w:t>Magnitude</w:t>
       </w:r>
+      <w:proofErr w:type="gramEnd"/>
       <w:r>
         <w:rPr>
           <w:rFonts w:ascii="Arial" w:hAnsi="Arial" w:cs="Arial"/>
@@ -9958,16 +10908,37 @@
           <w:szCs w:val="24"/>
           <w:bdr w:val="single" w:sz="4" w:space="0" w:color="auto"/>
         </w:rPr>
-        <w:t>Magnitude Transformation List</w:t>
-      </w:r>
-      <w:r>
-        <w:rPr>
-          <w:rFonts w:ascii="Arial" w:hAnsi="Arial" w:cs="Arial"/>
-          <w:bCs/>
-          <w:sz w:val="24"/>
-          <w:szCs w:val="24"/>
-        </w:rPr>
-        <w:t xml:space="preserve">  All magnitude transformations computed from primary and differential images</w:t>
+        <w:t xml:space="preserve">Magnitude Transformation </w:t>
+      </w:r>
+      <w:proofErr w:type="gramStart"/>
+      <w:r>
+        <w:rPr>
+          <w:rFonts w:ascii="Arial" w:hAnsi="Arial" w:cs="Arial"/>
+          <w:bCs/>
+          <w:sz w:val="24"/>
+          <w:szCs w:val="24"/>
+          <w:bdr w:val="single" w:sz="4" w:space="0" w:color="auto"/>
+        </w:rPr>
+        <w:t>List</w:t>
+      </w:r>
+      <w:r>
+        <w:rPr>
+          <w:rFonts w:ascii="Arial" w:hAnsi="Arial" w:cs="Arial"/>
+          <w:bCs/>
+          <w:sz w:val="24"/>
+          <w:szCs w:val="24"/>
+        </w:rPr>
+        <w:t xml:space="preserve">  All</w:t>
+      </w:r>
+      <w:proofErr w:type="gramEnd"/>
+      <w:r>
+        <w:rPr>
+          <w:rFonts w:ascii="Arial" w:hAnsi="Arial" w:cs="Arial"/>
+          <w:bCs/>
+          <w:sz w:val="24"/>
+          <w:szCs w:val="24"/>
+        </w:rPr>
+        <w:t xml:space="preserve"> magnitude transformations computed from primary and differential images</w:t>
       </w:r>
     </w:p>
     <w:p>
@@ -9980,6 +10951,7 @@
           <w:szCs w:val="24"/>
         </w:rPr>
       </w:pPr>
+      <w:proofErr w:type="gramStart"/>
       <w:r>
         <w:rPr>
           <w:rFonts w:ascii="Arial" w:hAnsi="Arial" w:cs="Arial"/>
@@ -10015,7 +10987,17 @@
           <w:sz w:val="24"/>
           <w:szCs w:val="24"/>
         </w:rPr>
-        <w:t>Histogram mode</w:t>
+        <w:t>Histogram</w:t>
+      </w:r>
+      <w:proofErr w:type="gramEnd"/>
+      <w:r>
+        <w:rPr>
+          <w:rFonts w:ascii="Arial" w:hAnsi="Arial" w:cs="Arial"/>
+          <w:bCs/>
+          <w:sz w:val="24"/>
+          <w:szCs w:val="24"/>
+        </w:rPr>
+        <w:t xml:space="preserve"> mode</w:t>
       </w:r>
       <w:r>
         <w:rPr>
@@ -10101,6 +11083,7 @@
         </w:rPr>
         <w:t xml:space="preserve">Mode </w:t>
       </w:r>
+      <w:proofErr w:type="gramStart"/>
       <w:r>
         <w:rPr>
           <w:rFonts w:ascii="Arial" w:hAnsi="Arial" w:cs="Arial"/>
@@ -10118,7 +11101,17 @@
           <w:sz w:val="24"/>
           <w:szCs w:val="24"/>
         </w:rPr>
-        <w:t xml:space="preserve">  Standard deviation of standard color magnitude calculations for target</w:t>
+        <w:t xml:space="preserve">  Standard</w:t>
+      </w:r>
+      <w:proofErr w:type="gramEnd"/>
+      <w:r>
+        <w:rPr>
+          <w:rFonts w:ascii="Arial" w:hAnsi="Arial" w:cs="Arial"/>
+          <w:bCs/>
+          <w:sz w:val="24"/>
+          <w:szCs w:val="24"/>
+        </w:rPr>
+        <w:t xml:space="preserve"> deviation of standard color magnitude calculations for target</w:t>
       </w:r>
       <w:r>
         <w:rPr>
@@ -10204,7 +11197,18 @@
           <w:szCs w:val="24"/>
           <w:bdr w:val="single" w:sz="4" w:space="0" w:color="auto"/>
         </w:rPr>
-        <w:t>Fits Target List</w:t>
+        <w:t xml:space="preserve">Fits Target </w:t>
+      </w:r>
+      <w:proofErr w:type="gramStart"/>
+      <w:r>
+        <w:rPr>
+          <w:rFonts w:ascii="Arial" w:hAnsi="Arial" w:cs="Arial"/>
+          <w:bCs/>
+          <w:sz w:val="24"/>
+          <w:szCs w:val="24"/>
+          <w:bdr w:val="single" w:sz="4" w:space="0" w:color="auto"/>
+        </w:rPr>
+        <w:t>List</w:t>
       </w:r>
       <w:r>
         <w:rPr>
@@ -10226,6 +11230,7 @@
         <w:t>List</w:t>
       </w:r>
       <w:proofErr w:type="spellEnd"/>
+      <w:proofErr w:type="gramEnd"/>
       <w:r>
         <w:rPr>
           <w:rFonts w:ascii="Arial" w:hAnsi="Arial" w:cs="Arial"/>
@@ -10246,6 +11251,7 @@
           <w:szCs w:val="24"/>
         </w:rPr>
       </w:pPr>
+      <w:proofErr w:type="gramStart"/>
       <w:r>
         <w:rPr>
           <w:rFonts w:ascii="Arial" w:hAnsi="Arial" w:cs="Arial"/>
@@ -10263,7 +11269,17 @@
           <w:sz w:val="24"/>
           <w:szCs w:val="24"/>
         </w:rPr>
-        <w:t xml:space="preserve">  Image date from selected file fits data</w:t>
+        <w:t xml:space="preserve">  Image</w:t>
+      </w:r>
+      <w:proofErr w:type="gramEnd"/>
+      <w:r>
+        <w:rPr>
+          <w:rFonts w:ascii="Arial" w:hAnsi="Arial" w:cs="Arial"/>
+          <w:bCs/>
+          <w:sz w:val="24"/>
+          <w:szCs w:val="24"/>
+        </w:rPr>
+        <w:t xml:space="preserve"> date from selected file fits data</w:t>
       </w:r>
     </w:p>
     <w:p>
@@ -10276,6 +11292,7 @@
           <w:szCs w:val="24"/>
         </w:rPr>
       </w:pPr>
+      <w:proofErr w:type="gramStart"/>
       <w:r>
         <w:rPr>
           <w:rFonts w:ascii="Arial" w:hAnsi="Arial" w:cs="Arial"/>
@@ -10293,7 +11310,17 @@
           <w:sz w:val="24"/>
           <w:szCs w:val="24"/>
         </w:rPr>
-        <w:t xml:space="preserve">  Image time from selected file fits data</w:t>
+        <w:t xml:space="preserve">  Image</w:t>
+      </w:r>
+      <w:proofErr w:type="gramEnd"/>
+      <w:r>
+        <w:rPr>
+          <w:rFonts w:ascii="Arial" w:hAnsi="Arial" w:cs="Arial"/>
+          <w:bCs/>
+          <w:sz w:val="24"/>
+          <w:szCs w:val="24"/>
+        </w:rPr>
+        <w:t xml:space="preserve"> time from selected file fits data</w:t>
       </w:r>
     </w:p>
     <w:p>
@@ -10306,6 +11333,7 @@
           <w:szCs w:val="24"/>
         </w:rPr>
       </w:pPr>
+      <w:proofErr w:type="gramStart"/>
       <w:r>
         <w:rPr>
           <w:rFonts w:ascii="Arial" w:hAnsi="Arial" w:cs="Arial"/>
@@ -10324,7 +11352,17 @@
           <w:sz w:val="24"/>
           <w:szCs w:val="24"/>
         </w:rPr>
-        <w:t xml:space="preserve">  Image exposure from selected file fits data</w:t>
+        <w:t xml:space="preserve">  Image</w:t>
+      </w:r>
+      <w:proofErr w:type="gramEnd"/>
+      <w:r>
+        <w:rPr>
+          <w:rFonts w:ascii="Arial" w:hAnsi="Arial" w:cs="Arial"/>
+          <w:bCs/>
+          <w:sz w:val="24"/>
+          <w:szCs w:val="24"/>
+        </w:rPr>
+        <w:t xml:space="preserve"> exposure from selected file fits data</w:t>
       </w:r>
     </w:p>
     <w:p>
@@ -10337,6 +11375,7 @@
           <w:szCs w:val="24"/>
         </w:rPr>
       </w:pPr>
+      <w:proofErr w:type="gramStart"/>
       <w:r>
         <w:rPr>
           <w:rFonts w:ascii="Arial" w:hAnsi="Arial" w:cs="Arial"/>
@@ -10354,7 +11393,17 @@
           <w:sz w:val="24"/>
           <w:szCs w:val="24"/>
         </w:rPr>
-        <w:t xml:space="preserve">  Image filter from selected file fits data</w:t>
+        <w:t xml:space="preserve">  Image</w:t>
+      </w:r>
+      <w:proofErr w:type="gramEnd"/>
+      <w:r>
+        <w:rPr>
+          <w:rFonts w:ascii="Arial" w:hAnsi="Arial" w:cs="Arial"/>
+          <w:bCs/>
+          <w:sz w:val="24"/>
+          <w:szCs w:val="24"/>
+        </w:rPr>
+        <w:t xml:space="preserve"> filter from selected file fits data</w:t>
       </w:r>
     </w:p>
     <w:p>
@@ -10434,7 +11483,18 @@
           <w:szCs w:val="24"/>
           <w:bdr w:val="single" w:sz="4" w:space="0" w:color="auto"/>
         </w:rPr>
-        <w:t>Focal Length</w:t>
+        <w:t xml:space="preserve">Focal </w:t>
+      </w:r>
+      <w:proofErr w:type="gramStart"/>
+      <w:r>
+        <w:rPr>
+          <w:rFonts w:ascii="Arial" w:hAnsi="Arial" w:cs="Arial"/>
+          <w:bCs/>
+          <w:sz w:val="24"/>
+          <w:szCs w:val="24"/>
+          <w:bdr w:val="single" w:sz="4" w:space="0" w:color="auto"/>
+        </w:rPr>
+        <w:t>Length</w:t>
       </w:r>
       <w:r>
         <w:rPr>
@@ -10452,7 +11512,17 @@
           <w:sz w:val="24"/>
           <w:szCs w:val="24"/>
         </w:rPr>
-        <w:t>Focal length of image</w:t>
+        <w:t>Focal</w:t>
+      </w:r>
+      <w:proofErr w:type="gramEnd"/>
+      <w:r>
+        <w:rPr>
+          <w:rFonts w:ascii="Arial" w:hAnsi="Arial" w:cs="Arial"/>
+          <w:bCs/>
+          <w:sz w:val="24"/>
+          <w:szCs w:val="24"/>
+        </w:rPr>
+        <w:t xml:space="preserve"> length of image</w:t>
       </w:r>
       <w:r>
         <w:rPr>
@@ -10474,6 +11544,7 @@
           <w:szCs w:val="24"/>
         </w:rPr>
       </w:pPr>
+      <w:proofErr w:type="gramStart"/>
       <w:r>
         <w:rPr>
           <w:rFonts w:ascii="Arial" w:hAnsi="Arial" w:cs="Arial"/>
@@ -10504,6 +11575,7 @@
         <w:t>Aperture</w:t>
       </w:r>
       <w:proofErr w:type="spellEnd"/>
+      <w:proofErr w:type="gramEnd"/>
       <w:r>
         <w:rPr>
           <w:rFonts w:ascii="Arial" w:hAnsi="Arial" w:cs="Arial"/>
@@ -10580,7 +11652,18 @@
           <w:szCs w:val="24"/>
           <w:bdr w:val="single" w:sz="4" w:space="0" w:color="auto"/>
         </w:rPr>
-        <w:t>Instrument Precision</w:t>
+        <w:t xml:space="preserve">Instrument </w:t>
+      </w:r>
+      <w:proofErr w:type="gramStart"/>
+      <w:r>
+        <w:rPr>
+          <w:rFonts w:ascii="Arial" w:hAnsi="Arial" w:cs="Arial"/>
+          <w:bCs/>
+          <w:sz w:val="24"/>
+          <w:szCs w:val="24"/>
+          <w:bdr w:val="single" w:sz="4" w:space="0" w:color="auto"/>
+        </w:rPr>
+        <w:t>Precision</w:t>
       </w:r>
       <w:r>
         <w:rPr>
@@ -10598,7 +11681,17 @@
           <w:sz w:val="24"/>
           <w:szCs w:val="24"/>
         </w:rPr>
-        <w:t>Instrument resolution in arcsec</w:t>
+        <w:t>Instrument</w:t>
+      </w:r>
+      <w:proofErr w:type="gramEnd"/>
+      <w:r>
+        <w:rPr>
+          <w:rFonts w:ascii="Arial" w:hAnsi="Arial" w:cs="Arial"/>
+          <w:bCs/>
+          <w:sz w:val="24"/>
+          <w:szCs w:val="24"/>
+        </w:rPr>
+        <w:t xml:space="preserve"> resolution in arcsec</w:t>
       </w:r>
     </w:p>
     <w:p>
@@ -10619,7 +11712,18 @@
           <w:szCs w:val="24"/>
           <w:bdr w:val="single" w:sz="4" w:space="0" w:color="auto"/>
         </w:rPr>
-        <w:t>Pixel Size</w:t>
+        <w:t xml:space="preserve">Pixel </w:t>
+      </w:r>
+      <w:proofErr w:type="gramStart"/>
+      <w:r>
+        <w:rPr>
+          <w:rFonts w:ascii="Arial" w:hAnsi="Arial" w:cs="Arial"/>
+          <w:bCs/>
+          <w:sz w:val="24"/>
+          <w:szCs w:val="24"/>
+          <w:bdr w:val="single" w:sz="4" w:space="0" w:color="auto"/>
+        </w:rPr>
+        <w:t>Size</w:t>
       </w:r>
       <w:r>
         <w:rPr>
@@ -10641,6 +11745,7 @@
         <w:t>Size</w:t>
       </w:r>
       <w:proofErr w:type="spellEnd"/>
+      <w:proofErr w:type="gramEnd"/>
       <w:r>
         <w:rPr>
           <w:rFonts w:ascii="Arial" w:hAnsi="Arial" w:cs="Arial"/>
@@ -10687,7 +11792,18 @@
           <w:szCs w:val="24"/>
           <w:bdr w:val="single" w:sz="4" w:space="0" w:color="auto"/>
         </w:rPr>
-        <w:t>Pixel Scale</w:t>
+        <w:t xml:space="preserve">Pixel </w:t>
+      </w:r>
+      <w:proofErr w:type="gramStart"/>
+      <w:r>
+        <w:rPr>
+          <w:rFonts w:ascii="Arial" w:hAnsi="Arial" w:cs="Arial"/>
+          <w:bCs/>
+          <w:sz w:val="24"/>
+          <w:szCs w:val="24"/>
+          <w:bdr w:val="single" w:sz="4" w:space="0" w:color="auto"/>
+        </w:rPr>
+        <w:t>Scale</w:t>
       </w:r>
       <w:r>
         <w:rPr>
@@ -10705,7 +11821,17 @@
           <w:sz w:val="24"/>
           <w:szCs w:val="24"/>
         </w:rPr>
-        <w:t>Arcsec per pixel of imager</w:t>
+        <w:t>Arcsec</w:t>
+      </w:r>
+      <w:proofErr w:type="gramEnd"/>
+      <w:r>
+        <w:rPr>
+          <w:rFonts w:ascii="Arial" w:hAnsi="Arial" w:cs="Arial"/>
+          <w:bCs/>
+          <w:sz w:val="24"/>
+          <w:szCs w:val="24"/>
+        </w:rPr>
+        <w:t xml:space="preserve"> per pixel of imager</w:t>
       </w:r>
     </w:p>
     <w:p>
@@ -10755,16 +11881,37 @@
           <w:szCs w:val="24"/>
           <w:bdr w:val="single" w:sz="4" w:space="0" w:color="auto"/>
         </w:rPr>
-        <w:t>Mean FWHM</w:t>
-      </w:r>
-      <w:r>
-        <w:rPr>
-          <w:rFonts w:ascii="Arial" w:hAnsi="Arial" w:cs="Arial"/>
-          <w:bCs/>
-          <w:sz w:val="24"/>
-          <w:szCs w:val="24"/>
-        </w:rPr>
-        <w:t xml:space="preserve">  Average FWHM for star field</w:t>
+        <w:t xml:space="preserve">Mean </w:t>
+      </w:r>
+      <w:proofErr w:type="gramStart"/>
+      <w:r>
+        <w:rPr>
+          <w:rFonts w:ascii="Arial" w:hAnsi="Arial" w:cs="Arial"/>
+          <w:bCs/>
+          <w:sz w:val="24"/>
+          <w:szCs w:val="24"/>
+          <w:bdr w:val="single" w:sz="4" w:space="0" w:color="auto"/>
+        </w:rPr>
+        <w:t>FWHM</w:t>
+      </w:r>
+      <w:r>
+        <w:rPr>
+          <w:rFonts w:ascii="Arial" w:hAnsi="Arial" w:cs="Arial"/>
+          <w:bCs/>
+          <w:sz w:val="24"/>
+          <w:szCs w:val="24"/>
+        </w:rPr>
+        <w:t xml:space="preserve">  Average</w:t>
+      </w:r>
+      <w:proofErr w:type="gramEnd"/>
+      <w:r>
+        <w:rPr>
+          <w:rFonts w:ascii="Arial" w:hAnsi="Arial" w:cs="Arial"/>
+          <w:bCs/>
+          <w:sz w:val="24"/>
+          <w:szCs w:val="24"/>
+        </w:rPr>
+        <w:t xml:space="preserve"> FWHM for star field</w:t>
       </w:r>
     </w:p>
     <w:p>
@@ -10785,16 +11932,37 @@
           <w:szCs w:val="24"/>
           <w:bdr w:val="single" w:sz="4" w:space="0" w:color="auto"/>
         </w:rPr>
-        <w:t>Mean Background</w:t>
-      </w:r>
-      <w:r>
-        <w:rPr>
-          <w:rFonts w:ascii="Arial" w:hAnsi="Arial" w:cs="Arial"/>
-          <w:bCs/>
-          <w:sz w:val="24"/>
-          <w:szCs w:val="24"/>
-        </w:rPr>
-        <w:t xml:space="preserve">  Average background noise</w:t>
+        <w:t xml:space="preserve">Mean </w:t>
+      </w:r>
+      <w:proofErr w:type="gramStart"/>
+      <w:r>
+        <w:rPr>
+          <w:rFonts w:ascii="Arial" w:hAnsi="Arial" w:cs="Arial"/>
+          <w:bCs/>
+          <w:sz w:val="24"/>
+          <w:szCs w:val="24"/>
+          <w:bdr w:val="single" w:sz="4" w:space="0" w:color="auto"/>
+        </w:rPr>
+        <w:t>Background</w:t>
+      </w:r>
+      <w:r>
+        <w:rPr>
+          <w:rFonts w:ascii="Arial" w:hAnsi="Arial" w:cs="Arial"/>
+          <w:bCs/>
+          <w:sz w:val="24"/>
+          <w:szCs w:val="24"/>
+        </w:rPr>
+        <w:t xml:space="preserve">  Average</w:t>
+      </w:r>
+      <w:proofErr w:type="gramEnd"/>
+      <w:r>
+        <w:rPr>
+          <w:rFonts w:ascii="Arial" w:hAnsi="Arial" w:cs="Arial"/>
+          <w:bCs/>
+          <w:sz w:val="24"/>
+          <w:szCs w:val="24"/>
+        </w:rPr>
+        <w:t xml:space="preserve"> background noise</w:t>
       </w:r>
       <w:r>
         <w:rPr>
@@ -10824,16 +11992,37 @@
           <w:szCs w:val="24"/>
           <w:bdr w:val="single" w:sz="4" w:space="0" w:color="auto"/>
         </w:rPr>
-        <w:t>Seeing Class</w:t>
-      </w:r>
-      <w:r>
-        <w:rPr>
-          <w:rFonts w:ascii="Arial" w:hAnsi="Arial" w:cs="Arial"/>
-          <w:bCs/>
-          <w:sz w:val="24"/>
-          <w:szCs w:val="24"/>
-        </w:rPr>
-        <w:t xml:space="preserve">  Computed seeing class of image</w:t>
+        <w:t xml:space="preserve">Seeing </w:t>
+      </w:r>
+      <w:proofErr w:type="gramStart"/>
+      <w:r>
+        <w:rPr>
+          <w:rFonts w:ascii="Arial" w:hAnsi="Arial" w:cs="Arial"/>
+          <w:bCs/>
+          <w:sz w:val="24"/>
+          <w:szCs w:val="24"/>
+          <w:bdr w:val="single" w:sz="4" w:space="0" w:color="auto"/>
+        </w:rPr>
+        <w:t>Class</w:t>
+      </w:r>
+      <w:r>
+        <w:rPr>
+          <w:rFonts w:ascii="Arial" w:hAnsi="Arial" w:cs="Arial"/>
+          <w:bCs/>
+          <w:sz w:val="24"/>
+          <w:szCs w:val="24"/>
+        </w:rPr>
+        <w:t xml:space="preserve">  Computed</w:t>
+      </w:r>
+      <w:proofErr w:type="gramEnd"/>
+      <w:r>
+        <w:rPr>
+          <w:rFonts w:ascii="Arial" w:hAnsi="Arial" w:cs="Arial"/>
+          <w:bCs/>
+          <w:sz w:val="24"/>
+          <w:szCs w:val="24"/>
+        </w:rPr>
+        <w:t xml:space="preserve"> seeing class of image</w:t>
       </w:r>
     </w:p>
     <w:p>
@@ -10854,16 +12043,37 @@
           <w:szCs w:val="24"/>
           <w:bdr w:val="single" w:sz="4" w:space="0" w:color="auto"/>
         </w:rPr>
-        <w:t>Mean Ellipticity</w:t>
-      </w:r>
-      <w:r>
-        <w:rPr>
-          <w:rFonts w:ascii="Arial" w:hAnsi="Arial" w:cs="Arial"/>
-          <w:bCs/>
-          <w:sz w:val="24"/>
-          <w:szCs w:val="24"/>
-        </w:rPr>
-        <w:t xml:space="preserve">  Average ellipticity of light sources in image</w:t>
+        <w:t xml:space="preserve">Mean </w:t>
+      </w:r>
+      <w:proofErr w:type="gramStart"/>
+      <w:r>
+        <w:rPr>
+          <w:rFonts w:ascii="Arial" w:hAnsi="Arial" w:cs="Arial"/>
+          <w:bCs/>
+          <w:sz w:val="24"/>
+          <w:szCs w:val="24"/>
+          <w:bdr w:val="single" w:sz="4" w:space="0" w:color="auto"/>
+        </w:rPr>
+        <w:t>Ellipticity</w:t>
+      </w:r>
+      <w:r>
+        <w:rPr>
+          <w:rFonts w:ascii="Arial" w:hAnsi="Arial" w:cs="Arial"/>
+          <w:bCs/>
+          <w:sz w:val="24"/>
+          <w:szCs w:val="24"/>
+        </w:rPr>
+        <w:t xml:space="preserve">  Average</w:t>
+      </w:r>
+      <w:proofErr w:type="gramEnd"/>
+      <w:r>
+        <w:rPr>
+          <w:rFonts w:ascii="Arial" w:hAnsi="Arial" w:cs="Arial"/>
+          <w:bCs/>
+          <w:sz w:val="24"/>
+          <w:szCs w:val="24"/>
+        </w:rPr>
+        <w:t xml:space="preserve"> ellipticity of light sources in image</w:t>
       </w:r>
     </w:p>
     <w:p>
@@ -10884,7 +12094,18 @@
           <w:szCs w:val="24"/>
           <w:bdr w:val="single" w:sz="4" w:space="0" w:color="auto"/>
         </w:rPr>
-        <w:t>Air Mass</w:t>
+        <w:t xml:space="preserve">Air </w:t>
+      </w:r>
+      <w:proofErr w:type="gramStart"/>
+      <w:r>
+        <w:rPr>
+          <w:rFonts w:ascii="Arial" w:hAnsi="Arial" w:cs="Arial"/>
+          <w:bCs/>
+          <w:sz w:val="24"/>
+          <w:szCs w:val="24"/>
+          <w:bdr w:val="single" w:sz="4" w:space="0" w:color="auto"/>
+        </w:rPr>
+        <w:t>Mass</w:t>
       </w:r>
       <w:r>
         <w:rPr>
@@ -10902,7 +12123,17 @@
           <w:sz w:val="24"/>
           <w:szCs w:val="24"/>
         </w:rPr>
-        <w:t xml:space="preserve">Atmospheric air mass at </w:t>
+        <w:t>Atmospheric</w:t>
+      </w:r>
+      <w:proofErr w:type="gramEnd"/>
+      <w:r>
+        <w:rPr>
+          <w:rFonts w:ascii="Arial" w:hAnsi="Arial" w:cs="Arial"/>
+          <w:bCs/>
+          <w:sz w:val="24"/>
+          <w:szCs w:val="24"/>
+        </w:rPr>
+        <w:t xml:space="preserve"> air mass at </w:t>
       </w:r>
       <w:r>
         <w:rPr>
@@ -11008,8 +12239,19 @@
           <w:sz w:val="24"/>
           <w:szCs w:val="24"/>
         </w:rPr>
-        <w:t xml:space="preserve"> location of light source on image determined to be the target</w:t>
-      </w:r>
+        <w:t xml:space="preserve"> location of light source on image determined to be the </w:t>
+      </w:r>
+      <w:proofErr w:type="gramStart"/>
+      <w:r>
+        <w:rPr>
+          <w:rFonts w:ascii="Arial" w:hAnsi="Arial" w:cs="Arial"/>
+          <w:bCs/>
+          <w:sz w:val="24"/>
+          <w:szCs w:val="24"/>
+        </w:rPr>
+        <w:t>target</w:t>
+      </w:r>
+      <w:proofErr w:type="gramEnd"/>
     </w:p>
     <w:p>
       <w:pPr>
@@ -11058,8 +12300,19 @@
           <w:sz w:val="24"/>
           <w:szCs w:val="24"/>
         </w:rPr>
-        <w:t xml:space="preserve"> location of light source on image determined to be the target</w:t>
-      </w:r>
+        <w:t xml:space="preserve"> location of light source on image determined to be the </w:t>
+      </w:r>
+      <w:proofErr w:type="gramStart"/>
+      <w:r>
+        <w:rPr>
+          <w:rFonts w:ascii="Arial" w:hAnsi="Arial" w:cs="Arial"/>
+          <w:bCs/>
+          <w:sz w:val="24"/>
+          <w:szCs w:val="24"/>
+        </w:rPr>
+        <w:t>target</w:t>
+      </w:r>
+      <w:proofErr w:type="gramEnd"/>
     </w:p>
     <w:p>
       <w:pPr>
@@ -11079,7 +12332,18 @@
           <w:szCs w:val="24"/>
           <w:bdr w:val="single" w:sz="4" w:space="0" w:color="auto"/>
         </w:rPr>
-        <w:t>Instrument Magnitude</w:t>
+        <w:t xml:space="preserve">Instrument </w:t>
+      </w:r>
+      <w:proofErr w:type="gramStart"/>
+      <w:r>
+        <w:rPr>
+          <w:rFonts w:ascii="Arial" w:hAnsi="Arial" w:cs="Arial"/>
+          <w:bCs/>
+          <w:sz w:val="24"/>
+          <w:szCs w:val="24"/>
+          <w:bdr w:val="single" w:sz="4" w:space="0" w:color="auto"/>
+        </w:rPr>
+        <w:t>Magnitude</w:t>
       </w:r>
       <w:r>
         <w:rPr>
@@ -11101,6 +12365,7 @@
         <w:t>SExtractor</w:t>
       </w:r>
       <w:proofErr w:type="spellEnd"/>
+      <w:proofErr w:type="gramEnd"/>
       <w:r>
         <w:rPr>
           <w:rFonts w:ascii="Arial" w:hAnsi="Arial" w:cs="Arial"/>
@@ -11179,16 +12444,37 @@
           <w:szCs w:val="24"/>
           <w:bdr w:val="single" w:sz="4" w:space="0" w:color="auto"/>
         </w:rPr>
-        <w:t>Peak ADU</w:t>
-      </w:r>
-      <w:r>
-        <w:rPr>
-          <w:rFonts w:ascii="Arial" w:hAnsi="Arial" w:cs="Arial"/>
-          <w:bCs/>
-          <w:sz w:val="24"/>
-          <w:szCs w:val="24"/>
-        </w:rPr>
-        <w:t xml:space="preserve">  Peak image ADU for this light source</w:t>
+        <w:t xml:space="preserve">Peak </w:t>
+      </w:r>
+      <w:proofErr w:type="gramStart"/>
+      <w:r>
+        <w:rPr>
+          <w:rFonts w:ascii="Arial" w:hAnsi="Arial" w:cs="Arial"/>
+          <w:bCs/>
+          <w:sz w:val="24"/>
+          <w:szCs w:val="24"/>
+          <w:bdr w:val="single" w:sz="4" w:space="0" w:color="auto"/>
+        </w:rPr>
+        <w:t>ADU</w:t>
+      </w:r>
+      <w:r>
+        <w:rPr>
+          <w:rFonts w:ascii="Arial" w:hAnsi="Arial" w:cs="Arial"/>
+          <w:bCs/>
+          <w:sz w:val="24"/>
+          <w:szCs w:val="24"/>
+        </w:rPr>
+        <w:t xml:space="preserve">  Peak</w:t>
+      </w:r>
+      <w:proofErr w:type="gramEnd"/>
+      <w:r>
+        <w:rPr>
+          <w:rFonts w:ascii="Arial" w:hAnsi="Arial" w:cs="Arial"/>
+          <w:bCs/>
+          <w:sz w:val="24"/>
+          <w:szCs w:val="24"/>
+        </w:rPr>
+        <w:t xml:space="preserve"> image ADU for this light source</w:t>
       </w:r>
     </w:p>
     <w:p>
@@ -11290,16 +12576,37 @@
           <w:szCs w:val="24"/>
           <w:bdr w:val="single" w:sz="4" w:space="0" w:color="auto"/>
         </w:rPr>
-        <w:t>Light Sources</w:t>
-      </w:r>
-      <w:r>
-        <w:rPr>
-          <w:rFonts w:ascii="Arial" w:hAnsi="Arial" w:cs="Arial"/>
-          <w:bCs/>
-          <w:sz w:val="24"/>
-          <w:szCs w:val="24"/>
-        </w:rPr>
-        <w:t xml:space="preserve">  Number of cataloged light sources found.  This is an active field used to show progress in the form of a running total and total to be cataloged. </w:t>
+        <w:t xml:space="preserve">Light </w:t>
+      </w:r>
+      <w:proofErr w:type="gramStart"/>
+      <w:r>
+        <w:rPr>
+          <w:rFonts w:ascii="Arial" w:hAnsi="Arial" w:cs="Arial"/>
+          <w:bCs/>
+          <w:sz w:val="24"/>
+          <w:szCs w:val="24"/>
+          <w:bdr w:val="single" w:sz="4" w:space="0" w:color="auto"/>
+        </w:rPr>
+        <w:t>Sources</w:t>
+      </w:r>
+      <w:r>
+        <w:rPr>
+          <w:rFonts w:ascii="Arial" w:hAnsi="Arial" w:cs="Arial"/>
+          <w:bCs/>
+          <w:sz w:val="24"/>
+          <w:szCs w:val="24"/>
+        </w:rPr>
+        <w:t xml:space="preserve">  Number</w:t>
+      </w:r>
+      <w:proofErr w:type="gramEnd"/>
+      <w:r>
+        <w:rPr>
+          <w:rFonts w:ascii="Arial" w:hAnsi="Arial" w:cs="Arial"/>
+          <w:bCs/>
+          <w:sz w:val="24"/>
+          <w:szCs w:val="24"/>
+        </w:rPr>
+        <w:t xml:space="preserve"> of cataloged light sources found.  This is an active field used to show progress in the form of a running total and total to be cataloged. </w:t>
       </w:r>
     </w:p>
     <w:p>
@@ -11320,16 +12627,37 @@
           <w:szCs w:val="24"/>
           <w:bdr w:val="single" w:sz="4" w:space="0" w:color="auto"/>
         </w:rPr>
-        <w:t>APASS Stars</w:t>
-      </w:r>
-      <w:r>
-        <w:rPr>
-          <w:rFonts w:ascii="Arial" w:hAnsi="Arial" w:cs="Arial"/>
-          <w:bCs/>
-          <w:sz w:val="24"/>
-          <w:szCs w:val="24"/>
-        </w:rPr>
-        <w:t xml:space="preserve">  Number of light sources with APASS catalog data</w:t>
+        <w:t xml:space="preserve">APASS </w:t>
+      </w:r>
+      <w:proofErr w:type="gramStart"/>
+      <w:r>
+        <w:rPr>
+          <w:rFonts w:ascii="Arial" w:hAnsi="Arial" w:cs="Arial"/>
+          <w:bCs/>
+          <w:sz w:val="24"/>
+          <w:szCs w:val="24"/>
+          <w:bdr w:val="single" w:sz="4" w:space="0" w:color="auto"/>
+        </w:rPr>
+        <w:t>Stars</w:t>
+      </w:r>
+      <w:r>
+        <w:rPr>
+          <w:rFonts w:ascii="Arial" w:hAnsi="Arial" w:cs="Arial"/>
+          <w:bCs/>
+          <w:sz w:val="24"/>
+          <w:szCs w:val="24"/>
+        </w:rPr>
+        <w:t xml:space="preserve">  Number</w:t>
+      </w:r>
+      <w:proofErr w:type="gramEnd"/>
+      <w:r>
+        <w:rPr>
+          <w:rFonts w:ascii="Arial" w:hAnsi="Arial" w:cs="Arial"/>
+          <w:bCs/>
+          <w:sz w:val="24"/>
+          <w:szCs w:val="24"/>
+        </w:rPr>
+        <w:t xml:space="preserve"> of light sources with APASS catalog data</w:t>
       </w:r>
     </w:p>
     <w:p>
@@ -11350,16 +12678,37 @@
           <w:szCs w:val="24"/>
           <w:bdr w:val="single" w:sz="4" w:space="0" w:color="auto"/>
         </w:rPr>
-        <w:t>Gaia Stars</w:t>
-      </w:r>
-      <w:r>
-        <w:rPr>
-          <w:rFonts w:ascii="Arial" w:hAnsi="Arial" w:cs="Arial"/>
-          <w:bCs/>
-          <w:sz w:val="24"/>
-          <w:szCs w:val="24"/>
-        </w:rPr>
-        <w:t xml:space="preserve">  Number light sources with Gaia catalog data</w:t>
+        <w:t xml:space="preserve">Gaia </w:t>
+      </w:r>
+      <w:proofErr w:type="gramStart"/>
+      <w:r>
+        <w:rPr>
+          <w:rFonts w:ascii="Arial" w:hAnsi="Arial" w:cs="Arial"/>
+          <w:bCs/>
+          <w:sz w:val="24"/>
+          <w:szCs w:val="24"/>
+          <w:bdr w:val="single" w:sz="4" w:space="0" w:color="auto"/>
+        </w:rPr>
+        <w:t>Stars</w:t>
+      </w:r>
+      <w:r>
+        <w:rPr>
+          <w:rFonts w:ascii="Arial" w:hAnsi="Arial" w:cs="Arial"/>
+          <w:bCs/>
+          <w:sz w:val="24"/>
+          <w:szCs w:val="24"/>
+        </w:rPr>
+        <w:t xml:space="preserve">  Number</w:t>
+      </w:r>
+      <w:proofErr w:type="gramEnd"/>
+      <w:r>
+        <w:rPr>
+          <w:rFonts w:ascii="Arial" w:hAnsi="Arial" w:cs="Arial"/>
+          <w:bCs/>
+          <w:sz w:val="24"/>
+          <w:szCs w:val="24"/>
+        </w:rPr>
+        <w:t xml:space="preserve"> light sources with Gaia catalog data</w:t>
       </w:r>
     </w:p>
     <w:p>
@@ -11380,16 +12729,37 @@
           <w:szCs w:val="24"/>
           <w:bdr w:val="single" w:sz="4" w:space="0" w:color="auto"/>
         </w:rPr>
-        <w:t>APASS Offset</w:t>
-      </w:r>
-      <w:r>
-        <w:rPr>
-          <w:rFonts w:ascii="Arial" w:hAnsi="Arial" w:cs="Arial"/>
-          <w:bCs/>
-          <w:sz w:val="24"/>
-          <w:szCs w:val="24"/>
-        </w:rPr>
-        <w:t xml:space="preserve">  Scalar distance from claimed location of target and closest light source in APASS catalog</w:t>
+        <w:t xml:space="preserve">APASS </w:t>
+      </w:r>
+      <w:proofErr w:type="gramStart"/>
+      <w:r>
+        <w:rPr>
+          <w:rFonts w:ascii="Arial" w:hAnsi="Arial" w:cs="Arial"/>
+          <w:bCs/>
+          <w:sz w:val="24"/>
+          <w:szCs w:val="24"/>
+          <w:bdr w:val="single" w:sz="4" w:space="0" w:color="auto"/>
+        </w:rPr>
+        <w:t>Offset</w:t>
+      </w:r>
+      <w:r>
+        <w:rPr>
+          <w:rFonts w:ascii="Arial" w:hAnsi="Arial" w:cs="Arial"/>
+          <w:bCs/>
+          <w:sz w:val="24"/>
+          <w:szCs w:val="24"/>
+        </w:rPr>
+        <w:t xml:space="preserve">  Scalar</w:t>
+      </w:r>
+      <w:proofErr w:type="gramEnd"/>
+      <w:r>
+        <w:rPr>
+          <w:rFonts w:ascii="Arial" w:hAnsi="Arial" w:cs="Arial"/>
+          <w:bCs/>
+          <w:sz w:val="24"/>
+          <w:szCs w:val="24"/>
+        </w:rPr>
+        <w:t xml:space="preserve"> distance from claimed location of target and closest light source in APASS catalog</w:t>
       </w:r>
     </w:p>
     <w:p>
@@ -11419,8 +12789,19 @@
           <w:sz w:val="24"/>
           <w:szCs w:val="24"/>
         </w:rPr>
-        <w:t xml:space="preserve"> Scalar distance from claimed location of target and closest light source in Gaia catalog</w:t>
-      </w:r>
+        <w:t xml:space="preserve"> Scalar distance from claimed location of target and closest light source in Gaia </w:t>
+      </w:r>
+      <w:proofErr w:type="gramStart"/>
+      <w:r>
+        <w:rPr>
+          <w:rFonts w:ascii="Arial" w:hAnsi="Arial" w:cs="Arial"/>
+          <w:bCs/>
+          <w:sz w:val="24"/>
+          <w:szCs w:val="24"/>
+        </w:rPr>
+        <w:t>catalog</w:t>
+      </w:r>
+      <w:proofErr w:type="gramEnd"/>
     </w:p>
     <w:p>
       <w:pPr>
@@ -11469,16 +12850,37 @@
           <w:szCs w:val="24"/>
           <w:bdr w:val="single" w:sz="4" w:space="0" w:color="auto"/>
         </w:rPr>
-        <w:t>Color Transformation</w:t>
-      </w:r>
-      <w:r>
-        <w:rPr>
-          <w:rFonts w:ascii="Arial" w:hAnsi="Arial" w:cs="Arial"/>
-          <w:bCs/>
-          <w:sz w:val="24"/>
-          <w:szCs w:val="24"/>
-        </w:rPr>
-        <w:t xml:space="preserve">  Plots the </w:t>
+        <w:t xml:space="preserve">Color </w:t>
+      </w:r>
+      <w:proofErr w:type="gramStart"/>
+      <w:r>
+        <w:rPr>
+          <w:rFonts w:ascii="Arial" w:hAnsi="Arial" w:cs="Arial"/>
+          <w:bCs/>
+          <w:sz w:val="24"/>
+          <w:szCs w:val="24"/>
+          <w:bdr w:val="single" w:sz="4" w:space="0" w:color="auto"/>
+        </w:rPr>
+        <w:t>Transformation</w:t>
+      </w:r>
+      <w:r>
+        <w:rPr>
+          <w:rFonts w:ascii="Arial" w:hAnsi="Arial" w:cs="Arial"/>
+          <w:bCs/>
+          <w:sz w:val="24"/>
+          <w:szCs w:val="24"/>
+        </w:rPr>
+        <w:t xml:space="preserve">  Plots</w:t>
+      </w:r>
+      <w:proofErr w:type="gramEnd"/>
+      <w:r>
+        <w:rPr>
+          <w:rFonts w:ascii="Arial" w:hAnsi="Arial" w:cs="Arial"/>
+          <w:bCs/>
+          <w:sz w:val="24"/>
+          <w:szCs w:val="24"/>
+        </w:rPr>
+        <w:t xml:space="preserve"> the </w:t>
       </w:r>
       <w:r>
         <w:rPr>
@@ -11526,16 +12928,37 @@
           <w:szCs w:val="24"/>
           <w:bdr w:val="single" w:sz="4" w:space="0" w:color="auto"/>
         </w:rPr>
-        <w:t>Magnitude Transformation</w:t>
-      </w:r>
-      <w:r>
-        <w:rPr>
-          <w:rFonts w:ascii="Arial" w:hAnsi="Arial" w:cs="Arial"/>
-          <w:bCs/>
-          <w:sz w:val="24"/>
-          <w:szCs w:val="24"/>
-        </w:rPr>
-        <w:t xml:space="preserve">  Plots the filter/color differentials for the magnitude transformation.</w:t>
+        <w:t xml:space="preserve">Magnitude </w:t>
+      </w:r>
+      <w:proofErr w:type="gramStart"/>
+      <w:r>
+        <w:rPr>
+          <w:rFonts w:ascii="Arial" w:hAnsi="Arial" w:cs="Arial"/>
+          <w:bCs/>
+          <w:sz w:val="24"/>
+          <w:szCs w:val="24"/>
+          <w:bdr w:val="single" w:sz="4" w:space="0" w:color="auto"/>
+        </w:rPr>
+        <w:t>Transformation</w:t>
+      </w:r>
+      <w:r>
+        <w:rPr>
+          <w:rFonts w:ascii="Arial" w:hAnsi="Arial" w:cs="Arial"/>
+          <w:bCs/>
+          <w:sz w:val="24"/>
+          <w:szCs w:val="24"/>
+        </w:rPr>
+        <w:t xml:space="preserve">  Plots</w:t>
+      </w:r>
+      <w:proofErr w:type="gramEnd"/>
+      <w:r>
+        <w:rPr>
+          <w:rFonts w:ascii="Arial" w:hAnsi="Arial" w:cs="Arial"/>
+          <w:bCs/>
+          <w:sz w:val="24"/>
+          <w:szCs w:val="24"/>
+        </w:rPr>
+        <w:t xml:space="preserve"> the filter/color differentials for the magnitude transformation.</w:t>
       </w:r>
     </w:p>
     <w:p>
@@ -11556,16 +12979,37 @@
           <w:szCs w:val="24"/>
           <w:bdr w:val="single" w:sz="4" w:space="0" w:color="auto"/>
         </w:rPr>
-        <w:t>Target Histogram</w:t>
-      </w:r>
-      <w:r>
-        <w:rPr>
-          <w:rFonts w:ascii="Arial" w:hAnsi="Arial" w:cs="Arial"/>
-          <w:bCs/>
-          <w:sz w:val="24"/>
-          <w:szCs w:val="24"/>
-        </w:rPr>
-        <w:t xml:space="preserve">  Plots the </w:t>
+        <w:t xml:space="preserve">Target </w:t>
+      </w:r>
+      <w:proofErr w:type="gramStart"/>
+      <w:r>
+        <w:rPr>
+          <w:rFonts w:ascii="Arial" w:hAnsi="Arial" w:cs="Arial"/>
+          <w:bCs/>
+          <w:sz w:val="24"/>
+          <w:szCs w:val="24"/>
+          <w:bdr w:val="single" w:sz="4" w:space="0" w:color="auto"/>
+        </w:rPr>
+        <w:t>Histogram</w:t>
+      </w:r>
+      <w:r>
+        <w:rPr>
+          <w:rFonts w:ascii="Arial" w:hAnsi="Arial" w:cs="Arial"/>
+          <w:bCs/>
+          <w:sz w:val="24"/>
+          <w:szCs w:val="24"/>
+        </w:rPr>
+        <w:t xml:space="preserve">  Plots</w:t>
+      </w:r>
+      <w:proofErr w:type="gramEnd"/>
+      <w:r>
+        <w:rPr>
+          <w:rFonts w:ascii="Arial" w:hAnsi="Arial" w:cs="Arial"/>
+          <w:bCs/>
+          <w:sz w:val="24"/>
+          <w:szCs w:val="24"/>
+        </w:rPr>
+        <w:t xml:space="preserve"> the </w:t>
       </w:r>
       <w:r>
         <w:rPr>
@@ -11632,16 +13076,37 @@
           <w:szCs w:val="24"/>
           <w:bdr w:val="single" w:sz="4" w:space="0" w:color="auto"/>
         </w:rPr>
-        <w:t>Instrument Magnitude</w:t>
-      </w:r>
-      <w:r>
-        <w:rPr>
-          <w:rFonts w:ascii="Arial" w:hAnsi="Arial" w:cs="Arial"/>
-          <w:bCs/>
-          <w:sz w:val="24"/>
-          <w:szCs w:val="24"/>
-        </w:rPr>
-        <w:t xml:space="preserve">  Diagnostic representation of the ADU </w:t>
+        <w:t xml:space="preserve">Instrument </w:t>
+      </w:r>
+      <w:proofErr w:type="gramStart"/>
+      <w:r>
+        <w:rPr>
+          <w:rFonts w:ascii="Arial" w:hAnsi="Arial" w:cs="Arial"/>
+          <w:bCs/>
+          <w:sz w:val="24"/>
+          <w:szCs w:val="24"/>
+          <w:bdr w:val="single" w:sz="4" w:space="0" w:color="auto"/>
+        </w:rPr>
+        <w:t>Magnitude</w:t>
+      </w:r>
+      <w:r>
+        <w:rPr>
+          <w:rFonts w:ascii="Arial" w:hAnsi="Arial" w:cs="Arial"/>
+          <w:bCs/>
+          <w:sz w:val="24"/>
+          <w:szCs w:val="24"/>
+        </w:rPr>
+        <w:t xml:space="preserve">  Diagnostic</w:t>
+      </w:r>
+      <w:proofErr w:type="gramEnd"/>
+      <w:r>
+        <w:rPr>
+          <w:rFonts w:ascii="Arial" w:hAnsi="Arial" w:cs="Arial"/>
+          <w:bCs/>
+          <w:sz w:val="24"/>
+          <w:szCs w:val="24"/>
+        </w:rPr>
+        <w:t xml:space="preserve"> representation of the ADU </w:t>
       </w:r>
       <w:r>
         <w:rPr>
@@ -11712,6 +13177,7 @@
           <w:szCs w:val="24"/>
         </w:rPr>
       </w:pPr>
+      <w:proofErr w:type="gramStart"/>
       <w:r>
         <w:rPr>
           <w:rFonts w:ascii="Arial" w:hAnsi="Arial" w:cs="Arial"/>
@@ -11739,7 +13205,17 @@
           <w:sz w:val="24"/>
           <w:szCs w:val="24"/>
         </w:rPr>
-        <w:t xml:space="preserve">  A comprehensive report of most of the displayed data in CSV format such that multiple images taken during the same night are statistically combined</w:t>
+        <w:t xml:space="preserve">  A</w:t>
+      </w:r>
+      <w:proofErr w:type="gramEnd"/>
+      <w:r>
+        <w:rPr>
+          <w:rFonts w:ascii="Arial" w:hAnsi="Arial" w:cs="Arial"/>
+          <w:bCs/>
+          <w:sz w:val="24"/>
+          <w:szCs w:val="24"/>
+        </w:rPr>
+        <w:t xml:space="preserve"> comprehensive report of most of the displayed data in CSV format such that multiple images taken during the same night are statistically combined</w:t>
       </w:r>
     </w:p>
     <w:p>
@@ -11752,6 +13228,7 @@
           <w:szCs w:val="24"/>
         </w:rPr>
       </w:pPr>
+      <w:proofErr w:type="gramStart"/>
       <w:r>
         <w:rPr>
           <w:rFonts w:ascii="Arial" w:hAnsi="Arial" w:cs="Arial"/>
@@ -11775,7 +13252,16 @@
           <w:sz w:val="24"/>
           <w:szCs w:val="24"/>
         </w:rPr>
-        <w:t xml:space="preserve"> A CSV file using all target data condensed and list in the format defined by the AAVSO Extended Submission guidelines.</w:t>
+        <w:t xml:space="preserve"> A</w:t>
+      </w:r>
+      <w:proofErr w:type="gramEnd"/>
+      <w:r>
+        <w:rPr>
+          <w:rFonts w:ascii="Arial" w:hAnsi="Arial" w:cs="Arial"/>
+          <w:sz w:val="24"/>
+          <w:szCs w:val="24"/>
+        </w:rPr>
+        <w:t xml:space="preserve"> CSV file using all target data condensed and list in the format defined by the AAVSO Extended Submission guidelines.</w:t>
       </w:r>
     </w:p>
     <w:p>
@@ -12326,6 +13812,7 @@
         </w:rPr>
         <w:t xml:space="preserve"> uses </w:t>
       </w:r>
+      <w:proofErr w:type="gramStart"/>
       <w:r>
         <w:rPr>
           <w:rFonts w:ascii="Arial" w:hAnsi="Arial" w:cs="Arial"/>
@@ -12342,7 +13829,17 @@
           <w:sz w:val="24"/>
           <w:szCs w:val="24"/>
         </w:rPr>
-        <w:t xml:space="preserve"> star catalogs:  APASS, Gaia</w:t>
+        <w:t xml:space="preserve"> star</w:t>
+      </w:r>
+      <w:proofErr w:type="gramEnd"/>
+      <w:r>
+        <w:rPr>
+          <w:rFonts w:ascii="Arial" w:hAnsi="Arial" w:cs="Arial"/>
+          <w:bCs/>
+          <w:sz w:val="24"/>
+          <w:szCs w:val="24"/>
+        </w:rPr>
+        <w:t xml:space="preserve"> catalogs:  APASS, Gaia</w:t>
       </w:r>
       <w:r>
         <w:rPr>
@@ -12389,7 +13886,17 @@
           <w:sz w:val="24"/>
           <w:szCs w:val="24"/>
         </w:rPr>
-        <w:t xml:space="preserve">-Tycho (for CLS and Image Linking).  These databases must be enabled in the </w:t>
+        <w:t xml:space="preserve">-Tycho (for CLS and Image Linking).  These databases must be enabled in </w:t>
+      </w:r>
+      <w:proofErr w:type="gramStart"/>
+      <w:r>
+        <w:rPr>
+          <w:rFonts w:ascii="Arial" w:hAnsi="Arial" w:cs="Arial"/>
+          <w:bCs/>
+          <w:sz w:val="24"/>
+          <w:szCs w:val="24"/>
+        </w:rPr>
+        <w:t xml:space="preserve">the </w:t>
       </w:r>
       <w:proofErr w:type="spellStart"/>
       <w:r>
@@ -12411,6 +13918,7 @@
         <w:t>heSky</w:t>
       </w:r>
       <w:proofErr w:type="spellEnd"/>
+      <w:proofErr w:type="gramEnd"/>
       <w:r>
         <w:rPr>
           <w:rFonts w:ascii="Arial" w:hAnsi="Arial" w:cs="Arial"/>
@@ -12525,6 +14033,7 @@
         <w:t xml:space="preserve"> requires that Noise Reduction (</w:t>
       </w:r>
       <w:proofErr w:type="spellStart"/>
+      <w:proofErr w:type="gramStart"/>
       <w:r>
         <w:rPr>
           <w:rFonts w:ascii="Arial" w:hAnsi="Arial" w:cs="Arial"/>
@@ -12552,6 +14061,7 @@
         <w:t>tion</w:t>
       </w:r>
       <w:proofErr w:type="spellEnd"/>
+      <w:proofErr w:type="gramEnd"/>
       <w:r>
         <w:rPr>
           <w:rFonts w:ascii="Arial" w:hAnsi="Arial" w:cs="Arial"/>
@@ -12713,6 +14223,7 @@
         </w:rPr>
         <w:t xml:space="preserve"> </w:t>
       </w:r>
+      <w:proofErr w:type="gramStart"/>
       <w:r>
         <w:rPr>
           <w:rFonts w:ascii="Arial" w:hAnsi="Arial" w:cs="Arial"/>
@@ -12727,7 +14238,16 @@
           <w:sz w:val="24"/>
           <w:szCs w:val="24"/>
         </w:rPr>
-        <w:t xml:space="preserve">here </w:t>
+        <w:t>here</w:t>
+      </w:r>
+      <w:proofErr w:type="gramEnd"/>
+      <w:r>
+        <w:rPr>
+          <w:rFonts w:ascii="Arial" w:hAnsi="Arial" w:cs="Arial"/>
+          <w:sz w:val="24"/>
+          <w:szCs w:val="24"/>
+        </w:rPr>
+        <w:t xml:space="preserve"> </w:t>
       </w:r>
     </w:p>
     <w:p>
@@ -12781,7 +14301,16 @@
           <w:sz w:val="24"/>
           <w:szCs w:val="24"/>
         </w:rPr>
-        <w:t xml:space="preserve">binning:  </w:t>
+        <w:t>binning</w:t>
+      </w:r>
+      <w:proofErr w:type="gramStart"/>
+      <w:r>
+        <w:rPr>
+          <w:rFonts w:ascii="Arial" w:hAnsi="Arial" w:cs="Arial"/>
+          <w:sz w:val="24"/>
+          <w:szCs w:val="24"/>
+        </w:rPr>
+        <w:t xml:space="preserve">:  </w:t>
       </w:r>
       <w:r>
         <w:rPr>
@@ -12791,6 +14320,7 @@
         </w:rPr>
         <w:t>“</w:t>
       </w:r>
+      <w:proofErr w:type="gramEnd"/>
       <w:r>
         <w:rPr>
           <w:rFonts w:ascii="Arial" w:hAnsi="Arial" w:cs="Arial"/>
@@ -12905,6 +14435,7 @@
         </w:rPr>
         <w:t xml:space="preserve"> = temperature in Centigrade</w:t>
       </w:r>
+      <w:proofErr w:type="gramStart"/>
       <w:r>
         <w:rPr>
           <w:rFonts w:ascii="Arial" w:hAnsi="Arial" w:cs="Arial"/>
@@ -12913,6 +14444,7 @@
         </w:rPr>
         <w:t>:  “</w:t>
       </w:r>
+      <w:proofErr w:type="gramEnd"/>
       <w:r>
         <w:rPr>
           <w:rFonts w:ascii="Arial" w:hAnsi="Arial" w:cs="Arial"/>
@@ -13860,7 +15392,27 @@
           <w:sz w:val="24"/>
           <w:szCs w:val="24"/>
         </w:rPr>
-        <w:t xml:space="preserve">A “Standard” color is the published magnitude value in one or more colors (B,V,R,U,I) for an object, usually written capitalized, or the equivalent transformation to these “standard” colors of the published Gaia magnitude values (G, </w:t>
+        <w:t>A “Standard” color is the published magnitude value in one or more colors (</w:t>
+      </w:r>
+      <w:proofErr w:type="gramStart"/>
+      <w:r>
+        <w:rPr>
+          <w:rFonts w:ascii="Arial" w:hAnsi="Arial" w:cs="Arial"/>
+          <w:bCs/>
+          <w:sz w:val="24"/>
+          <w:szCs w:val="24"/>
+        </w:rPr>
+        <w:t>B,V</w:t>
+      </w:r>
+      <w:proofErr w:type="gramEnd"/>
+      <w:r>
+        <w:rPr>
+          <w:rFonts w:ascii="Arial" w:hAnsi="Arial" w:cs="Arial"/>
+          <w:bCs/>
+          <w:sz w:val="24"/>
+          <w:szCs w:val="24"/>
+        </w:rPr>
+        <w:t xml:space="preserve">,R,U,I) for an object, usually written capitalized, or the equivalent transformation to these “standard” colors of the published Gaia magnitude values (G, </w:t>
       </w:r>
       <w:proofErr w:type="spellStart"/>
       <w:r>
@@ -14853,7 +16405,27 @@
           <w:sz w:val="24"/>
           <w:szCs w:val="24"/>
         </w:rPr>
-        <w:t>the comparison star. This should be computed using the formula:</w:t>
+        <w:t xml:space="preserve">the comparison </w:t>
+      </w:r>
+      <w:proofErr w:type="gramStart"/>
+      <w:r>
+        <w:rPr>
+          <w:rFonts w:ascii="Arial" w:hAnsi="Arial" w:cs="Arial"/>
+          <w:bCs/>
+          <w:sz w:val="24"/>
+          <w:szCs w:val="24"/>
+        </w:rPr>
+        <w:t>star</w:t>
+      </w:r>
+      <w:proofErr w:type="gramEnd"/>
+      <w:r>
+        <w:rPr>
+          <w:rFonts w:ascii="Arial" w:hAnsi="Arial" w:cs="Arial"/>
+          <w:bCs/>
+          <w:sz w:val="24"/>
+          <w:szCs w:val="24"/>
+        </w:rPr>
+        <w:t>. This should be computed using the formula:</w:t>
       </w:r>
     </w:p>
     <w:p>
@@ -15067,6 +16639,7 @@
         <w:t xml:space="preserve">where </w:t>
       </w:r>
       <w:proofErr w:type="spellStart"/>
+      <w:proofErr w:type="gramStart"/>
       <w:r>
         <w:rPr>
           <w:rFonts w:ascii="Arial" w:hAnsi="Arial" w:cs="Arial"/>
@@ -15104,7 +16677,17 @@
           <w:sz w:val="24"/>
           <w:szCs w:val="24"/>
         </w:rPr>
-        <w:t>is the V Magnitude Transform for the B-V color index.</w:t>
+        <w:t>is</w:t>
+      </w:r>
+      <w:proofErr w:type="gramEnd"/>
+      <w:r>
+        <w:rPr>
+          <w:rFonts w:ascii="Arial" w:hAnsi="Arial" w:cs="Arial"/>
+          <w:bCs/>
+          <w:sz w:val="24"/>
+          <w:szCs w:val="24"/>
+        </w:rPr>
+        <w:t xml:space="preserve"> the V Magnitude Transform for the B-V color index.</w:t>
       </w:r>
     </w:p>
     <w:p>
@@ -15607,7 +17190,27 @@
           <w:sz w:val="24"/>
           <w:szCs w:val="24"/>
         </w:rPr>
-        <w:t>Calculate Δ(b-v) =&gt; (b-v)var- (b-v)ref</w:t>
+        <w:t>Calculate Δ(b-v) =&gt; (b-</w:t>
+      </w:r>
+      <w:proofErr w:type="gramStart"/>
+      <w:r>
+        <w:rPr>
+          <w:rFonts w:ascii="Arial" w:hAnsi="Arial" w:cs="Arial"/>
+          <w:bCs/>
+          <w:sz w:val="24"/>
+          <w:szCs w:val="24"/>
+        </w:rPr>
+        <w:t>v)var</w:t>
+      </w:r>
+      <w:proofErr w:type="gramEnd"/>
+      <w:r>
+        <w:rPr>
+          <w:rFonts w:ascii="Arial" w:hAnsi="Arial" w:cs="Arial"/>
+          <w:bCs/>
+          <w:sz w:val="24"/>
+          <w:szCs w:val="24"/>
+        </w:rPr>
+        <w:t>- (b-v)ref</w:t>
       </w:r>
     </w:p>
     <w:p>
@@ -15859,8 +17462,19 @@
           <w:sz w:val="24"/>
           <w:szCs w:val="24"/>
         </w:rPr>
-        <w:t xml:space="preserve"> for all comparison stars</w:t>
-      </w:r>
+        <w:t xml:space="preserve"> for all comparison </w:t>
+      </w:r>
+      <w:proofErr w:type="gramStart"/>
+      <w:r>
+        <w:rPr>
+          <w:rFonts w:ascii="Arial" w:hAnsi="Arial" w:cs="Arial"/>
+          <w:bCs/>
+          <w:sz w:val="24"/>
+          <w:szCs w:val="24"/>
+        </w:rPr>
+        <w:t>stars</w:t>
+      </w:r>
+      <w:proofErr w:type="gramEnd"/>
     </w:p>
     <w:p>
       <w:pPr>
@@ -15909,7 +17523,27 @@
           <w:sz w:val="24"/>
           <w:szCs w:val="24"/>
         </w:rPr>
-        <w:t xml:space="preserve"> for all images </w:t>
+        <w:t xml:space="preserve"> for all </w:t>
+      </w:r>
+      <w:proofErr w:type="gramStart"/>
+      <w:r>
+        <w:rPr>
+          <w:rFonts w:ascii="Arial" w:hAnsi="Arial" w:cs="Arial"/>
+          <w:bCs/>
+          <w:sz w:val="24"/>
+          <w:szCs w:val="24"/>
+        </w:rPr>
+        <w:t>images</w:t>
+      </w:r>
+      <w:proofErr w:type="gramEnd"/>
+      <w:r>
+        <w:rPr>
+          <w:rFonts w:ascii="Arial" w:hAnsi="Arial" w:cs="Arial"/>
+          <w:bCs/>
+          <w:sz w:val="24"/>
+          <w:szCs w:val="24"/>
+        </w:rPr>
+        <w:t xml:space="preserve"> </w:t>
       </w:r>
     </w:p>
     <w:p>
@@ -15969,6 +17603,7 @@
         <w:t>Set up configuration for primary and differential standards (P, D) and primary and differential filters (</w:t>
       </w:r>
       <w:proofErr w:type="spellStart"/>
+      <w:proofErr w:type="gramStart"/>
       <w:r>
         <w:rPr>
           <w:rFonts w:ascii="Arial" w:hAnsi="Arial" w:cs="Arial"/>
@@ -15979,6 +17614,7 @@
         <w:t>p,d</w:t>
       </w:r>
       <w:proofErr w:type="spellEnd"/>
+      <w:proofErr w:type="gramEnd"/>
       <w:r>
         <w:rPr>
           <w:rFonts w:ascii="Arial" w:hAnsi="Arial" w:cs="Arial"/>
@@ -16034,8 +17670,19 @@
           <w:sz w:val="24"/>
           <w:szCs w:val="24"/>
         </w:rPr>
-        <w:t>Read light sources from images from sample</w:t>
-      </w:r>
+        <w:t xml:space="preserve">Read light sources from images from </w:t>
+      </w:r>
+      <w:proofErr w:type="gramStart"/>
+      <w:r>
+        <w:rPr>
+          <w:rFonts w:ascii="Arial" w:hAnsi="Arial" w:cs="Arial"/>
+          <w:bCs/>
+          <w:sz w:val="24"/>
+          <w:szCs w:val="24"/>
+        </w:rPr>
+        <w:t>sample</w:t>
+      </w:r>
+      <w:proofErr w:type="gramEnd"/>
     </w:p>
     <w:p>
       <w:pPr>
@@ -16202,7 +17849,27 @@
           <w:sz w:val="24"/>
           <w:szCs w:val="24"/>
         </w:rPr>
-        <w:t xml:space="preserve">Calculate Color Transformation and Magnitude Transformation w/ error </w:t>
+        <w:t xml:space="preserve">Calculate Color Transformation and Magnitude Transformation w/ </w:t>
+      </w:r>
+      <w:proofErr w:type="gramStart"/>
+      <w:r>
+        <w:rPr>
+          <w:rFonts w:ascii="Arial" w:hAnsi="Arial" w:cs="Arial"/>
+          <w:bCs/>
+          <w:sz w:val="24"/>
+          <w:szCs w:val="24"/>
+        </w:rPr>
+        <w:t>error</w:t>
+      </w:r>
+      <w:proofErr w:type="gramEnd"/>
+      <w:r>
+        <w:rPr>
+          <w:rFonts w:ascii="Arial" w:hAnsi="Arial" w:cs="Arial"/>
+          <w:bCs/>
+          <w:sz w:val="24"/>
+          <w:szCs w:val="24"/>
+        </w:rPr>
+        <w:t xml:space="preserve"> </w:t>
       </w:r>
     </w:p>
     <w:p>
@@ -16226,8 +17893,19 @@
           <w:sz w:val="24"/>
           <w:szCs w:val="24"/>
         </w:rPr>
-        <w:t>Transform target instrument magnitude to standard magnitude for each primary image</w:t>
-      </w:r>
+        <w:t xml:space="preserve">Transform target instrument magnitude to standard magnitude for each primary </w:t>
+      </w:r>
+      <w:proofErr w:type="gramStart"/>
+      <w:r>
+        <w:rPr>
+          <w:rFonts w:ascii="Arial" w:hAnsi="Arial" w:cs="Arial"/>
+          <w:bCs/>
+          <w:sz w:val="24"/>
+          <w:szCs w:val="24"/>
+        </w:rPr>
+        <w:t>image</w:t>
+      </w:r>
+      <w:proofErr w:type="gramEnd"/>
     </w:p>
     <w:p>
       <w:pPr>
@@ -16250,8 +17928,19 @@
           <w:sz w:val="24"/>
           <w:szCs w:val="24"/>
         </w:rPr>
-        <w:t>Average all transformed standard target magnitudes for result</w:t>
-      </w:r>
+        <w:t xml:space="preserve">Average all transformed standard target magnitudes for </w:t>
+      </w:r>
+      <w:proofErr w:type="gramStart"/>
+      <w:r>
+        <w:rPr>
+          <w:rFonts w:ascii="Arial" w:hAnsi="Arial" w:cs="Arial"/>
+          <w:bCs/>
+          <w:sz w:val="24"/>
+          <w:szCs w:val="24"/>
+        </w:rPr>
+        <w:t>result</w:t>
+      </w:r>
+      <w:proofErr w:type="gramEnd"/>
     </w:p>
     <w:p>
       <w:pPr>
@@ -16639,7 +18328,17 @@
           <w:sz w:val="24"/>
           <w:szCs w:val="24"/>
         </w:rPr>
-        <w:t>The format is not case sensitive. The only acceptable file extensions are .txt, .csv, and .</w:t>
+        <w:t xml:space="preserve">The format is not case sensitive. The only acceptable file extensions are .txt, .csv, </w:t>
+      </w:r>
+      <w:proofErr w:type="gramStart"/>
+      <w:r>
+        <w:rPr>
+          <w:rFonts w:ascii="Arial" w:hAnsi="Arial" w:cs="Arial"/>
+          <w:bCs/>
+          <w:sz w:val="24"/>
+          <w:szCs w:val="24"/>
+        </w:rPr>
+        <w:t>and .</w:t>
       </w:r>
       <w:proofErr w:type="spellStart"/>
       <w:r>
@@ -16652,6 +18351,7 @@
         <w:t>tsv</w:t>
       </w:r>
       <w:proofErr w:type="spellEnd"/>
+      <w:proofErr w:type="gramEnd"/>
       <w:r>
         <w:rPr>
           <w:rFonts w:ascii="Arial" w:hAnsi="Arial" w:cs="Arial"/>
@@ -16697,7 +18397,27 @@
           <w:sz w:val="24"/>
           <w:szCs w:val="24"/>
         </w:rPr>
-        <w:t>The Parameters are specified at the top of the file and are used to describe the data that follows. Parameters must begin with a pound sign (#) at the start of the line. There are six specific parameters that we require to exist at the top of the file. Personal comments may also be added as long as they follow a pound sign (#). These comments will be ignored by the software and not loaded into the database. However, they will be retained when the complete file is stored in the AAVSO permanent archives.</w:t>
+        <w:t xml:space="preserve">The Parameters are specified at the top of the file and are used to describe the data that follows. Parameters must begin with a pound sign (#) at the start of the line. There are six specific parameters that we require to exist at the top of the file. Personal comments may also be added </w:t>
+      </w:r>
+      <w:proofErr w:type="gramStart"/>
+      <w:r>
+        <w:rPr>
+          <w:rFonts w:ascii="Arial" w:hAnsi="Arial" w:cs="Arial"/>
+          <w:bCs/>
+          <w:sz w:val="24"/>
+          <w:szCs w:val="24"/>
+        </w:rPr>
+        <w:t>as long as</w:t>
+      </w:r>
+      <w:proofErr w:type="gramEnd"/>
+      <w:r>
+        <w:rPr>
+          <w:rFonts w:ascii="Arial" w:hAnsi="Arial" w:cs="Arial"/>
+          <w:bCs/>
+          <w:sz w:val="24"/>
+          <w:szCs w:val="24"/>
+        </w:rPr>
+        <w:t xml:space="preserve"> they follow a pound sign (#). These comments will be ignored by the software and not loaded into the database. However, they will be retained when the complete file is stored in the AAVSO permanent archives.</w:t>
       </w:r>
     </w:p>
     <w:p>
@@ -16956,7 +18676,67 @@
           <w:sz w:val="24"/>
           <w:szCs w:val="24"/>
         </w:rPr>
-        <w:t xml:space="preserve">DELIM: The delimiter used to separate fields in the report. Any ASCII character or UNICODE number that corresponds to ascii code 32-126 is acceptable as long as it is not used in any field. Suggested delimiters are: comma (,) semi-colon(;), exclamation point(!), and pipe(|). The only character that cannot be used is the pound (#) and the " " (space). If you want to use a tab, use the </w:t>
+        <w:t xml:space="preserve">DELIM: The delimiter used to separate fields in the report. Any ASCII character or UNICODE number that corresponds to ascii code 32-126 is acceptable </w:t>
+      </w:r>
+      <w:proofErr w:type="gramStart"/>
+      <w:r>
+        <w:rPr>
+          <w:rFonts w:ascii="Arial" w:hAnsi="Arial" w:cs="Arial"/>
+          <w:bCs/>
+          <w:sz w:val="24"/>
+          <w:szCs w:val="24"/>
+        </w:rPr>
+        <w:t>as long as</w:t>
+      </w:r>
+      <w:proofErr w:type="gramEnd"/>
+      <w:r>
+        <w:rPr>
+          <w:rFonts w:ascii="Arial" w:hAnsi="Arial" w:cs="Arial"/>
+          <w:bCs/>
+          <w:sz w:val="24"/>
+          <w:szCs w:val="24"/>
+        </w:rPr>
+        <w:t xml:space="preserve"> it is not used in any field. Suggested delimiters are: comma (,) semi-</w:t>
+      </w:r>
+      <w:proofErr w:type="gramStart"/>
+      <w:r>
+        <w:rPr>
+          <w:rFonts w:ascii="Arial" w:hAnsi="Arial" w:cs="Arial"/>
+          <w:bCs/>
+          <w:sz w:val="24"/>
+          <w:szCs w:val="24"/>
+        </w:rPr>
+        <w:t>colon(</w:t>
+      </w:r>
+      <w:proofErr w:type="gramEnd"/>
+      <w:r>
+        <w:rPr>
+          <w:rFonts w:ascii="Arial" w:hAnsi="Arial" w:cs="Arial"/>
+          <w:bCs/>
+          <w:sz w:val="24"/>
+          <w:szCs w:val="24"/>
+        </w:rPr>
+        <w:t xml:space="preserve">;), exclamation point(!), and pipe(|). The only </w:t>
+      </w:r>
+      <w:proofErr w:type="gramStart"/>
+      <w:r>
+        <w:rPr>
+          <w:rFonts w:ascii="Arial" w:hAnsi="Arial" w:cs="Arial"/>
+          <w:bCs/>
+          <w:sz w:val="24"/>
+          <w:szCs w:val="24"/>
+        </w:rPr>
+        <w:t>character</w:t>
+      </w:r>
+      <w:proofErr w:type="gramEnd"/>
+      <w:r>
+        <w:rPr>
+          <w:rFonts w:ascii="Arial" w:hAnsi="Arial" w:cs="Arial"/>
+          <w:bCs/>
+          <w:sz w:val="24"/>
+          <w:szCs w:val="24"/>
+        </w:rPr>
+        <w:t xml:space="preserve"> that cannot be used is the pound (#) and the " " (space). If you want to use a tab, use the </w:t>
       </w:r>
       <w:r>
         <w:rPr>
@@ -16966,7 +18746,27 @@
           <w:szCs w:val="24"/>
         </w:rPr>
         <w:lastRenderedPageBreak/>
-        <w:t>word "tab" instead of an actual tab character. Note: Excel users who want to use a comma will have to type "comma" here instead of a ",". Otherwise Excel will export the field incorrectly.</w:t>
+        <w:t xml:space="preserve">word "tab" instead of an actual tab character. Note: Excel users who want to use a comma will have to type "comma" here instead of a ",". </w:t>
+      </w:r>
+      <w:proofErr w:type="gramStart"/>
+      <w:r>
+        <w:rPr>
+          <w:rFonts w:ascii="Arial" w:hAnsi="Arial" w:cs="Arial"/>
+          <w:bCs/>
+          <w:sz w:val="24"/>
+          <w:szCs w:val="24"/>
+        </w:rPr>
+        <w:t>Otherwise</w:t>
+      </w:r>
+      <w:proofErr w:type="gramEnd"/>
+      <w:r>
+        <w:rPr>
+          <w:rFonts w:ascii="Arial" w:hAnsi="Arial" w:cs="Arial"/>
+          <w:bCs/>
+          <w:sz w:val="24"/>
+          <w:szCs w:val="24"/>
+        </w:rPr>
+        <w:t xml:space="preserve"> Excel will export the field incorrectly.</w:t>
       </w:r>
     </w:p>
     <w:p>
@@ -16991,7 +18791,27 @@
           <w:sz w:val="24"/>
           <w:szCs w:val="24"/>
         </w:rPr>
-        <w:t>DATE: The format of the date used in the report. Times are midpoint of the observation. Convert all times from UT to one of the following formats:</w:t>
+        <w:t xml:space="preserve">DATE: The format of the date used in the report. Times are </w:t>
+      </w:r>
+      <w:proofErr w:type="gramStart"/>
+      <w:r>
+        <w:rPr>
+          <w:rFonts w:ascii="Arial" w:hAnsi="Arial" w:cs="Arial"/>
+          <w:bCs/>
+          <w:sz w:val="24"/>
+          <w:szCs w:val="24"/>
+        </w:rPr>
+        <w:t>midpoint</w:t>
+      </w:r>
+      <w:proofErr w:type="gramEnd"/>
+      <w:r>
+        <w:rPr>
+          <w:rFonts w:ascii="Arial" w:hAnsi="Arial" w:cs="Arial"/>
+          <w:bCs/>
+          <w:sz w:val="24"/>
+          <w:szCs w:val="24"/>
+        </w:rPr>
+        <w:t xml:space="preserve"> of the observation. Convert all times from UT to one of the following formats:</w:t>
       </w:r>
     </w:p>
     <w:p>
@@ -17066,7 +18886,27 @@
           <w:sz w:val="24"/>
           <w:szCs w:val="24"/>
         </w:rPr>
-        <w:t xml:space="preserve">EXCEL: the format created by Excel's NOW() function (Ex: 12/31/2007 12:59:59 </w:t>
+        <w:t xml:space="preserve">EXCEL: the format created by Excel's </w:t>
+      </w:r>
+      <w:proofErr w:type="gramStart"/>
+      <w:r>
+        <w:rPr>
+          <w:rFonts w:ascii="Arial" w:hAnsi="Arial" w:cs="Arial"/>
+          <w:bCs/>
+          <w:sz w:val="24"/>
+          <w:szCs w:val="24"/>
+        </w:rPr>
+        <w:t>NOW(</w:t>
+      </w:r>
+      <w:proofErr w:type="gramEnd"/>
+      <w:r>
+        <w:rPr>
+          <w:rFonts w:ascii="Arial" w:hAnsi="Arial" w:cs="Arial"/>
+          <w:bCs/>
+          <w:sz w:val="24"/>
+          <w:szCs w:val="24"/>
+        </w:rPr>
+        <w:t xml:space="preserve">) function (Ex: 12/31/2007 12:59:59 </w:t>
       </w:r>
       <w:proofErr w:type="spellStart"/>
       <w:r>
@@ -17297,7 +19137,27 @@
           <w:sz w:val="24"/>
           <w:szCs w:val="24"/>
         </w:rPr>
-        <w:t>" as a place holder. The list of fields are:</w:t>
+        <w:t xml:space="preserve">" as a place holder. The list of fields </w:t>
+      </w:r>
+      <w:proofErr w:type="gramStart"/>
+      <w:r>
+        <w:rPr>
+          <w:rFonts w:ascii="Arial" w:hAnsi="Arial" w:cs="Arial"/>
+          <w:bCs/>
+          <w:sz w:val="24"/>
+          <w:szCs w:val="24"/>
+        </w:rPr>
+        <w:t>are</w:t>
+      </w:r>
+      <w:proofErr w:type="gramEnd"/>
+      <w:r>
+        <w:rPr>
+          <w:rFonts w:ascii="Arial" w:hAnsi="Arial" w:cs="Arial"/>
+          <w:bCs/>
+          <w:sz w:val="24"/>
+          <w:szCs w:val="24"/>
+        </w:rPr>
+        <w:t>:</w:t>
       </w:r>
     </w:p>
     <w:p>
@@ -17372,7 +19232,27 @@
           <w:sz w:val="24"/>
           <w:szCs w:val="24"/>
         </w:rPr>
-        <w:t>MAGNITUDE: The magnitude of the observation. Prepend with &lt; if a fainter-than.  A dot is required (e.g. "9.0" rather than "9"). Limit: 8 characters.</w:t>
+        <w:t>MAGNITUDE: The magnitude of the observation. Prepend with &lt; if a fainter-than.  A dot is required (</w:t>
+      </w:r>
+      <w:proofErr w:type="gramStart"/>
+      <w:r>
+        <w:rPr>
+          <w:rFonts w:ascii="Arial" w:hAnsi="Arial" w:cs="Arial"/>
+          <w:bCs/>
+          <w:sz w:val="24"/>
+          <w:szCs w:val="24"/>
+        </w:rPr>
+        <w:t>e.g.</w:t>
+      </w:r>
+      <w:proofErr w:type="gramEnd"/>
+      <w:r>
+        <w:rPr>
+          <w:rFonts w:ascii="Arial" w:hAnsi="Arial" w:cs="Arial"/>
+          <w:bCs/>
+          <w:sz w:val="24"/>
+          <w:szCs w:val="24"/>
+        </w:rPr>
+        <w:t xml:space="preserve"> "9.0" rather than "9"). Limit: 8 characters.</w:t>
       </w:r>
     </w:p>
     <w:p>
@@ -17668,7 +19548,27 @@
           <w:sz w:val="24"/>
           <w:szCs w:val="24"/>
         </w:rPr>
-        <w:t>TG: Green Filter (or Tri-color green). This is commonly the "green-channel" in a DSLR or color CCD camera. These observations use V-band comp star magnitudes.</w:t>
+        <w:t>TG: Green Filter (or Tri-color green). This is commonly the "</w:t>
+      </w:r>
+      <w:proofErr w:type="gramStart"/>
+      <w:r>
+        <w:rPr>
+          <w:rFonts w:ascii="Arial" w:hAnsi="Arial" w:cs="Arial"/>
+          <w:bCs/>
+          <w:sz w:val="24"/>
+          <w:szCs w:val="24"/>
+        </w:rPr>
+        <w:t>green-channel</w:t>
+      </w:r>
+      <w:proofErr w:type="gramEnd"/>
+      <w:r>
+        <w:rPr>
+          <w:rFonts w:ascii="Arial" w:hAnsi="Arial" w:cs="Arial"/>
+          <w:bCs/>
+          <w:sz w:val="24"/>
+          <w:szCs w:val="24"/>
+        </w:rPr>
+        <w:t>" in a DSLR or color CCD camera. These observations use V-band comp star magnitudes.</w:t>
       </w:r>
     </w:p>
     <w:p>
@@ -17693,7 +19593,27 @@
           <w:sz w:val="24"/>
           <w:szCs w:val="24"/>
         </w:rPr>
-        <w:t>TB: Blue Filter (or Tri-color blue). This is commonly the "blue-channel" in a DSLR or color CCD camera. These observations use B-band comp star magnitudes.</w:t>
+        <w:t>TB: Blue Filter (or Tri-color blue). This is commonly the "</w:t>
+      </w:r>
+      <w:proofErr w:type="gramStart"/>
+      <w:r>
+        <w:rPr>
+          <w:rFonts w:ascii="Arial" w:hAnsi="Arial" w:cs="Arial"/>
+          <w:bCs/>
+          <w:sz w:val="24"/>
+          <w:szCs w:val="24"/>
+        </w:rPr>
+        <w:t>blue-channel</w:t>
+      </w:r>
+      <w:proofErr w:type="gramEnd"/>
+      <w:r>
+        <w:rPr>
+          <w:rFonts w:ascii="Arial" w:hAnsi="Arial" w:cs="Arial"/>
+          <w:bCs/>
+          <w:sz w:val="24"/>
+          <w:szCs w:val="24"/>
+        </w:rPr>
+        <w:t>" in a DSLR or color CCD camera. These observations use B-band comp star magnitudes.</w:t>
       </w:r>
     </w:p>
     <w:p>
@@ -17718,7 +19638,27 @@
           <w:sz w:val="24"/>
           <w:szCs w:val="24"/>
         </w:rPr>
-        <w:t>TR: Red Filter (or Tri-color red). This is commonly the "red-channel" in a DSLR or color CCD camera. These observations use R-band comp star magnitudes.</w:t>
+        <w:t>TR: Red Filter (or Tri-color red). This is commonly the "</w:t>
+      </w:r>
+      <w:proofErr w:type="gramStart"/>
+      <w:r>
+        <w:rPr>
+          <w:rFonts w:ascii="Arial" w:hAnsi="Arial" w:cs="Arial"/>
+          <w:bCs/>
+          <w:sz w:val="24"/>
+          <w:szCs w:val="24"/>
+        </w:rPr>
+        <w:t>red-channel</w:t>
+      </w:r>
+      <w:proofErr w:type="gramEnd"/>
+      <w:r>
+        <w:rPr>
+          <w:rFonts w:ascii="Arial" w:hAnsi="Arial" w:cs="Arial"/>
+          <w:bCs/>
+          <w:sz w:val="24"/>
+          <w:szCs w:val="24"/>
+        </w:rPr>
+        <w:t>" in a DSLR or color CCD camera. These observations use R-band comp star magnitudes.</w:t>
       </w:r>
     </w:p>
     <w:p>
@@ -17793,7 +19733,27 @@
           <w:sz w:val="24"/>
           <w:szCs w:val="24"/>
         </w:rPr>
-        <w:t>CBB: Clear with blue-blocking (used for exoplanet observations).</w:t>
+        <w:t xml:space="preserve">CBB: Clear with </w:t>
+      </w:r>
+      <w:proofErr w:type="gramStart"/>
+      <w:r>
+        <w:rPr>
+          <w:rFonts w:ascii="Arial" w:hAnsi="Arial" w:cs="Arial"/>
+          <w:bCs/>
+          <w:sz w:val="24"/>
+          <w:szCs w:val="24"/>
+        </w:rPr>
+        <w:t>blue-blocking</w:t>
+      </w:r>
+      <w:proofErr w:type="gramEnd"/>
+      <w:r>
+        <w:rPr>
+          <w:rFonts w:ascii="Arial" w:hAnsi="Arial" w:cs="Arial"/>
+          <w:bCs/>
+          <w:sz w:val="24"/>
+          <w:szCs w:val="24"/>
+        </w:rPr>
+        <w:t xml:space="preserve"> (used for exoplanet observations).</w:t>
       </w:r>
     </w:p>
     <w:p>
@@ -18341,7 +20301,27 @@
           <w:sz w:val="24"/>
           <w:szCs w:val="24"/>
         </w:rPr>
-        <w:t xml:space="preserve"> z-short (APASS)</w:t>
+        <w:t xml:space="preserve"> </w:t>
+      </w:r>
+      <w:proofErr w:type="gramStart"/>
+      <w:r>
+        <w:rPr>
+          <w:rFonts w:ascii="Arial" w:hAnsi="Arial" w:cs="Arial"/>
+          <w:bCs/>
+          <w:sz w:val="24"/>
+          <w:szCs w:val="24"/>
+        </w:rPr>
+        <w:t>z-short</w:t>
+      </w:r>
+      <w:proofErr w:type="gramEnd"/>
+      <w:r>
+        <w:rPr>
+          <w:rFonts w:ascii="Arial" w:hAnsi="Arial" w:cs="Arial"/>
+          <w:bCs/>
+          <w:sz w:val="24"/>
+          <w:szCs w:val="24"/>
+        </w:rPr>
+        <w:t xml:space="preserve"> (APASS)</w:t>
       </w:r>
     </w:p>
     <w:p>
@@ -18461,7 +20441,27 @@
           <w:sz w:val="24"/>
           <w:szCs w:val="24"/>
         </w:rPr>
-        <w:t xml:space="preserve">O: Other filter not listed above, must describe in Comments. Please Note: Due to a problem in </w:t>
+        <w:t xml:space="preserve">O: Other filter not listed above, must describe in Comments. Please Note: Due to a problem </w:t>
+      </w:r>
+      <w:proofErr w:type="gramStart"/>
+      <w:r>
+        <w:rPr>
+          <w:rFonts w:ascii="Arial" w:hAnsi="Arial" w:cs="Arial"/>
+          <w:bCs/>
+          <w:sz w:val="24"/>
+          <w:szCs w:val="24"/>
+        </w:rPr>
+        <w:t>in</w:t>
+      </w:r>
+      <w:proofErr w:type="gramEnd"/>
+      <w:r>
+        <w:rPr>
+          <w:rFonts w:ascii="Arial" w:hAnsi="Arial" w:cs="Arial"/>
+          <w:bCs/>
+          <w:sz w:val="24"/>
+          <w:szCs w:val="24"/>
+        </w:rPr>
+        <w:t xml:space="preserve"> </w:t>
       </w:r>
       <w:proofErr w:type="spellStart"/>
       <w:r>
@@ -18506,7 +20506,27 @@
           <w:sz w:val="24"/>
           <w:szCs w:val="24"/>
         </w:rPr>
-        <w:t xml:space="preserve">TRANS: YES if transformed using the </w:t>
+        <w:t xml:space="preserve">TRANS: </w:t>
+      </w:r>
+      <w:proofErr w:type="gramStart"/>
+      <w:r>
+        <w:rPr>
+          <w:rFonts w:ascii="Arial" w:hAnsi="Arial" w:cs="Arial"/>
+          <w:bCs/>
+          <w:sz w:val="24"/>
+          <w:szCs w:val="24"/>
+        </w:rPr>
+        <w:t>YES</w:t>
+      </w:r>
+      <w:proofErr w:type="gramEnd"/>
+      <w:r>
+        <w:rPr>
+          <w:rFonts w:ascii="Arial" w:hAnsi="Arial" w:cs="Arial"/>
+          <w:bCs/>
+          <w:sz w:val="24"/>
+          <w:szCs w:val="24"/>
+        </w:rPr>
+        <w:t xml:space="preserve"> if transformed using the </w:t>
       </w:r>
       <w:proofErr w:type="spellStart"/>
       <w:r>
@@ -18725,14 +20745,25 @@
         <w:t>na</w:t>
       </w:r>
       <w:proofErr w:type="spellEnd"/>
-      <w:r>
-        <w:rPr>
-          <w:rFonts w:ascii="Arial" w:hAnsi="Arial" w:cs="Arial"/>
-          <w:bCs/>
-          <w:sz w:val="24"/>
-          <w:szCs w:val="24"/>
-        </w:rPr>
-        <w:t>".Limit: 8 characters.</w:t>
+      <w:proofErr w:type="gramStart"/>
+      <w:r>
+        <w:rPr>
+          <w:rFonts w:ascii="Arial" w:hAnsi="Arial" w:cs="Arial"/>
+          <w:bCs/>
+          <w:sz w:val="24"/>
+          <w:szCs w:val="24"/>
+        </w:rPr>
+        <w:t>".Limit</w:t>
+      </w:r>
+      <w:proofErr w:type="gramEnd"/>
+      <w:r>
+        <w:rPr>
+          <w:rFonts w:ascii="Arial" w:hAnsi="Arial" w:cs="Arial"/>
+          <w:bCs/>
+          <w:sz w:val="24"/>
+          <w:szCs w:val="24"/>
+        </w:rPr>
+        <w:t>: 8 characters.</w:t>
       </w:r>
     </w:p>
     <w:p>
@@ -18847,7 +20878,27 @@
           <w:sz w:val="24"/>
           <w:szCs w:val="24"/>
         </w:rPr>
-        <w:t>CHART: Please use the sequence ID you will find written in Bold print near the top of the photometry table in a sentence that reads "Report this sequence as [ID] in the chart field of your observation report." If you used your own comparison stars (e.g. in the case of time-sensitive alerts when the Sequence Team had no time to create a sequence), do not give a chart ID, even if you plotted the chart using VSP. Use the comment code K (non-AAVSO chart) and give a proper chart name like "APASS DR10". Then add information on the comp stars in the notes. Limit: 20 characters.</w:t>
+        <w:t>CHART: Please use the sequence ID you will find written in Bold print near the top of the photometry table in a sentence that reads "Report this sequence as [ID] in the chart field of your observation report." If you used your own comparison stars (</w:t>
+      </w:r>
+      <w:proofErr w:type="gramStart"/>
+      <w:r>
+        <w:rPr>
+          <w:rFonts w:ascii="Arial" w:hAnsi="Arial" w:cs="Arial"/>
+          <w:bCs/>
+          <w:sz w:val="24"/>
+          <w:szCs w:val="24"/>
+        </w:rPr>
+        <w:t>e.g.</w:t>
+      </w:r>
+      <w:proofErr w:type="gramEnd"/>
+      <w:r>
+        <w:rPr>
+          <w:rFonts w:ascii="Arial" w:hAnsi="Arial" w:cs="Arial"/>
+          <w:bCs/>
+          <w:sz w:val="24"/>
+          <w:szCs w:val="24"/>
+        </w:rPr>
+        <w:t xml:space="preserve"> in the case of time-sensitive alerts when the Sequence Team had no time to create a sequence), do not give a chart ID, even if you plotted the chart using VSP. Use the comment code K (non-AAVSO chart) and give a proper chart name like "APASS DR10". Then add information on the comp stars in the notes. Limit: 20 characters.</w:t>
       </w:r>
     </w:p>
     <w:p>
@@ -18932,7 +20983,47 @@
           <w:sz w:val="24"/>
           <w:szCs w:val="24"/>
         </w:rPr>
-        <w:t xml:space="preserve"> the first instance with "DELIM=". Using this mechanism you can document your transform process in more detail. </w:t>
+        <w:t xml:space="preserve"> the first instance with "DELIM=". Using this </w:t>
+      </w:r>
+      <w:proofErr w:type="gramStart"/>
+      <w:r>
+        <w:rPr>
+          <w:rFonts w:ascii="Arial" w:hAnsi="Arial" w:cs="Arial"/>
+          <w:bCs/>
+          <w:sz w:val="24"/>
+          <w:szCs w:val="24"/>
+        </w:rPr>
+        <w:t>mechanism</w:t>
+      </w:r>
+      <w:proofErr w:type="gramEnd"/>
+      <w:r>
+        <w:rPr>
+          <w:rFonts w:ascii="Arial" w:hAnsi="Arial" w:cs="Arial"/>
+          <w:bCs/>
+          <w:sz w:val="24"/>
+          <w:szCs w:val="24"/>
+        </w:rPr>
+        <w:t xml:space="preserve"> you can document your </w:t>
+      </w:r>
+      <w:proofErr w:type="gramStart"/>
+      <w:r>
+        <w:rPr>
+          <w:rFonts w:ascii="Arial" w:hAnsi="Arial" w:cs="Arial"/>
+          <w:bCs/>
+          <w:sz w:val="24"/>
+          <w:szCs w:val="24"/>
+        </w:rPr>
+        <w:t>transform</w:t>
+      </w:r>
+      <w:proofErr w:type="gramEnd"/>
+      <w:r>
+        <w:rPr>
+          <w:rFonts w:ascii="Arial" w:hAnsi="Arial" w:cs="Arial"/>
+          <w:bCs/>
+          <w:sz w:val="24"/>
+          <w:szCs w:val="24"/>
+        </w:rPr>
+        <w:t xml:space="preserve"> process in more detail. </w:t>
       </w:r>
     </w:p>
     <w:p>
@@ -19374,7 +21465,7 @@
 </file>
 
 <file path=word/endnotes.xml><?xml version="1.0" encoding="utf-8"?>
-<w:endnotes xmlns:wpc="http://schemas.microsoft.com/office/word/2010/wordprocessingCanvas" xmlns:cx="http://schemas.microsoft.com/office/drawing/2014/chartex" xmlns:cx1="http://schemas.microsoft.com/office/drawing/2015/9/8/chartex" xmlns:cx2="http://schemas.microsoft.com/office/drawing/2015/10/21/chartex" xmlns:cx3="http://schemas.microsoft.com/office/drawing/2016/5/9/chartex" xmlns:cx4="http://schemas.microsoft.com/office/drawing/2016/5/10/chartex" xmlns:cx5="http://schemas.microsoft.com/office/drawing/2016/5/11/chartex" xmlns:cx6="http://schemas.microsoft.com/office/drawing/2016/5/12/chartex" xmlns:cx7="http://schemas.microsoft.com/office/drawing/2016/5/13/chartex" xmlns:cx8="http://schemas.microsoft.com/office/drawing/2016/5/14/chartex" xmlns:mc="http://schemas.openxmlformats.org/markup-compatibility/2006" xmlns:aink="http://schemas.microsoft.com/office/drawing/2016/ink" xmlns:am3d="http://schemas.microsoft.com/office/drawing/2017/model3d" xmlns:o="urn:schemas-microsoft-com:office:office" xmlns:oel="http://schemas.microsoft.com/office/2019/extlst" xmlns:r="http://schemas.openxmlformats.org/officeDocument/2006/relationships" xmlns:m="http://schemas.openxmlformats.org/officeDocument/2006/math" xmlns:v="urn:schemas-microsoft-com:vml" xmlns:wp14="http://schemas.microsoft.com/office/word/2010/wordprocessingDrawing" xmlns:wp="http://schemas.openxmlformats.org/drawingml/2006/wordprocessingDrawing" xmlns:w10="urn:schemas-microsoft-com:office:word" xmlns:w="http://schemas.openxmlformats.org/wordprocessingml/2006/main" xmlns:w14="http://schemas.microsoft.com/office/word/2010/wordml" xmlns:w15="http://schemas.microsoft.com/office/word/2012/wordml" xmlns:w16cex="http://schemas.microsoft.com/office/word/2018/wordml/cex" xmlns:w16cid="http://schemas.microsoft.com/office/word/2016/wordml/cid" xmlns:w16="http://schemas.microsoft.com/office/word/2018/wordml" xmlns:w16sdtdh="http://schemas.microsoft.com/office/word/2020/wordml/sdtdatahash" xmlns:w16se="http://schemas.microsoft.com/office/word/2015/wordml/symex" xmlns:wpg="http://schemas.microsoft.com/office/word/2010/wordprocessingGroup" xmlns:wpi="http://schemas.microsoft.com/office/word/2010/wordprocessingInk" xmlns:wne="http://schemas.microsoft.com/office/word/2006/wordml" xmlns:wps="http://schemas.microsoft.com/office/word/2010/wordprocessingShape" mc:Ignorable="w14 w15 w16se w16cid w16 w16cex w16sdtdh wp14">
+<w:endnotes xmlns:wpc="http://schemas.microsoft.com/office/word/2010/wordprocessingCanvas" xmlns:cx="http://schemas.microsoft.com/office/drawing/2014/chartex" xmlns:cx1="http://schemas.microsoft.com/office/drawing/2015/9/8/chartex" xmlns:cx2="http://schemas.microsoft.com/office/drawing/2015/10/21/chartex" xmlns:cx3="http://schemas.microsoft.com/office/drawing/2016/5/9/chartex" xmlns:cx4="http://schemas.microsoft.com/office/drawing/2016/5/10/chartex" xmlns:cx5="http://schemas.microsoft.com/office/drawing/2016/5/11/chartex" xmlns:cx6="http://schemas.microsoft.com/office/drawing/2016/5/12/chartex" xmlns:cx7="http://schemas.microsoft.com/office/drawing/2016/5/13/chartex" xmlns:cx8="http://schemas.microsoft.com/office/drawing/2016/5/14/chartex" xmlns:mc="http://schemas.openxmlformats.org/markup-compatibility/2006" xmlns:aink="http://schemas.microsoft.com/office/drawing/2016/ink" xmlns:am3d="http://schemas.microsoft.com/office/drawing/2017/model3d" xmlns:o="urn:schemas-microsoft-com:office:office" xmlns:oel="http://schemas.microsoft.com/office/2019/extlst" xmlns:r="http://schemas.openxmlformats.org/officeDocument/2006/relationships" xmlns:m="http://schemas.openxmlformats.org/officeDocument/2006/math" xmlns:v="urn:schemas-microsoft-com:vml" xmlns:wp14="http://schemas.microsoft.com/office/word/2010/wordprocessingDrawing" xmlns:wp="http://schemas.openxmlformats.org/drawingml/2006/wordprocessingDrawing" xmlns:w10="urn:schemas-microsoft-com:office:word" xmlns:w="http://schemas.openxmlformats.org/wordprocessingml/2006/main" xmlns:w14="http://schemas.microsoft.com/office/word/2010/wordml" xmlns:w15="http://schemas.microsoft.com/office/word/2012/wordml" xmlns:w16cex="http://schemas.microsoft.com/office/word/2018/wordml/cex" xmlns:w16cid="http://schemas.microsoft.com/office/word/2016/wordml/cid" xmlns:w16="http://schemas.microsoft.com/office/word/2018/wordml" xmlns:w16du="http://schemas.microsoft.com/office/word/2023/wordml/word16du" xmlns:w16sdtdh="http://schemas.microsoft.com/office/word/2020/wordml/sdtdatahash" xmlns:w16se="http://schemas.microsoft.com/office/word/2015/wordml/symex" xmlns:wpg="http://schemas.microsoft.com/office/word/2010/wordprocessingGroup" xmlns:wpi="http://schemas.microsoft.com/office/word/2010/wordprocessingInk" xmlns:wne="http://schemas.microsoft.com/office/word/2006/wordml" xmlns:wps="http://schemas.microsoft.com/office/word/2010/wordprocessingShape" mc:Ignorable="w14 w15 w16se w16cid w16 w16cex w16sdtdh wp14">
   <w:endnote w:type="separator" w:id="-1">
     <w:p>
       <w:pPr>
@@ -19406,7 +21497,7 @@
 </file>
 
 <file path=word/footer1.xml><?xml version="1.0" encoding="utf-8"?>
-<w:ftr xmlns:wpc="http://schemas.microsoft.com/office/word/2010/wordprocessingCanvas" xmlns:cx="http://schemas.microsoft.com/office/drawing/2014/chartex" xmlns:cx1="http://schemas.microsoft.com/office/drawing/2015/9/8/chartex" xmlns:cx2="http://schemas.microsoft.com/office/drawing/2015/10/21/chartex" xmlns:cx3="http://schemas.microsoft.com/office/drawing/2016/5/9/chartex" xmlns:cx4="http://schemas.microsoft.com/office/drawing/2016/5/10/chartex" xmlns:cx5="http://schemas.microsoft.com/office/drawing/2016/5/11/chartex" xmlns:cx6="http://schemas.microsoft.com/office/drawing/2016/5/12/chartex" xmlns:cx7="http://schemas.microsoft.com/office/drawing/2016/5/13/chartex" xmlns:cx8="http://schemas.microsoft.com/office/drawing/2016/5/14/chartex" xmlns:mc="http://schemas.openxmlformats.org/markup-compatibility/2006" xmlns:aink="http://schemas.microsoft.com/office/drawing/2016/ink" xmlns:am3d="http://schemas.microsoft.com/office/drawing/2017/model3d" xmlns:o="urn:schemas-microsoft-com:office:office" xmlns:oel="http://schemas.microsoft.com/office/2019/extlst" xmlns:r="http://schemas.openxmlformats.org/officeDocument/2006/relationships" xmlns:m="http://schemas.openxmlformats.org/officeDocument/2006/math" xmlns:v="urn:schemas-microsoft-com:vml" xmlns:wp14="http://schemas.microsoft.com/office/word/2010/wordprocessingDrawing" xmlns:wp="http://schemas.openxmlformats.org/drawingml/2006/wordprocessingDrawing" xmlns:w10="urn:schemas-microsoft-com:office:word" xmlns:w="http://schemas.openxmlformats.org/wordprocessingml/2006/main" xmlns:w14="http://schemas.microsoft.com/office/word/2010/wordml" xmlns:w15="http://schemas.microsoft.com/office/word/2012/wordml" xmlns:w16cex="http://schemas.microsoft.com/office/word/2018/wordml/cex" xmlns:w16cid="http://schemas.microsoft.com/office/word/2016/wordml/cid" xmlns:w16="http://schemas.microsoft.com/office/word/2018/wordml" xmlns:w16sdtdh="http://schemas.microsoft.com/office/word/2020/wordml/sdtdatahash" xmlns:w16se="http://schemas.microsoft.com/office/word/2015/wordml/symex" xmlns:wpg="http://schemas.microsoft.com/office/word/2010/wordprocessingGroup" xmlns:wpi="http://schemas.microsoft.com/office/word/2010/wordprocessingInk" xmlns:wne="http://schemas.microsoft.com/office/word/2006/wordml" xmlns:wps="http://schemas.microsoft.com/office/word/2010/wordprocessingShape" mc:Ignorable="w14 w15 w16se w16cid w16 w16cex w16sdtdh wp14">
+<w:ftr xmlns:wpc="http://schemas.microsoft.com/office/word/2010/wordprocessingCanvas" xmlns:cx="http://schemas.microsoft.com/office/drawing/2014/chartex" xmlns:cx1="http://schemas.microsoft.com/office/drawing/2015/9/8/chartex" xmlns:cx2="http://schemas.microsoft.com/office/drawing/2015/10/21/chartex" xmlns:cx3="http://schemas.microsoft.com/office/drawing/2016/5/9/chartex" xmlns:cx4="http://schemas.microsoft.com/office/drawing/2016/5/10/chartex" xmlns:cx5="http://schemas.microsoft.com/office/drawing/2016/5/11/chartex" xmlns:cx6="http://schemas.microsoft.com/office/drawing/2016/5/12/chartex" xmlns:cx7="http://schemas.microsoft.com/office/drawing/2016/5/13/chartex" xmlns:cx8="http://schemas.microsoft.com/office/drawing/2016/5/14/chartex" xmlns:mc="http://schemas.openxmlformats.org/markup-compatibility/2006" xmlns:aink="http://schemas.microsoft.com/office/drawing/2016/ink" xmlns:am3d="http://schemas.microsoft.com/office/drawing/2017/model3d" xmlns:o="urn:schemas-microsoft-com:office:office" xmlns:oel="http://schemas.microsoft.com/office/2019/extlst" xmlns:r="http://schemas.openxmlformats.org/officeDocument/2006/relationships" xmlns:m="http://schemas.openxmlformats.org/officeDocument/2006/math" xmlns:v="urn:schemas-microsoft-com:vml" xmlns:wp14="http://schemas.microsoft.com/office/word/2010/wordprocessingDrawing" xmlns:wp="http://schemas.openxmlformats.org/drawingml/2006/wordprocessingDrawing" xmlns:w10="urn:schemas-microsoft-com:office:word" xmlns:w="http://schemas.openxmlformats.org/wordprocessingml/2006/main" xmlns:w14="http://schemas.microsoft.com/office/word/2010/wordml" xmlns:w15="http://schemas.microsoft.com/office/word/2012/wordml" xmlns:w16cex="http://schemas.microsoft.com/office/word/2018/wordml/cex" xmlns:w16cid="http://schemas.microsoft.com/office/word/2016/wordml/cid" xmlns:w16="http://schemas.microsoft.com/office/word/2018/wordml" xmlns:w16du="http://schemas.microsoft.com/office/word/2023/wordml/word16du" xmlns:w16sdtdh="http://schemas.microsoft.com/office/word/2020/wordml/sdtdatahash" xmlns:w16se="http://schemas.microsoft.com/office/word/2015/wordml/symex" xmlns:wpg="http://schemas.microsoft.com/office/word/2010/wordprocessingGroup" xmlns:wpi="http://schemas.microsoft.com/office/word/2010/wordprocessingInk" xmlns:wne="http://schemas.microsoft.com/office/word/2006/wordml" xmlns:wps="http://schemas.microsoft.com/office/word/2010/wordprocessingShape" mc:Ignorable="w14 w15 w16se w16cid w16 w16cex w16sdtdh wp14">
   <w:p>
     <w:pPr>
       <w:pStyle w:val="Footer"/>
@@ -19469,7 +21560,7 @@
 </file>
 
 <file path=word/footnotes.xml><?xml version="1.0" encoding="utf-8"?>
-<w:footnotes xmlns:wpc="http://schemas.microsoft.com/office/word/2010/wordprocessingCanvas" xmlns:cx="http://schemas.microsoft.com/office/drawing/2014/chartex" xmlns:cx1="http://schemas.microsoft.com/office/drawing/2015/9/8/chartex" xmlns:cx2="http://schemas.microsoft.com/office/drawing/2015/10/21/chartex" xmlns:cx3="http://schemas.microsoft.com/office/drawing/2016/5/9/chartex" xmlns:cx4="http://schemas.microsoft.com/office/drawing/2016/5/10/chartex" xmlns:cx5="http://schemas.microsoft.com/office/drawing/2016/5/11/chartex" xmlns:cx6="http://schemas.microsoft.com/office/drawing/2016/5/12/chartex" xmlns:cx7="http://schemas.microsoft.com/office/drawing/2016/5/13/chartex" xmlns:cx8="http://schemas.microsoft.com/office/drawing/2016/5/14/chartex" xmlns:mc="http://schemas.openxmlformats.org/markup-compatibility/2006" xmlns:aink="http://schemas.microsoft.com/office/drawing/2016/ink" xmlns:am3d="http://schemas.microsoft.com/office/drawing/2017/model3d" xmlns:o="urn:schemas-microsoft-com:office:office" xmlns:oel="http://schemas.microsoft.com/office/2019/extlst" xmlns:r="http://schemas.openxmlformats.org/officeDocument/2006/relationships" xmlns:m="http://schemas.openxmlformats.org/officeDocument/2006/math" xmlns:v="urn:schemas-microsoft-com:vml" xmlns:wp14="http://schemas.microsoft.com/office/word/2010/wordprocessingDrawing" xmlns:wp="http://schemas.openxmlformats.org/drawingml/2006/wordprocessingDrawing" xmlns:w10="urn:schemas-microsoft-com:office:word" xmlns:w="http://schemas.openxmlformats.org/wordprocessingml/2006/main" xmlns:w14="http://schemas.microsoft.com/office/word/2010/wordml" xmlns:w15="http://schemas.microsoft.com/office/word/2012/wordml" xmlns:w16cex="http://schemas.microsoft.com/office/word/2018/wordml/cex" xmlns:w16cid="http://schemas.microsoft.com/office/word/2016/wordml/cid" xmlns:w16="http://schemas.microsoft.com/office/word/2018/wordml" xmlns:w16sdtdh="http://schemas.microsoft.com/office/word/2020/wordml/sdtdatahash" xmlns:w16se="http://schemas.microsoft.com/office/word/2015/wordml/symex" xmlns:wpg="http://schemas.microsoft.com/office/word/2010/wordprocessingGroup" xmlns:wpi="http://schemas.microsoft.com/office/word/2010/wordprocessingInk" xmlns:wne="http://schemas.microsoft.com/office/word/2006/wordml" xmlns:wps="http://schemas.microsoft.com/office/word/2010/wordprocessingShape" mc:Ignorable="w14 w15 w16se w16cid w16 w16cex w16sdtdh wp14">
+<w:footnotes xmlns:wpc="http://schemas.microsoft.com/office/word/2010/wordprocessingCanvas" xmlns:cx="http://schemas.microsoft.com/office/drawing/2014/chartex" xmlns:cx1="http://schemas.microsoft.com/office/drawing/2015/9/8/chartex" xmlns:cx2="http://schemas.microsoft.com/office/drawing/2015/10/21/chartex" xmlns:cx3="http://schemas.microsoft.com/office/drawing/2016/5/9/chartex" xmlns:cx4="http://schemas.microsoft.com/office/drawing/2016/5/10/chartex" xmlns:cx5="http://schemas.microsoft.com/office/drawing/2016/5/11/chartex" xmlns:cx6="http://schemas.microsoft.com/office/drawing/2016/5/12/chartex" xmlns:cx7="http://schemas.microsoft.com/office/drawing/2016/5/13/chartex" xmlns:cx8="http://schemas.microsoft.com/office/drawing/2016/5/14/chartex" xmlns:mc="http://schemas.openxmlformats.org/markup-compatibility/2006" xmlns:aink="http://schemas.microsoft.com/office/drawing/2016/ink" xmlns:am3d="http://schemas.microsoft.com/office/drawing/2017/model3d" xmlns:o="urn:schemas-microsoft-com:office:office" xmlns:oel="http://schemas.microsoft.com/office/2019/extlst" xmlns:r="http://schemas.openxmlformats.org/officeDocument/2006/relationships" xmlns:m="http://schemas.openxmlformats.org/officeDocument/2006/math" xmlns:v="urn:schemas-microsoft-com:vml" xmlns:wp14="http://schemas.microsoft.com/office/word/2010/wordprocessingDrawing" xmlns:wp="http://schemas.openxmlformats.org/drawingml/2006/wordprocessingDrawing" xmlns:w10="urn:schemas-microsoft-com:office:word" xmlns:w="http://schemas.openxmlformats.org/wordprocessingml/2006/main" xmlns:w14="http://schemas.microsoft.com/office/word/2010/wordml" xmlns:w15="http://schemas.microsoft.com/office/word/2012/wordml" xmlns:w16cex="http://schemas.microsoft.com/office/word/2018/wordml/cex" xmlns:w16cid="http://schemas.microsoft.com/office/word/2016/wordml/cid" xmlns:w16="http://schemas.microsoft.com/office/word/2018/wordml" xmlns:w16du="http://schemas.microsoft.com/office/word/2023/wordml/word16du" xmlns:w16sdtdh="http://schemas.microsoft.com/office/word/2020/wordml/sdtdatahash" xmlns:w16se="http://schemas.microsoft.com/office/word/2015/wordml/symex" xmlns:wpg="http://schemas.microsoft.com/office/word/2010/wordprocessingGroup" xmlns:wpi="http://schemas.microsoft.com/office/word/2010/wordprocessingInk" xmlns:wne="http://schemas.microsoft.com/office/word/2006/wordml" xmlns:wps="http://schemas.microsoft.com/office/word/2010/wordprocessingShape" mc:Ignorable="w14 w15 w16se w16cid w16 w16cex w16sdtdh wp14">
   <w:footnote w:type="separator" w:id="-1">
     <w:p>
       <w:pPr>
@@ -19501,7 +21592,7 @@
 </file>
 
 <file path=word/header1.xml><?xml version="1.0" encoding="utf-8"?>
-<w:hdr xmlns:wpc="http://schemas.microsoft.com/office/word/2010/wordprocessingCanvas" xmlns:cx="http://schemas.microsoft.com/office/drawing/2014/chartex" xmlns:cx1="http://schemas.microsoft.com/office/drawing/2015/9/8/chartex" xmlns:cx2="http://schemas.microsoft.com/office/drawing/2015/10/21/chartex" xmlns:cx3="http://schemas.microsoft.com/office/drawing/2016/5/9/chartex" xmlns:cx4="http://schemas.microsoft.com/office/drawing/2016/5/10/chartex" xmlns:cx5="http://schemas.microsoft.com/office/drawing/2016/5/11/chartex" xmlns:cx6="http://schemas.microsoft.com/office/drawing/2016/5/12/chartex" xmlns:cx7="http://schemas.microsoft.com/office/drawing/2016/5/13/chartex" xmlns:cx8="http://schemas.microsoft.com/office/drawing/2016/5/14/chartex" xmlns:mc="http://schemas.openxmlformats.org/markup-compatibility/2006" xmlns:aink="http://schemas.microsoft.com/office/drawing/2016/ink" xmlns:am3d="http://schemas.microsoft.com/office/drawing/2017/model3d" xmlns:o="urn:schemas-microsoft-com:office:office" xmlns:oel="http://schemas.microsoft.com/office/2019/extlst" xmlns:r="http://schemas.openxmlformats.org/officeDocument/2006/relationships" xmlns:m="http://schemas.openxmlformats.org/officeDocument/2006/math" xmlns:v="urn:schemas-microsoft-com:vml" xmlns:wp14="http://schemas.microsoft.com/office/word/2010/wordprocessingDrawing" xmlns:wp="http://schemas.openxmlformats.org/drawingml/2006/wordprocessingDrawing" xmlns:w10="urn:schemas-microsoft-com:office:word" xmlns:w="http://schemas.openxmlformats.org/wordprocessingml/2006/main" xmlns:w14="http://schemas.microsoft.com/office/word/2010/wordml" xmlns:w15="http://schemas.microsoft.com/office/word/2012/wordml" xmlns:w16cex="http://schemas.microsoft.com/office/word/2018/wordml/cex" xmlns:w16cid="http://schemas.microsoft.com/office/word/2016/wordml/cid" xmlns:w16="http://schemas.microsoft.com/office/word/2018/wordml" xmlns:w16sdtdh="http://schemas.microsoft.com/office/word/2020/wordml/sdtdatahash" xmlns:w16se="http://schemas.microsoft.com/office/word/2015/wordml/symex" xmlns:wpg="http://schemas.microsoft.com/office/word/2010/wordprocessingGroup" xmlns:wpi="http://schemas.microsoft.com/office/word/2010/wordprocessingInk" xmlns:wne="http://schemas.microsoft.com/office/word/2006/wordml" xmlns:wps="http://schemas.microsoft.com/office/word/2010/wordprocessingShape" mc:Ignorable="w14 w15 w16se w16cid w16 w16cex w16sdtdh wp14">
+<w:hdr xmlns:wpc="http://schemas.microsoft.com/office/word/2010/wordprocessingCanvas" xmlns:cx="http://schemas.microsoft.com/office/drawing/2014/chartex" xmlns:cx1="http://schemas.microsoft.com/office/drawing/2015/9/8/chartex" xmlns:cx2="http://schemas.microsoft.com/office/drawing/2015/10/21/chartex" xmlns:cx3="http://schemas.microsoft.com/office/drawing/2016/5/9/chartex" xmlns:cx4="http://schemas.microsoft.com/office/drawing/2016/5/10/chartex" xmlns:cx5="http://schemas.microsoft.com/office/drawing/2016/5/11/chartex" xmlns:cx6="http://schemas.microsoft.com/office/drawing/2016/5/12/chartex" xmlns:cx7="http://schemas.microsoft.com/office/drawing/2016/5/13/chartex" xmlns:cx8="http://schemas.microsoft.com/office/drawing/2016/5/14/chartex" xmlns:mc="http://schemas.openxmlformats.org/markup-compatibility/2006" xmlns:aink="http://schemas.microsoft.com/office/drawing/2016/ink" xmlns:am3d="http://schemas.microsoft.com/office/drawing/2017/model3d" xmlns:o="urn:schemas-microsoft-com:office:office" xmlns:oel="http://schemas.microsoft.com/office/2019/extlst" xmlns:r="http://schemas.openxmlformats.org/officeDocument/2006/relationships" xmlns:m="http://schemas.openxmlformats.org/officeDocument/2006/math" xmlns:v="urn:schemas-microsoft-com:vml" xmlns:wp14="http://schemas.microsoft.com/office/word/2010/wordprocessingDrawing" xmlns:wp="http://schemas.openxmlformats.org/drawingml/2006/wordprocessingDrawing" xmlns:w10="urn:schemas-microsoft-com:office:word" xmlns:w="http://schemas.openxmlformats.org/wordprocessingml/2006/main" xmlns:w14="http://schemas.microsoft.com/office/word/2010/wordml" xmlns:w15="http://schemas.microsoft.com/office/word/2012/wordml" xmlns:w16cex="http://schemas.microsoft.com/office/word/2018/wordml/cex" xmlns:w16cid="http://schemas.microsoft.com/office/word/2016/wordml/cid" xmlns:w16="http://schemas.microsoft.com/office/word/2018/wordml" xmlns:w16du="http://schemas.microsoft.com/office/word/2023/wordml/word16du" xmlns:w16sdtdh="http://schemas.microsoft.com/office/word/2020/wordml/sdtdatahash" xmlns:w16se="http://schemas.microsoft.com/office/word/2015/wordml/symex" xmlns:wpg="http://schemas.microsoft.com/office/word/2010/wordprocessingGroup" xmlns:wpi="http://schemas.microsoft.com/office/word/2010/wordprocessingInk" xmlns:wne="http://schemas.microsoft.com/office/word/2006/wordml" xmlns:wps="http://schemas.microsoft.com/office/word/2010/wordprocessingShape" mc:Ignorable="w14 w15 w16se w16cid w16 w16cex w16sdtdh wp14">
   <w:p>
     <w:pPr>
       <w:pStyle w:val="Header"/>
@@ -19543,7 +21634,7 @@
 </file>
 
 <file path=word/numbering.xml><?xml version="1.0" encoding="utf-8"?>
-<w:numbering xmlns:wpc="http://schemas.microsoft.com/office/word/2010/wordprocessingCanvas" xmlns:cx="http://schemas.microsoft.com/office/drawing/2014/chartex" xmlns:cx1="http://schemas.microsoft.com/office/drawing/2015/9/8/chartex" xmlns:cx2="http://schemas.microsoft.com/office/drawing/2015/10/21/chartex" xmlns:cx3="http://schemas.microsoft.com/office/drawing/2016/5/9/chartex" xmlns:cx4="http://schemas.microsoft.com/office/drawing/2016/5/10/chartex" xmlns:cx5="http://schemas.microsoft.com/office/drawing/2016/5/11/chartex" xmlns:cx6="http://schemas.microsoft.com/office/drawing/2016/5/12/chartex" xmlns:cx7="http://schemas.microsoft.com/office/drawing/2016/5/13/chartex" xmlns:cx8="http://schemas.microsoft.com/office/drawing/2016/5/14/chartex" xmlns:mc="http://schemas.openxmlformats.org/markup-compatibility/2006" xmlns:aink="http://schemas.microsoft.com/office/drawing/2016/ink" xmlns:am3d="http://schemas.microsoft.com/office/drawing/2017/model3d" xmlns:o="urn:schemas-microsoft-com:office:office" xmlns:oel="http://schemas.microsoft.com/office/2019/extlst" xmlns:r="http://schemas.openxmlformats.org/officeDocument/2006/relationships" xmlns:m="http://schemas.openxmlformats.org/officeDocument/2006/math" xmlns:v="urn:schemas-microsoft-com:vml" xmlns:wp14="http://schemas.microsoft.com/office/word/2010/wordprocessingDrawing" xmlns:wp="http://schemas.openxmlformats.org/drawingml/2006/wordprocessingDrawing" xmlns:w10="urn:schemas-microsoft-com:office:word" xmlns:w="http://schemas.openxmlformats.org/wordprocessingml/2006/main" xmlns:w14="http://schemas.microsoft.com/office/word/2010/wordml" xmlns:w15="http://schemas.microsoft.com/office/word/2012/wordml" xmlns:w16cex="http://schemas.microsoft.com/office/word/2018/wordml/cex" xmlns:w16cid="http://schemas.microsoft.com/office/word/2016/wordml/cid" xmlns:w16="http://schemas.microsoft.com/office/word/2018/wordml" xmlns:w16sdtdh="http://schemas.microsoft.com/office/word/2020/wordml/sdtdatahash" xmlns:w16se="http://schemas.microsoft.com/office/word/2015/wordml/symex" xmlns:wpg="http://schemas.microsoft.com/office/word/2010/wordprocessingGroup" xmlns:wpi="http://schemas.microsoft.com/office/word/2010/wordprocessingInk" xmlns:wne="http://schemas.microsoft.com/office/word/2006/wordml" xmlns:wps="http://schemas.microsoft.com/office/word/2010/wordprocessingShape" mc:Ignorable="w14 w15 w16se w16cid w16 w16cex w16sdtdh wp14">
+<w:numbering xmlns:wpc="http://schemas.microsoft.com/office/word/2010/wordprocessingCanvas" xmlns:cx="http://schemas.microsoft.com/office/drawing/2014/chartex" xmlns:cx1="http://schemas.microsoft.com/office/drawing/2015/9/8/chartex" xmlns:cx2="http://schemas.microsoft.com/office/drawing/2015/10/21/chartex" xmlns:cx3="http://schemas.microsoft.com/office/drawing/2016/5/9/chartex" xmlns:cx4="http://schemas.microsoft.com/office/drawing/2016/5/10/chartex" xmlns:cx5="http://schemas.microsoft.com/office/drawing/2016/5/11/chartex" xmlns:cx6="http://schemas.microsoft.com/office/drawing/2016/5/12/chartex" xmlns:cx7="http://schemas.microsoft.com/office/drawing/2016/5/13/chartex" xmlns:cx8="http://schemas.microsoft.com/office/drawing/2016/5/14/chartex" xmlns:mc="http://schemas.openxmlformats.org/markup-compatibility/2006" xmlns:aink="http://schemas.microsoft.com/office/drawing/2016/ink" xmlns:am3d="http://schemas.microsoft.com/office/drawing/2017/model3d" xmlns:o="urn:schemas-microsoft-com:office:office" xmlns:oel="http://schemas.microsoft.com/office/2019/extlst" xmlns:r="http://schemas.openxmlformats.org/officeDocument/2006/relationships" xmlns:m="http://schemas.openxmlformats.org/officeDocument/2006/math" xmlns:v="urn:schemas-microsoft-com:vml" xmlns:wp14="http://schemas.microsoft.com/office/word/2010/wordprocessingDrawing" xmlns:wp="http://schemas.openxmlformats.org/drawingml/2006/wordprocessingDrawing" xmlns:w10="urn:schemas-microsoft-com:office:word" xmlns:w="http://schemas.openxmlformats.org/wordprocessingml/2006/main" xmlns:w14="http://schemas.microsoft.com/office/word/2010/wordml" xmlns:w15="http://schemas.microsoft.com/office/word/2012/wordml" xmlns:w16cex="http://schemas.microsoft.com/office/word/2018/wordml/cex" xmlns:w16cid="http://schemas.microsoft.com/office/word/2016/wordml/cid" xmlns:w16="http://schemas.microsoft.com/office/word/2018/wordml" xmlns:w16du="http://schemas.microsoft.com/office/word/2023/wordml/word16du" xmlns:w16sdtdh="http://schemas.microsoft.com/office/word/2020/wordml/sdtdatahash" xmlns:w16se="http://schemas.microsoft.com/office/word/2015/wordml/symex" xmlns:wpg="http://schemas.microsoft.com/office/word/2010/wordprocessingGroup" xmlns:wpi="http://schemas.microsoft.com/office/word/2010/wordprocessingInk" xmlns:wne="http://schemas.microsoft.com/office/word/2006/wordml" xmlns:wps="http://schemas.microsoft.com/office/word/2010/wordprocessingShape" mc:Ignorable="w14 w15 w16se w16cid w16 w16cex w16sdtdh wp14">
   <w:abstractNum w:abstractNumId="0" w15:restartNumberingAfterBreak="0">
     <w:nsid w:val="001C6E5A"/>
     <w:multiLevelType w:val="hybridMultilevel"/>

</xml_diff>

<commit_message>
Fixed ability to add single targets to empty target lists
</commit_message>
<xml_diff>
--- a/VariScan Description.docx
+++ b/VariScan Description.docx
@@ -1,6 +1,6 @@
 
 <file path=word/document.xml><?xml version="1.0" encoding="utf-8"?>
-<w:document xmlns:wpc="http://schemas.microsoft.com/office/word/2010/wordprocessingCanvas" xmlns:cx="http://schemas.microsoft.com/office/drawing/2014/chartex" xmlns:cx1="http://schemas.microsoft.com/office/drawing/2015/9/8/chartex" xmlns:cx2="http://schemas.microsoft.com/office/drawing/2015/10/21/chartex" xmlns:cx3="http://schemas.microsoft.com/office/drawing/2016/5/9/chartex" xmlns:cx4="http://schemas.microsoft.com/office/drawing/2016/5/10/chartex" xmlns:cx5="http://schemas.microsoft.com/office/drawing/2016/5/11/chartex" xmlns:cx6="http://schemas.microsoft.com/office/drawing/2016/5/12/chartex" xmlns:cx7="http://schemas.microsoft.com/office/drawing/2016/5/13/chartex" xmlns:cx8="http://schemas.microsoft.com/office/drawing/2016/5/14/chartex" xmlns:mc="http://schemas.openxmlformats.org/markup-compatibility/2006" xmlns:aink="http://schemas.microsoft.com/office/drawing/2016/ink" xmlns:am3d="http://schemas.microsoft.com/office/drawing/2017/model3d" xmlns:o="urn:schemas-microsoft-com:office:office" xmlns:oel="http://schemas.microsoft.com/office/2019/extlst" xmlns:r="http://schemas.openxmlformats.org/officeDocument/2006/relationships" xmlns:m="http://schemas.openxmlformats.org/officeDocument/2006/math" xmlns:v="urn:schemas-microsoft-com:vml" xmlns:wp14="http://schemas.microsoft.com/office/word/2010/wordprocessingDrawing" xmlns:wp="http://schemas.openxmlformats.org/drawingml/2006/wordprocessingDrawing" xmlns:w10="urn:schemas-microsoft-com:office:word" xmlns:w="http://schemas.openxmlformats.org/wordprocessingml/2006/main" xmlns:w14="http://schemas.microsoft.com/office/word/2010/wordml" xmlns:w15="http://schemas.microsoft.com/office/word/2012/wordml" xmlns:w16cex="http://schemas.microsoft.com/office/word/2018/wordml/cex" xmlns:w16cid="http://schemas.microsoft.com/office/word/2016/wordml/cid" xmlns:w16="http://schemas.microsoft.com/office/word/2018/wordml" xmlns:w16du="http://schemas.microsoft.com/office/word/2023/wordml/word16du" xmlns:w16sdtdh="http://schemas.microsoft.com/office/word/2020/wordml/sdtdatahash" xmlns:w16se="http://schemas.microsoft.com/office/word/2015/wordml/symex" xmlns:wpg="http://schemas.microsoft.com/office/word/2010/wordprocessingGroup" xmlns:wpi="http://schemas.microsoft.com/office/word/2010/wordprocessingInk" xmlns:wne="http://schemas.microsoft.com/office/word/2006/wordml" xmlns:wps="http://schemas.microsoft.com/office/word/2010/wordprocessingShape" mc:Ignorable="w14 w15 w16se w16cid w16 w16cex w16sdtdh wp14">
+<w:document xmlns:wpc="http://schemas.microsoft.com/office/word/2010/wordprocessingCanvas" xmlns:cx="http://schemas.microsoft.com/office/drawing/2014/chartex" xmlns:cx1="http://schemas.microsoft.com/office/drawing/2015/9/8/chartex" xmlns:cx2="http://schemas.microsoft.com/office/drawing/2015/10/21/chartex" xmlns:cx3="http://schemas.microsoft.com/office/drawing/2016/5/9/chartex" xmlns:cx4="http://schemas.microsoft.com/office/drawing/2016/5/10/chartex" xmlns:cx5="http://schemas.microsoft.com/office/drawing/2016/5/11/chartex" xmlns:cx6="http://schemas.microsoft.com/office/drawing/2016/5/12/chartex" xmlns:cx7="http://schemas.microsoft.com/office/drawing/2016/5/13/chartex" xmlns:cx8="http://schemas.microsoft.com/office/drawing/2016/5/14/chartex" xmlns:mc="http://schemas.openxmlformats.org/markup-compatibility/2006" xmlns:aink="http://schemas.microsoft.com/office/drawing/2016/ink" xmlns:am3d="http://schemas.microsoft.com/office/drawing/2017/model3d" xmlns:o="urn:schemas-microsoft-com:office:office" xmlns:oel="http://schemas.microsoft.com/office/2019/extlst" xmlns:r="http://schemas.openxmlformats.org/officeDocument/2006/relationships" xmlns:m="http://schemas.openxmlformats.org/officeDocument/2006/math" xmlns:v="urn:schemas-microsoft-com:vml" xmlns:wp14="http://schemas.microsoft.com/office/word/2010/wordprocessingDrawing" xmlns:wp="http://schemas.openxmlformats.org/drawingml/2006/wordprocessingDrawing" xmlns:w10="urn:schemas-microsoft-com:office:word" xmlns:w="http://schemas.openxmlformats.org/wordprocessingml/2006/main" xmlns:w14="http://schemas.microsoft.com/office/word/2010/wordml" xmlns:w15="http://schemas.microsoft.com/office/word/2012/wordml" xmlns:w16cex="http://schemas.microsoft.com/office/word/2018/wordml/cex" xmlns:w16cid="http://schemas.microsoft.com/office/word/2016/wordml/cid" xmlns:w16="http://schemas.microsoft.com/office/word/2018/wordml" xmlns:w16sdtdh="http://schemas.microsoft.com/office/word/2020/wordml/sdtdatahash" xmlns:w16se="http://schemas.microsoft.com/office/word/2015/wordml/symex" xmlns:wpg="http://schemas.microsoft.com/office/word/2010/wordprocessingGroup" xmlns:wpi="http://schemas.microsoft.com/office/word/2010/wordprocessingInk" xmlns:wne="http://schemas.microsoft.com/office/word/2006/wordml" xmlns:wps="http://schemas.microsoft.com/office/word/2010/wordprocessingShape" mc:Ignorable="w14 w15 w16se w16cid w16 w16cex w16sdtdh wp14">
   <w:body>
     <w:p>
       <w:pPr>
@@ -1814,7 +1814,253 @@
           <w:sz w:val="24"/>
           <w:szCs w:val="24"/>
         </w:rPr>
-        <w:t xml:space="preserve">Vignetting, dust, bias </w:t>
+        <w:t xml:space="preserve">Vignetting, dust, bias current and other noise sources can affect the consistency of comparison star instrument magnitudes across the image fields, and between filters for the same target.  </w:t>
+      </w:r>
+      <w:proofErr w:type="spellStart"/>
+      <w:r>
+        <w:rPr>
+          <w:rFonts w:ascii="Arial" w:hAnsi="Arial" w:cs="Arial"/>
+          <w:sz w:val="24"/>
+          <w:szCs w:val="24"/>
+        </w:rPr>
+        <w:t>TheSky</w:t>
+      </w:r>
+      <w:proofErr w:type="spellEnd"/>
+      <w:r>
+        <w:rPr>
+          <w:rFonts w:ascii="Arial" w:hAnsi="Arial" w:cs="Arial"/>
+          <w:sz w:val="24"/>
+          <w:szCs w:val="24"/>
+        </w:rPr>
+        <w:t xml:space="preserve"> </w:t>
+      </w:r>
+      <w:r>
+        <w:rPr>
+          <w:rFonts w:ascii="Arial" w:hAnsi="Arial" w:cs="Arial"/>
+          <w:sz w:val="24"/>
+          <w:szCs w:val="24"/>
+        </w:rPr>
+        <w:t xml:space="preserve">has the capability to perform full </w:t>
+      </w:r>
+      <w:r>
+        <w:rPr>
+          <w:rFonts w:ascii="Arial" w:hAnsi="Arial" w:cs="Arial"/>
+          <w:sz w:val="24"/>
+          <w:szCs w:val="24"/>
+        </w:rPr>
+        <w:t xml:space="preserve">light frame </w:t>
+      </w:r>
+      <w:r>
+        <w:rPr>
+          <w:rFonts w:ascii="Arial" w:hAnsi="Arial" w:cs="Arial"/>
+          <w:sz w:val="24"/>
+          <w:szCs w:val="24"/>
+        </w:rPr>
+        <w:t xml:space="preserve">noise reduction </w:t>
+      </w:r>
+      <w:r>
+        <w:rPr>
+          <w:rFonts w:ascii="Arial" w:hAnsi="Arial" w:cs="Arial"/>
+          <w:sz w:val="24"/>
+          <w:szCs w:val="24"/>
+        </w:rPr>
+        <w:t xml:space="preserve">in real-time </w:t>
+      </w:r>
+      <w:r>
+        <w:rPr>
+          <w:rFonts w:ascii="Arial" w:hAnsi="Arial" w:cs="Arial"/>
+          <w:sz w:val="24"/>
+          <w:szCs w:val="24"/>
+        </w:rPr>
+        <w:t xml:space="preserve">using </w:t>
+      </w:r>
+      <w:r>
+        <w:rPr>
+          <w:rFonts w:ascii="Arial" w:hAnsi="Arial" w:cs="Arial"/>
+          <w:sz w:val="24"/>
+          <w:szCs w:val="24"/>
+        </w:rPr>
+        <w:t>previously</w:t>
+      </w:r>
+      <w:r>
+        <w:rPr>
+          <w:rFonts w:ascii="Arial" w:hAnsi="Arial" w:cs="Arial"/>
+          <w:sz w:val="24"/>
+          <w:szCs w:val="24"/>
+        </w:rPr>
+        <w:t xml:space="preserve"> </w:t>
+      </w:r>
+      <w:r>
+        <w:rPr>
+          <w:rFonts w:ascii="Arial" w:hAnsi="Arial" w:cs="Arial"/>
+          <w:sz w:val="24"/>
+          <w:szCs w:val="24"/>
+        </w:rPr>
+        <w:t>composed</w:t>
+      </w:r>
+      <w:r>
+        <w:rPr>
+          <w:rFonts w:ascii="Arial" w:hAnsi="Arial" w:cs="Arial"/>
+          <w:sz w:val="24"/>
+          <w:szCs w:val="24"/>
+        </w:rPr>
+        <w:t xml:space="preserve"> bias, dark and flat frames</w:t>
+      </w:r>
+      <w:r>
+        <w:rPr>
+          <w:rFonts w:ascii="Arial" w:hAnsi="Arial" w:cs="Arial"/>
+          <w:sz w:val="24"/>
+          <w:szCs w:val="24"/>
+        </w:rPr>
+        <w:t xml:space="preserve">. </w:t>
+      </w:r>
+      <w:r>
+        <w:rPr>
+          <w:rFonts w:ascii="Arial" w:hAnsi="Arial" w:cs="Arial"/>
+          <w:sz w:val="24"/>
+          <w:szCs w:val="24"/>
+        </w:rPr>
+        <w:t xml:space="preserve"> </w:t>
+      </w:r>
+      <w:r>
+        <w:rPr>
+          <w:rFonts w:ascii="Arial" w:hAnsi="Arial" w:cs="Arial"/>
+          <w:sz w:val="24"/>
+          <w:szCs w:val="24"/>
+        </w:rPr>
+        <w:t xml:space="preserve">(See </w:t>
+      </w:r>
+      <w:proofErr w:type="spellStart"/>
+      <w:r>
+        <w:rPr>
+          <w:rFonts w:ascii="Arial" w:hAnsi="Arial" w:cs="Arial"/>
+          <w:sz w:val="24"/>
+          <w:szCs w:val="24"/>
+        </w:rPr>
+        <w:t>TheSky</w:t>
+      </w:r>
+      <w:proofErr w:type="spellEnd"/>
+      <w:r>
+        <w:rPr>
+          <w:rFonts w:ascii="Arial" w:hAnsi="Arial" w:cs="Arial"/>
+          <w:sz w:val="24"/>
+          <w:szCs w:val="24"/>
+        </w:rPr>
+        <w:t xml:space="preserve"> User Guide, Image Reduction</w:t>
+      </w:r>
+      <w:r>
+        <w:rPr>
+          <w:rFonts w:ascii="Arial" w:hAnsi="Arial" w:cs="Arial"/>
+          <w:sz w:val="24"/>
+          <w:szCs w:val="24"/>
+        </w:rPr>
+        <w:t xml:space="preserve"> section</w:t>
+      </w:r>
+      <w:r>
+        <w:rPr>
+          <w:rFonts w:ascii="Arial" w:hAnsi="Arial" w:cs="Arial"/>
+          <w:sz w:val="24"/>
+          <w:szCs w:val="24"/>
+        </w:rPr>
+        <w:t xml:space="preserve">.)  </w:t>
+      </w:r>
+      <w:r>
+        <w:rPr>
+          <w:rFonts w:ascii="Arial" w:hAnsi="Arial" w:cs="Arial"/>
+          <w:sz w:val="24"/>
+          <w:szCs w:val="24"/>
+        </w:rPr>
+        <w:t>This feature can be enabled in</w:t>
+      </w:r>
+      <w:r>
+        <w:rPr>
+          <w:rFonts w:ascii="Arial" w:hAnsi="Arial" w:cs="Arial"/>
+          <w:sz w:val="24"/>
+          <w:szCs w:val="24"/>
+        </w:rPr>
+        <w:t xml:space="preserve"> </w:t>
+      </w:r>
+      <w:r>
+        <w:rPr>
+          <w:rFonts w:ascii="Arial" w:hAnsi="Arial" w:cs="Arial"/>
+          <w:sz w:val="24"/>
+          <w:szCs w:val="24"/>
+        </w:rPr>
+        <w:t>t</w:t>
+      </w:r>
+      <w:r>
+        <w:rPr>
+          <w:rFonts w:ascii="Arial" w:hAnsi="Arial" w:cs="Arial"/>
+          <w:sz w:val="24"/>
+          <w:szCs w:val="24"/>
+        </w:rPr>
+        <w:t xml:space="preserve">he </w:t>
+      </w:r>
+      <w:proofErr w:type="spellStart"/>
+      <w:r>
+        <w:rPr>
+          <w:rFonts w:ascii="Arial" w:hAnsi="Arial" w:cs="Arial"/>
+          <w:sz w:val="24"/>
+          <w:szCs w:val="24"/>
+        </w:rPr>
+        <w:t>VariScan</w:t>
+      </w:r>
+      <w:proofErr w:type="spellEnd"/>
+      <w:r>
+        <w:rPr>
+          <w:rFonts w:ascii="Arial" w:hAnsi="Arial" w:cs="Arial"/>
+          <w:sz w:val="24"/>
+          <w:szCs w:val="24"/>
+        </w:rPr>
+        <w:t xml:space="preserve"> session manager</w:t>
+      </w:r>
+      <w:r>
+        <w:rPr>
+          <w:rFonts w:ascii="Arial" w:hAnsi="Arial" w:cs="Arial"/>
+          <w:sz w:val="24"/>
+          <w:szCs w:val="24"/>
+        </w:rPr>
+        <w:t xml:space="preserve">.  </w:t>
+      </w:r>
+      <w:r>
+        <w:rPr>
+          <w:rFonts w:ascii="Arial" w:hAnsi="Arial" w:cs="Arial"/>
+          <w:sz w:val="24"/>
+          <w:szCs w:val="24"/>
+        </w:rPr>
+        <w:t xml:space="preserve">However, some </w:t>
+      </w:r>
+      <w:r>
+        <w:rPr>
+          <w:rFonts w:ascii="Arial" w:hAnsi="Arial" w:cs="Arial"/>
+          <w:sz w:val="24"/>
+          <w:szCs w:val="24"/>
+        </w:rPr>
+        <w:t xml:space="preserve">user </w:t>
+      </w:r>
+      <w:r>
+        <w:rPr>
+          <w:rFonts w:ascii="Arial" w:hAnsi="Arial" w:cs="Arial"/>
+          <w:sz w:val="24"/>
+          <w:szCs w:val="24"/>
+        </w:rPr>
+        <w:t xml:space="preserve">preparation </w:t>
+      </w:r>
+      <w:r>
+        <w:rPr>
+          <w:rFonts w:ascii="Arial" w:hAnsi="Arial" w:cs="Arial"/>
+          <w:sz w:val="24"/>
+          <w:szCs w:val="24"/>
+        </w:rPr>
+        <w:t>is required</w:t>
+      </w:r>
+      <w:r>
+        <w:rPr>
+          <w:rFonts w:ascii="Arial" w:hAnsi="Arial" w:cs="Arial"/>
+          <w:sz w:val="24"/>
+          <w:szCs w:val="24"/>
+        </w:rPr>
+        <w:t xml:space="preserve"> to build the necessary sets of reduction frames.  In particular, flats will have to be generated for each filter to be used (assuming no rotations) and a </w:t>
       </w:r>
       <w:proofErr w:type="gramStart"/>
       <w:r>
@@ -1823,7 +2069,7 @@
           <w:sz w:val="24"/>
           <w:szCs w:val="24"/>
         </w:rPr>
-        <w:t>current</w:t>
+        <w:t>sets of darks</w:t>
       </w:r>
       <w:proofErr w:type="gramEnd"/>
       <w:r>
@@ -1832,7 +2078,7 @@
           <w:sz w:val="24"/>
           <w:szCs w:val="24"/>
         </w:rPr>
-        <w:t xml:space="preserve"> and other noise sources can affect the consistency of comparison star instrument magnitudes across the image fields, and between filters for the same target.  </w:t>
+        <w:t xml:space="preserve"> for a range of exposures.   As noted above, </w:t>
       </w:r>
       <w:proofErr w:type="spellStart"/>
       <w:r>
@@ -1841,7 +2087,7 @@
           <w:sz w:val="24"/>
           <w:szCs w:val="24"/>
         </w:rPr>
-        <w:t>TheSky</w:t>
+        <w:t>VariScan</w:t>
       </w:r>
       <w:proofErr w:type="spellEnd"/>
       <w:r>
@@ -1850,6 +2096,50 @@
           <w:sz w:val="24"/>
           <w:szCs w:val="24"/>
         </w:rPr>
+        <w:t xml:space="preserve"> adjusts exposure time to produce a maximum exposure where the target star is still within the linear range.  </w:t>
+      </w:r>
+      <w:proofErr w:type="spellStart"/>
+      <w:r>
+        <w:rPr>
+          <w:rFonts w:ascii="Arial" w:hAnsi="Arial" w:cs="Arial"/>
+          <w:sz w:val="24"/>
+          <w:szCs w:val="24"/>
+        </w:rPr>
+        <w:t>T</w:t>
+      </w:r>
+      <w:r>
+        <w:rPr>
+          <w:rFonts w:ascii="Arial" w:hAnsi="Arial" w:cs="Arial"/>
+          <w:sz w:val="24"/>
+          <w:szCs w:val="24"/>
+        </w:rPr>
+        <w:t>heSky</w:t>
+      </w:r>
+      <w:proofErr w:type="spellEnd"/>
+      <w:r>
+        <w:rPr>
+          <w:rFonts w:ascii="Arial" w:hAnsi="Arial" w:cs="Arial"/>
+          <w:sz w:val="24"/>
+          <w:szCs w:val="24"/>
+        </w:rPr>
+        <w:t xml:space="preserve"> will scale a dark frame to match the exposure of a light frame, but best results are achieved when their exposures are close.  So </w:t>
+      </w:r>
+      <w:proofErr w:type="spellStart"/>
+      <w:r>
+        <w:rPr>
+          <w:rFonts w:ascii="Arial" w:hAnsi="Arial" w:cs="Arial"/>
+          <w:sz w:val="24"/>
+          <w:szCs w:val="24"/>
+        </w:rPr>
+        <w:t>VariScan</w:t>
+      </w:r>
+      <w:proofErr w:type="spellEnd"/>
+      <w:r>
+        <w:rPr>
+          <w:rFonts w:ascii="Arial" w:hAnsi="Arial" w:cs="Arial"/>
+          <w:sz w:val="24"/>
+          <w:szCs w:val="24"/>
+        </w:rPr>
         <w:t xml:space="preserve"> </w:t>
       </w:r>
       <w:r>
@@ -1858,341 +2148,15 @@
           <w:sz w:val="24"/>
           <w:szCs w:val="24"/>
         </w:rPr>
-        <w:t xml:space="preserve">has the capability to perform full </w:t>
-      </w:r>
-      <w:r>
-        <w:rPr>
-          <w:rFonts w:ascii="Arial" w:hAnsi="Arial" w:cs="Arial"/>
-          <w:sz w:val="24"/>
-          <w:szCs w:val="24"/>
-        </w:rPr>
-        <w:t xml:space="preserve">light frame </w:t>
-      </w:r>
-      <w:r>
-        <w:rPr>
-          <w:rFonts w:ascii="Arial" w:hAnsi="Arial" w:cs="Arial"/>
-          <w:sz w:val="24"/>
-          <w:szCs w:val="24"/>
-        </w:rPr>
-        <w:t xml:space="preserve">noise reduction </w:t>
-      </w:r>
-      <w:r>
-        <w:rPr>
-          <w:rFonts w:ascii="Arial" w:hAnsi="Arial" w:cs="Arial"/>
-          <w:sz w:val="24"/>
-          <w:szCs w:val="24"/>
-        </w:rPr>
-        <w:t xml:space="preserve">in real-time </w:t>
-      </w:r>
-      <w:r>
-        <w:rPr>
-          <w:rFonts w:ascii="Arial" w:hAnsi="Arial" w:cs="Arial"/>
-          <w:sz w:val="24"/>
-          <w:szCs w:val="24"/>
-        </w:rPr>
-        <w:t xml:space="preserve">using </w:t>
-      </w:r>
-      <w:r>
-        <w:rPr>
-          <w:rFonts w:ascii="Arial" w:hAnsi="Arial" w:cs="Arial"/>
-          <w:sz w:val="24"/>
-          <w:szCs w:val="24"/>
-        </w:rPr>
-        <w:t>previously</w:t>
-      </w:r>
-      <w:r>
-        <w:rPr>
-          <w:rFonts w:ascii="Arial" w:hAnsi="Arial" w:cs="Arial"/>
-          <w:sz w:val="24"/>
-          <w:szCs w:val="24"/>
-        </w:rPr>
-        <w:t xml:space="preserve"> </w:t>
-      </w:r>
-      <w:r>
-        <w:rPr>
-          <w:rFonts w:ascii="Arial" w:hAnsi="Arial" w:cs="Arial"/>
-          <w:sz w:val="24"/>
-          <w:szCs w:val="24"/>
-        </w:rPr>
-        <w:t>composed</w:t>
-      </w:r>
-      <w:r>
-        <w:rPr>
-          <w:rFonts w:ascii="Arial" w:hAnsi="Arial" w:cs="Arial"/>
-          <w:sz w:val="24"/>
-          <w:szCs w:val="24"/>
-        </w:rPr>
-        <w:t xml:space="preserve"> bias, dark and flat frames</w:t>
-      </w:r>
-      <w:r>
-        <w:rPr>
-          <w:rFonts w:ascii="Arial" w:hAnsi="Arial" w:cs="Arial"/>
-          <w:sz w:val="24"/>
-          <w:szCs w:val="24"/>
-        </w:rPr>
-        <w:t xml:space="preserve">. </w:t>
-      </w:r>
-      <w:r>
-        <w:rPr>
-          <w:rFonts w:ascii="Arial" w:hAnsi="Arial" w:cs="Arial"/>
-          <w:sz w:val="24"/>
-          <w:szCs w:val="24"/>
-        </w:rPr>
-        <w:t xml:space="preserve"> </w:t>
-      </w:r>
-      <w:r>
-        <w:rPr>
-          <w:rFonts w:ascii="Arial" w:hAnsi="Arial" w:cs="Arial"/>
-          <w:sz w:val="24"/>
-          <w:szCs w:val="24"/>
-        </w:rPr>
-        <w:t xml:space="preserve">(See </w:t>
-      </w:r>
-      <w:proofErr w:type="spellStart"/>
-      <w:r>
-        <w:rPr>
-          <w:rFonts w:ascii="Arial" w:hAnsi="Arial" w:cs="Arial"/>
-          <w:sz w:val="24"/>
-          <w:szCs w:val="24"/>
-        </w:rPr>
-        <w:t>TheSky</w:t>
-      </w:r>
-      <w:proofErr w:type="spellEnd"/>
-      <w:r>
-        <w:rPr>
-          <w:rFonts w:ascii="Arial" w:hAnsi="Arial" w:cs="Arial"/>
-          <w:sz w:val="24"/>
-          <w:szCs w:val="24"/>
-        </w:rPr>
-        <w:t xml:space="preserve"> User Guide, Image Reduction</w:t>
-      </w:r>
-      <w:r>
-        <w:rPr>
-          <w:rFonts w:ascii="Arial" w:hAnsi="Arial" w:cs="Arial"/>
-          <w:sz w:val="24"/>
-          <w:szCs w:val="24"/>
-        </w:rPr>
-        <w:t xml:space="preserve"> section</w:t>
-      </w:r>
-      <w:r>
-        <w:rPr>
-          <w:rFonts w:ascii="Arial" w:hAnsi="Arial" w:cs="Arial"/>
-          <w:sz w:val="24"/>
-          <w:szCs w:val="24"/>
-        </w:rPr>
-        <w:t xml:space="preserve">.)  </w:t>
-      </w:r>
-      <w:r>
-        <w:rPr>
-          <w:rFonts w:ascii="Arial" w:hAnsi="Arial" w:cs="Arial"/>
-          <w:sz w:val="24"/>
-          <w:szCs w:val="24"/>
-        </w:rPr>
-        <w:t>This feature can be enabled in</w:t>
-      </w:r>
-      <w:r>
-        <w:rPr>
-          <w:rFonts w:ascii="Arial" w:hAnsi="Arial" w:cs="Arial"/>
-          <w:sz w:val="24"/>
-          <w:szCs w:val="24"/>
-        </w:rPr>
-        <w:t xml:space="preserve"> </w:t>
-      </w:r>
-      <w:r>
-        <w:rPr>
-          <w:rFonts w:ascii="Arial" w:hAnsi="Arial" w:cs="Arial"/>
-          <w:sz w:val="24"/>
-          <w:szCs w:val="24"/>
-        </w:rPr>
-        <w:t>t</w:t>
-      </w:r>
-      <w:r>
-        <w:rPr>
-          <w:rFonts w:ascii="Arial" w:hAnsi="Arial" w:cs="Arial"/>
-          <w:sz w:val="24"/>
-          <w:szCs w:val="24"/>
-        </w:rPr>
-        <w:t xml:space="preserve">he </w:t>
-      </w:r>
-      <w:proofErr w:type="spellStart"/>
-      <w:r>
-        <w:rPr>
-          <w:rFonts w:ascii="Arial" w:hAnsi="Arial" w:cs="Arial"/>
-          <w:sz w:val="24"/>
-          <w:szCs w:val="24"/>
-        </w:rPr>
-        <w:t>VariScan</w:t>
-      </w:r>
-      <w:proofErr w:type="spellEnd"/>
-      <w:r>
-        <w:rPr>
-          <w:rFonts w:ascii="Arial" w:hAnsi="Arial" w:cs="Arial"/>
-          <w:sz w:val="24"/>
-          <w:szCs w:val="24"/>
-        </w:rPr>
-        <w:t xml:space="preserve"> session manager</w:t>
-      </w:r>
-      <w:r>
-        <w:rPr>
-          <w:rFonts w:ascii="Arial" w:hAnsi="Arial" w:cs="Arial"/>
-          <w:sz w:val="24"/>
-          <w:szCs w:val="24"/>
-        </w:rPr>
-        <w:t xml:space="preserve">.  </w:t>
-      </w:r>
-      <w:r>
-        <w:rPr>
-          <w:rFonts w:ascii="Arial" w:hAnsi="Arial" w:cs="Arial"/>
-          <w:sz w:val="24"/>
-          <w:szCs w:val="24"/>
-        </w:rPr>
-        <w:t xml:space="preserve">However, some </w:t>
-      </w:r>
-      <w:r>
-        <w:rPr>
-          <w:rFonts w:ascii="Arial" w:hAnsi="Arial" w:cs="Arial"/>
-          <w:sz w:val="24"/>
-          <w:szCs w:val="24"/>
-        </w:rPr>
-        <w:t xml:space="preserve">user </w:t>
-      </w:r>
-      <w:r>
-        <w:rPr>
-          <w:rFonts w:ascii="Arial" w:hAnsi="Arial" w:cs="Arial"/>
-          <w:sz w:val="24"/>
-          <w:szCs w:val="24"/>
-        </w:rPr>
-        <w:t xml:space="preserve">preparation </w:t>
-      </w:r>
-      <w:r>
-        <w:rPr>
-          <w:rFonts w:ascii="Arial" w:hAnsi="Arial" w:cs="Arial"/>
-          <w:sz w:val="24"/>
-          <w:szCs w:val="24"/>
-        </w:rPr>
-        <w:t>is required</w:t>
-      </w:r>
-      <w:r>
-        <w:rPr>
-          <w:rFonts w:ascii="Arial" w:hAnsi="Arial" w:cs="Arial"/>
-          <w:sz w:val="24"/>
-          <w:szCs w:val="24"/>
-        </w:rPr>
-        <w:t xml:space="preserve"> to build the necessary sets of reduction frames.  In particular, flats will have to be generated for each filter to be used (assuming no rotations) and a </w:t>
-      </w:r>
-      <w:proofErr w:type="gramStart"/>
-      <w:r>
-        <w:rPr>
-          <w:rFonts w:ascii="Arial" w:hAnsi="Arial" w:cs="Arial"/>
-          <w:sz w:val="24"/>
-          <w:szCs w:val="24"/>
-        </w:rPr>
-        <w:t>sets of darks</w:t>
-      </w:r>
-      <w:proofErr w:type="gramEnd"/>
-      <w:r>
-        <w:rPr>
-          <w:rFonts w:ascii="Arial" w:hAnsi="Arial" w:cs="Arial"/>
-          <w:sz w:val="24"/>
-          <w:szCs w:val="24"/>
-        </w:rPr>
-        <w:t xml:space="preserve"> for a range of exposures.   As noted above, </w:t>
-      </w:r>
-      <w:proofErr w:type="spellStart"/>
-      <w:r>
-        <w:rPr>
-          <w:rFonts w:ascii="Arial" w:hAnsi="Arial" w:cs="Arial"/>
-          <w:sz w:val="24"/>
-          <w:szCs w:val="24"/>
-        </w:rPr>
-        <w:t>VariScan</w:t>
-      </w:r>
-      <w:proofErr w:type="spellEnd"/>
-      <w:r>
-        <w:rPr>
-          <w:rFonts w:ascii="Arial" w:hAnsi="Arial" w:cs="Arial"/>
-          <w:sz w:val="24"/>
-          <w:szCs w:val="24"/>
-        </w:rPr>
-        <w:t xml:space="preserve"> adjusts exposure time to produce a maximum exposure where the target star is still within the linear range.  </w:t>
-      </w:r>
-      <w:proofErr w:type="spellStart"/>
-      <w:r>
-        <w:rPr>
-          <w:rFonts w:ascii="Arial" w:hAnsi="Arial" w:cs="Arial"/>
-          <w:sz w:val="24"/>
-          <w:szCs w:val="24"/>
-        </w:rPr>
-        <w:t>T</w:t>
-      </w:r>
-      <w:r>
-        <w:rPr>
-          <w:rFonts w:ascii="Arial" w:hAnsi="Arial" w:cs="Arial"/>
-          <w:sz w:val="24"/>
-          <w:szCs w:val="24"/>
-        </w:rPr>
-        <w:t>heSky</w:t>
-      </w:r>
-      <w:proofErr w:type="spellEnd"/>
-      <w:r>
-        <w:rPr>
-          <w:rFonts w:ascii="Arial" w:hAnsi="Arial" w:cs="Arial"/>
-          <w:sz w:val="24"/>
-          <w:szCs w:val="24"/>
-        </w:rPr>
-        <w:t xml:space="preserve"> will scale a dark frame to match the exposure of a light frame, but best results are achieved when their exposures are close.  So </w:t>
-      </w:r>
-      <w:proofErr w:type="spellStart"/>
-      <w:r>
-        <w:rPr>
-          <w:rFonts w:ascii="Arial" w:hAnsi="Arial" w:cs="Arial"/>
-          <w:sz w:val="24"/>
-          <w:szCs w:val="24"/>
-        </w:rPr>
-        <w:t>VariScan</w:t>
-      </w:r>
-      <w:proofErr w:type="spellEnd"/>
-      <w:r>
-        <w:rPr>
-          <w:rFonts w:ascii="Arial" w:hAnsi="Arial" w:cs="Arial"/>
-          <w:sz w:val="24"/>
-          <w:szCs w:val="24"/>
-        </w:rPr>
-        <w:t xml:space="preserve"> </w:t>
-      </w:r>
-      <w:r>
-        <w:rPr>
-          <w:rFonts w:ascii="Arial" w:hAnsi="Arial" w:cs="Arial"/>
-          <w:sz w:val="24"/>
-          <w:szCs w:val="24"/>
-        </w:rPr>
-        <w:t xml:space="preserve">expects to have </w:t>
-      </w:r>
-      <w:proofErr w:type="gramStart"/>
-      <w:r>
-        <w:rPr>
-          <w:rFonts w:ascii="Arial" w:hAnsi="Arial" w:cs="Arial"/>
-          <w:sz w:val="24"/>
-          <w:szCs w:val="24"/>
-        </w:rPr>
-        <w:t xml:space="preserve">a </w:t>
-      </w:r>
-      <w:r>
-        <w:rPr>
-          <w:rFonts w:ascii="Arial" w:hAnsi="Arial" w:cs="Arial"/>
-          <w:sz w:val="24"/>
-          <w:szCs w:val="24"/>
-        </w:rPr>
-        <w:t>multiple</w:t>
-      </w:r>
-      <w:proofErr w:type="gramEnd"/>
-      <w:r>
-        <w:rPr>
-          <w:rFonts w:ascii="Arial" w:hAnsi="Arial" w:cs="Arial"/>
-          <w:sz w:val="24"/>
-          <w:szCs w:val="24"/>
-        </w:rPr>
-        <w:t xml:space="preserve"> sets of </w:t>
+        <w:t xml:space="preserve">expects to have a </w:t>
+      </w:r>
+      <w:r>
+        <w:rPr>
+          <w:rFonts w:ascii="Arial" w:hAnsi="Arial" w:cs="Arial"/>
+          <w:sz w:val="24"/>
+          <w:szCs w:val="24"/>
+        </w:rPr>
+        <w:t xml:space="preserve">multiple sets of </w:t>
       </w:r>
       <w:r>
         <w:rPr>
@@ -2987,25 +2951,7 @@
           <w:sz w:val="24"/>
           <w:szCs w:val="24"/>
         </w:rPr>
-        <w:t xml:space="preserve"> has been validated on a Paramount™ MX+ and a Paramount™ </w:t>
-      </w:r>
-      <w:proofErr w:type="spellStart"/>
-      <w:r>
-        <w:rPr>
-          <w:rFonts w:ascii="Arial" w:hAnsi="Arial" w:cs="Arial"/>
-          <w:sz w:val="24"/>
-          <w:szCs w:val="24"/>
-        </w:rPr>
-        <w:t>MyT</w:t>
-      </w:r>
-      <w:proofErr w:type="spellEnd"/>
-      <w:r>
-        <w:rPr>
-          <w:rFonts w:ascii="Arial" w:hAnsi="Arial" w:cs="Arial"/>
-          <w:sz w:val="24"/>
-          <w:szCs w:val="24"/>
-        </w:rPr>
-        <w:t xml:space="preserve"> using SBIG and Optec imaging instruments.</w:t>
+        <w:t xml:space="preserve"> has been validated on a Paramount™ MX+ and a Paramount™ MyT using SBIG and Optec imaging instruments.</w:t>
       </w:r>
     </w:p>
     <w:p>
@@ -3209,25 +3155,7 @@
           <w:sz w:val="24"/>
           <w:szCs w:val="24"/>
         </w:rPr>
-        <w:t>To install, download VariScan64.zip or VariScan32.Zip a local directory. Run "setup.exe". Upon completion, an application icon will have been added to the start menu under "</w:t>
-      </w:r>
-      <w:proofErr w:type="spellStart"/>
-      <w:r>
-        <w:rPr>
-          <w:rFonts w:ascii="Arial" w:hAnsi="Arial" w:cs="Arial"/>
-          <w:sz w:val="24"/>
-          <w:szCs w:val="24"/>
-        </w:rPr>
-        <w:t>TSXToolKit</w:t>
-      </w:r>
-      <w:proofErr w:type="spellEnd"/>
-      <w:r>
-        <w:rPr>
-          <w:rFonts w:ascii="Arial" w:hAnsi="Arial" w:cs="Arial"/>
-          <w:sz w:val="24"/>
-          <w:szCs w:val="24"/>
-        </w:rPr>
-        <w:t>" with the name "</w:t>
+        <w:t>To install, download VariScan64.zip or VariScan32.Zip a local directory. Run "setup.exe". Upon completion, an application icon will have been added to the start menu under "TSXToolKit" with the name "</w:t>
       </w:r>
       <w:proofErr w:type="spellStart"/>
       <w:r>
@@ -5395,240 +5323,308 @@
     </w:p>
     <w:p>
       <w:pPr>
-        <w:ind w:left="720"/>
-        <w:rPr>
-          <w:rFonts w:ascii="Arial" w:hAnsi="Arial" w:cs="Arial"/>
-          <w:sz w:val="24"/>
-          <w:szCs w:val="24"/>
-        </w:rPr>
-      </w:pPr>
-      <w:r>
-        <w:rPr>
-          <w:rFonts w:ascii="Arial" w:hAnsi="Arial" w:cs="Arial"/>
-          <w:sz w:val="24"/>
-          <w:szCs w:val="24"/>
-          <w:bdr w:val="single" w:sz="4" w:space="0" w:color="auto"/>
-        </w:rPr>
-        <w:t>Minimum Altitude</w:t>
-      </w:r>
-      <w:r>
-        <w:rPr>
-          <w:rFonts w:ascii="Arial" w:hAnsi="Arial" w:cs="Arial"/>
-          <w:sz w:val="24"/>
-          <w:szCs w:val="24"/>
-        </w:rPr>
-        <w:t xml:space="preserve">: Restricts targets to </w:t>
-      </w:r>
-      <w:r>
-        <w:rPr>
-          <w:rFonts w:ascii="Arial" w:hAnsi="Arial" w:cs="Arial"/>
-          <w:sz w:val="24"/>
-          <w:szCs w:val="24"/>
-        </w:rPr>
-        <w:t>above this</w:t>
-      </w:r>
-      <w:r>
-        <w:rPr>
-          <w:rFonts w:ascii="Arial" w:hAnsi="Arial" w:cs="Arial"/>
-          <w:sz w:val="24"/>
-          <w:szCs w:val="24"/>
-        </w:rPr>
-        <w:t xml:space="preserve"> limit.  Important over long scans.</w:t>
-      </w:r>
-    </w:p>
-    <w:p>
-      <w:pPr>
-        <w:ind w:left="720"/>
-        <w:rPr>
-          <w:rFonts w:ascii="Arial" w:hAnsi="Arial" w:cs="Arial"/>
-          <w:sz w:val="24"/>
-          <w:szCs w:val="24"/>
-        </w:rPr>
-      </w:pPr>
-      <w:r>
-        <w:rPr>
-          <w:rFonts w:ascii="Arial" w:hAnsi="Arial" w:cs="Arial"/>
-          <w:sz w:val="24"/>
-          <w:szCs w:val="24"/>
-          <w:bdr w:val="single" w:sz="4" w:space="0" w:color="auto"/>
-        </w:rPr>
-        <w:t>Camera Temperature</w:t>
-      </w:r>
-      <w:r>
-        <w:rPr>
-          <w:rFonts w:ascii="Arial" w:hAnsi="Arial" w:cs="Arial"/>
-          <w:sz w:val="24"/>
-          <w:szCs w:val="24"/>
-        </w:rPr>
-        <w:t>:  Sets the CCD temperature for the session.</w:t>
-      </w:r>
-    </w:p>
-    <w:p>
-      <w:pPr>
         <w:keepNext/>
         <w:keepLines/>
         <w:ind w:left="720"/>
         <w:rPr>
           <w:rFonts w:ascii="Arial" w:hAnsi="Arial" w:cs="Arial"/>
-          <w:sz w:val="24"/>
-          <w:szCs w:val="24"/>
-        </w:rPr>
-      </w:pPr>
-      <w:r>
-        <w:rPr>
-          <w:rFonts w:ascii="Arial" w:hAnsi="Arial" w:cs="Arial"/>
-          <w:sz w:val="24"/>
-          <w:szCs w:val="24"/>
-          <w:bdr w:val="single" w:sz="4" w:space="0" w:color="auto"/>
-        </w:rPr>
-        <w:t>Image Reduction Type</w:t>
-      </w:r>
-      <w:r>
-        <w:rPr>
-          <w:rFonts w:ascii="Arial" w:hAnsi="Arial" w:cs="Arial"/>
-          <w:sz w:val="24"/>
-          <w:szCs w:val="24"/>
-        </w:rPr>
-        <w:t xml:space="preserve">:   Choose the image reduction type:  None, Auto or Full.  Full is recommended.  Full requires the creation of calibration libraries in </w:t>
-      </w:r>
-      <w:proofErr w:type="spellStart"/>
-      <w:r>
-        <w:rPr>
-          <w:rFonts w:ascii="Arial" w:hAnsi="Arial" w:cs="Arial"/>
-          <w:sz w:val="24"/>
-          <w:szCs w:val="24"/>
-        </w:rPr>
-        <w:t>TheSky</w:t>
-      </w:r>
-      <w:proofErr w:type="spellEnd"/>
-      <w:r>
-        <w:rPr>
-          <w:rFonts w:ascii="Arial" w:hAnsi="Arial" w:cs="Arial"/>
-          <w:sz w:val="24"/>
-          <w:szCs w:val="24"/>
-        </w:rPr>
-        <w:t xml:space="preserve">, one calibration group for each filter to be used.  Calibration library groups consist of sets of bias, dark and flat frames as explained in the </w:t>
-      </w:r>
-      <w:proofErr w:type="spellStart"/>
-      <w:r>
-        <w:rPr>
-          <w:rFonts w:ascii="Arial" w:hAnsi="Arial" w:cs="Arial"/>
-          <w:sz w:val="24"/>
-          <w:szCs w:val="24"/>
-        </w:rPr>
-        <w:t>TheSky</w:t>
-      </w:r>
-      <w:proofErr w:type="spellEnd"/>
-      <w:r>
-        <w:rPr>
-          <w:rFonts w:ascii="Arial" w:hAnsi="Arial" w:cs="Arial"/>
-          <w:sz w:val="24"/>
-          <w:szCs w:val="24"/>
-        </w:rPr>
-        <w:t xml:space="preserve"> User Guide.  The only additional requirement for </w:t>
-      </w:r>
-      <w:proofErr w:type="spellStart"/>
-      <w:r>
-        <w:rPr>
-          <w:rFonts w:ascii="Arial" w:hAnsi="Arial" w:cs="Arial"/>
-          <w:sz w:val="24"/>
-          <w:szCs w:val="24"/>
-        </w:rPr>
-        <w:t>VariScan</w:t>
-      </w:r>
-      <w:proofErr w:type="spellEnd"/>
-      <w:r>
-        <w:rPr>
-          <w:rFonts w:ascii="Arial" w:hAnsi="Arial" w:cs="Arial"/>
-          <w:sz w:val="24"/>
-          <w:szCs w:val="24"/>
-        </w:rPr>
-        <w:t xml:space="preserve"> is in a naming convention for the Reduction Group.  The user must append an underscore and then the filter name (used for the flat frame set): </w:t>
-      </w:r>
-      <w:proofErr w:type="spellStart"/>
-      <w:r>
-        <w:rPr>
-          <w:rFonts w:ascii="Arial" w:hAnsi="Arial" w:cs="Arial"/>
-          <w:sz w:val="24"/>
-          <w:szCs w:val="24"/>
-        </w:rPr>
-        <w:t>ThisCalLibrary_R</w:t>
-      </w:r>
-      <w:proofErr w:type="spellEnd"/>
-      <w:r>
-        <w:rPr>
-          <w:rFonts w:ascii="Arial" w:hAnsi="Arial" w:cs="Arial"/>
-          <w:sz w:val="24"/>
-          <w:szCs w:val="24"/>
-        </w:rPr>
-        <w:t>”.  Any number of underscores can be placed in the group name, but the last must precede the filter name and, obviously, no underscores can be used in the filter name itself.</w:t>
-      </w:r>
-      <w:r>
-        <w:rPr>
-          <w:rFonts w:ascii="Arial" w:hAnsi="Arial" w:cs="Arial"/>
-          <w:sz w:val="24"/>
-          <w:szCs w:val="24"/>
-        </w:rPr>
-        <w:t xml:space="preserve">  The developer recommends using </w:t>
-      </w:r>
-      <w:r>
-        <w:rPr>
-          <w:rFonts w:ascii="Arial" w:hAnsi="Arial" w:cs="Arial"/>
-          <w:sz w:val="24"/>
-          <w:szCs w:val="24"/>
-        </w:rPr>
-        <w:t xml:space="preserve">the </w:t>
-      </w:r>
-      <w:proofErr w:type="spellStart"/>
-      <w:r>
-        <w:rPr>
-          <w:rFonts w:ascii="Arial" w:hAnsi="Arial" w:cs="Arial"/>
-          <w:sz w:val="24"/>
-          <w:szCs w:val="24"/>
-        </w:rPr>
-        <w:t>T</w:t>
-      </w:r>
-      <w:r>
-        <w:rPr>
-          <w:rFonts w:ascii="Arial" w:hAnsi="Arial" w:cs="Arial"/>
-          <w:sz w:val="24"/>
-          <w:szCs w:val="24"/>
-        </w:rPr>
-        <w:t>SX</w:t>
-      </w:r>
-      <w:r>
-        <w:rPr>
-          <w:rFonts w:ascii="Arial" w:hAnsi="Arial" w:cs="Arial"/>
-          <w:sz w:val="24"/>
-          <w:szCs w:val="24"/>
-        </w:rPr>
-        <w:t>ToolKit</w:t>
-      </w:r>
-      <w:proofErr w:type="spellEnd"/>
-      <w:r>
-        <w:rPr>
-          <w:rFonts w:ascii="Arial" w:hAnsi="Arial" w:cs="Arial"/>
-          <w:sz w:val="24"/>
-          <w:szCs w:val="24"/>
-        </w:rPr>
-        <w:t xml:space="preserve"> utility</w:t>
-      </w:r>
-      <w:r>
-        <w:rPr>
-          <w:rFonts w:ascii="Arial" w:hAnsi="Arial" w:cs="Arial"/>
-          <w:sz w:val="24"/>
-          <w:szCs w:val="24"/>
-        </w:rPr>
-        <w:t xml:space="preserve"> </w:t>
-      </w:r>
-      <w:r>
-        <w:rPr>
-          <w:rFonts w:ascii="Arial" w:hAnsi="Arial" w:cs="Arial"/>
           <w:i/>
           <w:iCs/>
           <w:sz w:val="24"/>
           <w:szCs w:val="24"/>
         </w:rPr>
+      </w:pPr>
+      <w:r>
+        <w:rPr>
+          <w:rFonts w:ascii="Arial" w:hAnsi="Arial" w:cs="Arial"/>
+          <w:i/>
+          <w:iCs/>
+          <w:sz w:val="24"/>
+          <w:szCs w:val="24"/>
+        </w:rPr>
+        <w:t xml:space="preserve">For exoplanet occultations, this value is set to </w:t>
+      </w:r>
+      <w:r>
+        <w:rPr>
+          <w:rFonts w:ascii="Arial" w:hAnsi="Arial" w:cs="Arial"/>
+          <w:i/>
+          <w:iCs/>
+          <w:sz w:val="24"/>
+          <w:szCs w:val="24"/>
+        </w:rPr>
+        <w:t xml:space="preserve">less than the image sampling time.  This causes </w:t>
+      </w:r>
+      <w:proofErr w:type="spellStart"/>
+      <w:r>
+        <w:rPr>
+          <w:rFonts w:ascii="Arial" w:hAnsi="Arial" w:cs="Arial"/>
+          <w:i/>
+          <w:iCs/>
+          <w:sz w:val="24"/>
+          <w:szCs w:val="24"/>
+        </w:rPr>
+        <w:t>Variscan</w:t>
+      </w:r>
+      <w:proofErr w:type="spellEnd"/>
+      <w:r>
+        <w:rPr>
+          <w:rFonts w:ascii="Arial" w:hAnsi="Arial" w:cs="Arial"/>
+          <w:i/>
+          <w:iCs/>
+          <w:sz w:val="24"/>
+          <w:szCs w:val="24"/>
+        </w:rPr>
+        <w:t xml:space="preserve"> to continually take images over the </w:t>
+      </w:r>
+      <w:proofErr w:type="gramStart"/>
+      <w:r>
+        <w:rPr>
+          <w:rFonts w:ascii="Arial" w:hAnsi="Arial" w:cs="Arial"/>
+          <w:i/>
+          <w:iCs/>
+          <w:sz w:val="24"/>
+          <w:szCs w:val="24"/>
+        </w:rPr>
+        <w:t>time period</w:t>
+      </w:r>
+      <w:proofErr w:type="gramEnd"/>
+      <w:r>
+        <w:rPr>
+          <w:rFonts w:ascii="Arial" w:hAnsi="Arial" w:cs="Arial"/>
+          <w:i/>
+          <w:iCs/>
+          <w:sz w:val="24"/>
+          <w:szCs w:val="24"/>
+        </w:rPr>
+        <w:t xml:space="preserve"> of the occultation.</w:t>
+      </w:r>
+    </w:p>
+    <w:p>
+      <w:pPr>
+        <w:ind w:left="720"/>
+        <w:rPr>
+          <w:rFonts w:ascii="Arial" w:hAnsi="Arial" w:cs="Arial"/>
+          <w:sz w:val="24"/>
+          <w:szCs w:val="24"/>
+        </w:rPr>
+      </w:pPr>
+      <w:r>
+        <w:rPr>
+          <w:rFonts w:ascii="Arial" w:hAnsi="Arial" w:cs="Arial"/>
+          <w:sz w:val="24"/>
+          <w:szCs w:val="24"/>
+          <w:bdr w:val="single" w:sz="4" w:space="0" w:color="auto"/>
+        </w:rPr>
+        <w:t>Minimum Altitude</w:t>
+      </w:r>
+      <w:r>
+        <w:rPr>
+          <w:rFonts w:ascii="Arial" w:hAnsi="Arial" w:cs="Arial"/>
+          <w:sz w:val="24"/>
+          <w:szCs w:val="24"/>
+        </w:rPr>
+        <w:t xml:space="preserve">: Restricts targets to </w:t>
+      </w:r>
+      <w:r>
+        <w:rPr>
+          <w:rFonts w:ascii="Arial" w:hAnsi="Arial" w:cs="Arial"/>
+          <w:sz w:val="24"/>
+          <w:szCs w:val="24"/>
+        </w:rPr>
+        <w:t>above this</w:t>
+      </w:r>
+      <w:r>
+        <w:rPr>
+          <w:rFonts w:ascii="Arial" w:hAnsi="Arial" w:cs="Arial"/>
+          <w:sz w:val="24"/>
+          <w:szCs w:val="24"/>
+        </w:rPr>
+        <w:t xml:space="preserve"> limit.  Important over long scans.</w:t>
+      </w:r>
+    </w:p>
+    <w:p>
+      <w:pPr>
+        <w:ind w:left="720"/>
+        <w:rPr>
+          <w:rFonts w:ascii="Arial" w:hAnsi="Arial" w:cs="Arial"/>
+          <w:sz w:val="24"/>
+          <w:szCs w:val="24"/>
+        </w:rPr>
+      </w:pPr>
+      <w:r>
+        <w:rPr>
+          <w:rFonts w:ascii="Arial" w:hAnsi="Arial" w:cs="Arial"/>
+          <w:sz w:val="24"/>
+          <w:szCs w:val="24"/>
+          <w:bdr w:val="single" w:sz="4" w:space="0" w:color="auto"/>
+        </w:rPr>
+        <w:t>Camera Temperature</w:t>
+      </w:r>
+      <w:r>
+        <w:rPr>
+          <w:rFonts w:ascii="Arial" w:hAnsi="Arial" w:cs="Arial"/>
+          <w:sz w:val="24"/>
+          <w:szCs w:val="24"/>
+        </w:rPr>
+        <w:t>:  Sets the CCD temperature for the session.</w:t>
+      </w:r>
+    </w:p>
+    <w:p>
+      <w:pPr>
+        <w:keepNext/>
+        <w:keepLines/>
+        <w:ind w:left="720"/>
+        <w:rPr>
+          <w:rFonts w:ascii="Arial" w:hAnsi="Arial" w:cs="Arial"/>
+          <w:sz w:val="24"/>
+          <w:szCs w:val="24"/>
+        </w:rPr>
+      </w:pPr>
+      <w:r>
+        <w:rPr>
+          <w:rFonts w:ascii="Arial" w:hAnsi="Arial" w:cs="Arial"/>
+          <w:sz w:val="24"/>
+          <w:szCs w:val="24"/>
+          <w:bdr w:val="single" w:sz="4" w:space="0" w:color="auto"/>
+        </w:rPr>
+        <w:t>Image Reduction Type</w:t>
+      </w:r>
+      <w:r>
+        <w:rPr>
+          <w:rFonts w:ascii="Arial" w:hAnsi="Arial" w:cs="Arial"/>
+          <w:sz w:val="24"/>
+          <w:szCs w:val="24"/>
+        </w:rPr>
+        <w:t xml:space="preserve">:   Choose the image reduction type:  None, Auto or Full.  Full is recommended.  Full requires the creation of calibration libraries in </w:t>
+      </w:r>
+      <w:proofErr w:type="spellStart"/>
+      <w:r>
+        <w:rPr>
+          <w:rFonts w:ascii="Arial" w:hAnsi="Arial" w:cs="Arial"/>
+          <w:sz w:val="24"/>
+          <w:szCs w:val="24"/>
+        </w:rPr>
+        <w:t>TheSky</w:t>
+      </w:r>
+      <w:proofErr w:type="spellEnd"/>
+      <w:r>
+        <w:rPr>
+          <w:rFonts w:ascii="Arial" w:hAnsi="Arial" w:cs="Arial"/>
+          <w:sz w:val="24"/>
+          <w:szCs w:val="24"/>
+        </w:rPr>
+        <w:t xml:space="preserve">, one calibration group for each filter to be used.  Calibration library groups consist of sets of bias, dark and flat frames as explained in the </w:t>
+      </w:r>
+      <w:proofErr w:type="spellStart"/>
+      <w:r>
+        <w:rPr>
+          <w:rFonts w:ascii="Arial" w:hAnsi="Arial" w:cs="Arial"/>
+          <w:sz w:val="24"/>
+          <w:szCs w:val="24"/>
+        </w:rPr>
+        <w:t>TheSky</w:t>
+      </w:r>
+      <w:proofErr w:type="spellEnd"/>
+      <w:r>
+        <w:rPr>
+          <w:rFonts w:ascii="Arial" w:hAnsi="Arial" w:cs="Arial"/>
+          <w:sz w:val="24"/>
+          <w:szCs w:val="24"/>
+        </w:rPr>
+        <w:t xml:space="preserve"> User Guide.  The only additional requirement for </w:t>
+      </w:r>
+      <w:proofErr w:type="spellStart"/>
+      <w:r>
+        <w:rPr>
+          <w:rFonts w:ascii="Arial" w:hAnsi="Arial" w:cs="Arial"/>
+          <w:sz w:val="24"/>
+          <w:szCs w:val="24"/>
+        </w:rPr>
+        <w:t>VariScan</w:t>
+      </w:r>
+      <w:proofErr w:type="spellEnd"/>
+      <w:r>
+        <w:rPr>
+          <w:rFonts w:ascii="Arial" w:hAnsi="Arial" w:cs="Arial"/>
+          <w:sz w:val="24"/>
+          <w:szCs w:val="24"/>
+        </w:rPr>
+        <w:t xml:space="preserve"> is in a naming convention for the Reduction Group.  The user must append an underscore and then the filter name (used for the flat frame set): </w:t>
+      </w:r>
+      <w:proofErr w:type="spellStart"/>
+      <w:r>
+        <w:rPr>
+          <w:rFonts w:ascii="Arial" w:hAnsi="Arial" w:cs="Arial"/>
+          <w:sz w:val="24"/>
+          <w:szCs w:val="24"/>
+        </w:rPr>
+        <w:t>ThisCalLibrary_R</w:t>
+      </w:r>
+      <w:proofErr w:type="spellEnd"/>
+      <w:r>
+        <w:rPr>
+          <w:rFonts w:ascii="Arial" w:hAnsi="Arial" w:cs="Arial"/>
+          <w:sz w:val="24"/>
+          <w:szCs w:val="24"/>
+        </w:rPr>
+        <w:t>”.  Any number of underscores can be placed in the group name, but the last must precede the filter name and, obviously, no underscores can be used in the filter name itself.</w:t>
+      </w:r>
+      <w:r>
+        <w:rPr>
+          <w:rFonts w:ascii="Arial" w:hAnsi="Arial" w:cs="Arial"/>
+          <w:sz w:val="24"/>
+          <w:szCs w:val="24"/>
+        </w:rPr>
+        <w:t xml:space="preserve">  The developer recommends using </w:t>
+      </w:r>
+      <w:r>
+        <w:rPr>
+          <w:rFonts w:ascii="Arial" w:hAnsi="Arial" w:cs="Arial"/>
+          <w:sz w:val="24"/>
+          <w:szCs w:val="24"/>
+        </w:rPr>
+        <w:t xml:space="preserve">the </w:t>
+      </w:r>
+      <w:r>
+        <w:rPr>
+          <w:rFonts w:ascii="Arial" w:hAnsi="Arial" w:cs="Arial"/>
+          <w:sz w:val="24"/>
+          <w:szCs w:val="24"/>
+        </w:rPr>
+        <w:t>T</w:t>
+      </w:r>
+      <w:r>
+        <w:rPr>
+          <w:rFonts w:ascii="Arial" w:hAnsi="Arial" w:cs="Arial"/>
+          <w:sz w:val="24"/>
+          <w:szCs w:val="24"/>
+        </w:rPr>
+        <w:t>SX</w:t>
+      </w:r>
+      <w:r>
+        <w:rPr>
+          <w:rFonts w:ascii="Arial" w:hAnsi="Arial" w:cs="Arial"/>
+          <w:sz w:val="24"/>
+          <w:szCs w:val="24"/>
+        </w:rPr>
+        <w:t>ToolKit utility</w:t>
+      </w:r>
+      <w:r>
+        <w:rPr>
+          <w:rFonts w:ascii="Arial" w:hAnsi="Arial" w:cs="Arial"/>
+          <w:sz w:val="24"/>
+          <w:szCs w:val="24"/>
+        </w:rPr>
+        <w:t xml:space="preserve"> </w:t>
+      </w:r>
+      <w:r>
+        <w:rPr>
+          <w:rFonts w:ascii="Arial" w:hAnsi="Arial" w:cs="Arial"/>
+          <w:i/>
+          <w:iCs/>
+          <w:sz w:val="24"/>
+          <w:szCs w:val="24"/>
+        </w:rPr>
         <w:t>Generate Reduction Library</w:t>
       </w:r>
       <w:r>
@@ -5931,7 +5927,16 @@
           <w:sz w:val="24"/>
           <w:szCs w:val="24"/>
         </w:rPr>
-        <w:t>requires two successive image link</w:t>
+        <w:t xml:space="preserve">requires two successive image </w:t>
+      </w:r>
+      <w:r>
+        <w:rPr>
+          <w:rFonts w:ascii="Arial" w:hAnsi="Arial" w:cs="Arial"/>
+          <w:sz w:val="24"/>
+          <w:szCs w:val="24"/>
+        </w:rPr>
+        <w:lastRenderedPageBreak/>
+        <w:t>link</w:t>
       </w:r>
       <w:r>
         <w:rPr>
@@ -5966,7 +5971,6 @@
           <w:szCs w:val="24"/>
           <w:bdr w:val="single" w:sz="4" w:space="0" w:color="auto"/>
         </w:rPr>
-        <w:lastRenderedPageBreak/>
         <w:t>CLS Reduction</w:t>
       </w:r>
       <w:r>
@@ -6780,7 +6784,6 @@
           <w:sz w:val="24"/>
           <w:szCs w:val="24"/>
         </w:rPr>
-        <w:lastRenderedPageBreak/>
         <w:t xml:space="preserve">The </w:t>
       </w:r>
       <w:proofErr w:type="spellStart"/>
@@ -7602,6 +7605,7 @@
           <w:szCs w:val="24"/>
           <w:bdr w:val="single" w:sz="4" w:space="0" w:color="auto"/>
         </w:rPr>
+        <w:lastRenderedPageBreak/>
         <w:t xml:space="preserve">Import </w:t>
       </w:r>
       <w:r>
@@ -7804,7 +7808,6 @@
           <w:szCs w:val="24"/>
           <w:bdr w:val="single" w:sz="4" w:space="0" w:color="auto"/>
         </w:rPr>
-        <w:lastRenderedPageBreak/>
         <w:t>Filter List</w:t>
       </w:r>
       <w:r>
@@ -14032,7 +14035,6 @@
         </w:rPr>
         <w:t xml:space="preserve"> requires that Noise Reduction (</w:t>
       </w:r>
-      <w:proofErr w:type="spellStart"/>
       <w:proofErr w:type="gramStart"/>
       <w:r>
         <w:rPr>
@@ -14042,7 +14044,6 @@
         </w:rPr>
         <w:t>Calibra</w:t>
       </w:r>
-      <w:proofErr w:type="spellEnd"/>
       <w:r>
         <w:rPr>
           <w:rFonts w:ascii="Arial" w:hAnsi="Arial" w:cs="Arial"/>
@@ -14867,7 +14868,6 @@
         </w:rPr>
         <w:t xml:space="preserve">is to use the </w:t>
       </w:r>
-      <w:proofErr w:type="spellStart"/>
       <w:r>
         <w:rPr>
           <w:rFonts w:ascii="Arial" w:hAnsi="Arial" w:cs="Arial"/>
@@ -14882,16 +14882,7 @@
           <w:sz w:val="24"/>
           <w:szCs w:val="24"/>
         </w:rPr>
-        <w:t>ToolKit</w:t>
-      </w:r>
-      <w:proofErr w:type="spellEnd"/>
-      <w:r>
-        <w:rPr>
-          <w:rFonts w:ascii="Arial" w:hAnsi="Arial" w:cs="Arial"/>
-          <w:sz w:val="24"/>
-          <w:szCs w:val="24"/>
-        </w:rPr>
-        <w:t xml:space="preserve"> utility </w:t>
+        <w:t xml:space="preserve">ToolKit utility </w:t>
       </w:r>
       <w:r>
         <w:rPr>
@@ -19914,27 +19905,7 @@
           <w:sz w:val="24"/>
           <w:szCs w:val="24"/>
         </w:rPr>
-        <w:t xml:space="preserve">STU: </w:t>
-      </w:r>
-      <w:proofErr w:type="spellStart"/>
-      <w:r>
-        <w:rPr>
-          <w:rFonts w:ascii="Arial" w:hAnsi="Arial" w:cs="Arial"/>
-          <w:bCs/>
-          <w:sz w:val="24"/>
-          <w:szCs w:val="24"/>
-        </w:rPr>
-        <w:t>Stromgren</w:t>
-      </w:r>
-      <w:proofErr w:type="spellEnd"/>
-      <w:r>
-        <w:rPr>
-          <w:rFonts w:ascii="Arial" w:hAnsi="Arial" w:cs="Arial"/>
-          <w:bCs/>
-          <w:sz w:val="24"/>
-          <w:szCs w:val="24"/>
-        </w:rPr>
-        <w:t xml:space="preserve"> u</w:t>
+        <w:t>STU: Stromgren u</w:t>
       </w:r>
     </w:p>
     <w:p>
@@ -19959,27 +19930,7 @@
           <w:sz w:val="24"/>
           <w:szCs w:val="24"/>
         </w:rPr>
-        <w:t xml:space="preserve">STV: </w:t>
-      </w:r>
-      <w:proofErr w:type="spellStart"/>
-      <w:r>
-        <w:rPr>
-          <w:rFonts w:ascii="Arial" w:hAnsi="Arial" w:cs="Arial"/>
-          <w:bCs/>
-          <w:sz w:val="24"/>
-          <w:szCs w:val="24"/>
-        </w:rPr>
-        <w:t>Stromgren</w:t>
-      </w:r>
-      <w:proofErr w:type="spellEnd"/>
-      <w:r>
-        <w:rPr>
-          <w:rFonts w:ascii="Arial" w:hAnsi="Arial" w:cs="Arial"/>
-          <w:bCs/>
-          <w:sz w:val="24"/>
-          <w:szCs w:val="24"/>
-        </w:rPr>
-        <w:t xml:space="preserve"> v</w:t>
+        <w:t>STV: Stromgren v</w:t>
       </w:r>
     </w:p>
     <w:p>
@@ -20004,27 +19955,7 @@
           <w:sz w:val="24"/>
           <w:szCs w:val="24"/>
         </w:rPr>
-        <w:t xml:space="preserve">STB: </w:t>
-      </w:r>
-      <w:proofErr w:type="spellStart"/>
-      <w:r>
-        <w:rPr>
-          <w:rFonts w:ascii="Arial" w:hAnsi="Arial" w:cs="Arial"/>
-          <w:bCs/>
-          <w:sz w:val="24"/>
-          <w:szCs w:val="24"/>
-        </w:rPr>
-        <w:t>Stromgren</w:t>
-      </w:r>
-      <w:proofErr w:type="spellEnd"/>
-      <w:r>
-        <w:rPr>
-          <w:rFonts w:ascii="Arial" w:hAnsi="Arial" w:cs="Arial"/>
-          <w:bCs/>
-          <w:sz w:val="24"/>
-          <w:szCs w:val="24"/>
-        </w:rPr>
-        <w:t xml:space="preserve"> b</w:t>
+        <w:t>STB: Stromgren b</w:t>
       </w:r>
     </w:p>
     <w:p>
@@ -20049,27 +19980,7 @@
           <w:sz w:val="24"/>
           <w:szCs w:val="24"/>
         </w:rPr>
-        <w:t xml:space="preserve">STY: </w:t>
-      </w:r>
-      <w:proofErr w:type="spellStart"/>
-      <w:r>
-        <w:rPr>
-          <w:rFonts w:ascii="Arial" w:hAnsi="Arial" w:cs="Arial"/>
-          <w:bCs/>
-          <w:sz w:val="24"/>
-          <w:szCs w:val="24"/>
-        </w:rPr>
-        <w:t>Stromgren</w:t>
-      </w:r>
-      <w:proofErr w:type="spellEnd"/>
-      <w:r>
-        <w:rPr>
-          <w:rFonts w:ascii="Arial" w:hAnsi="Arial" w:cs="Arial"/>
-          <w:bCs/>
-          <w:sz w:val="24"/>
-          <w:szCs w:val="24"/>
-        </w:rPr>
-        <w:t xml:space="preserve"> y</w:t>
+        <w:t>STY: Stromgren y</w:t>
       </w:r>
     </w:p>
     <w:p>
@@ -20094,27 +20005,7 @@
           <w:sz w:val="24"/>
           <w:szCs w:val="24"/>
         </w:rPr>
-        <w:t xml:space="preserve">STHBW: </w:t>
-      </w:r>
-      <w:proofErr w:type="spellStart"/>
-      <w:r>
-        <w:rPr>
-          <w:rFonts w:ascii="Arial" w:hAnsi="Arial" w:cs="Arial"/>
-          <w:bCs/>
-          <w:sz w:val="24"/>
-          <w:szCs w:val="24"/>
-        </w:rPr>
-        <w:t>Stromgren</w:t>
-      </w:r>
-      <w:proofErr w:type="spellEnd"/>
-      <w:r>
-        <w:rPr>
-          <w:rFonts w:ascii="Arial" w:hAnsi="Arial" w:cs="Arial"/>
-          <w:bCs/>
-          <w:sz w:val="24"/>
-          <w:szCs w:val="24"/>
-        </w:rPr>
-        <w:t xml:space="preserve"> </w:t>
+        <w:t xml:space="preserve">STHBW: Stromgren </w:t>
       </w:r>
       <w:proofErr w:type="spellStart"/>
       <w:r>
@@ -20150,27 +20041,7 @@
           <w:sz w:val="24"/>
           <w:szCs w:val="24"/>
         </w:rPr>
-        <w:t xml:space="preserve">STHBN: </w:t>
-      </w:r>
-      <w:proofErr w:type="spellStart"/>
-      <w:r>
-        <w:rPr>
-          <w:rFonts w:ascii="Arial" w:hAnsi="Arial" w:cs="Arial"/>
-          <w:bCs/>
-          <w:sz w:val="24"/>
-          <w:szCs w:val="24"/>
-        </w:rPr>
-        <w:t>Stromgren</w:t>
-      </w:r>
-      <w:proofErr w:type="spellEnd"/>
-      <w:r>
-        <w:rPr>
-          <w:rFonts w:ascii="Arial" w:hAnsi="Arial" w:cs="Arial"/>
-          <w:bCs/>
-          <w:sz w:val="24"/>
-          <w:szCs w:val="24"/>
-        </w:rPr>
-        <w:t xml:space="preserve"> </w:t>
+        <w:t xml:space="preserve">STHBN: Stromgren </w:t>
       </w:r>
       <w:proofErr w:type="spellStart"/>
       <w:r>
@@ -20526,27 +20397,7 @@
           <w:sz w:val="24"/>
           <w:szCs w:val="24"/>
         </w:rPr>
-        <w:t xml:space="preserve"> if transformed using the </w:t>
-      </w:r>
-      <w:proofErr w:type="spellStart"/>
-      <w:r>
-        <w:rPr>
-          <w:rFonts w:ascii="Arial" w:hAnsi="Arial" w:cs="Arial"/>
-          <w:bCs/>
-          <w:sz w:val="24"/>
-          <w:szCs w:val="24"/>
-        </w:rPr>
-        <w:t>Landolt</w:t>
-      </w:r>
-      <w:proofErr w:type="spellEnd"/>
-      <w:r>
-        <w:rPr>
-          <w:rFonts w:ascii="Arial" w:hAnsi="Arial" w:cs="Arial"/>
-          <w:bCs/>
-          <w:sz w:val="24"/>
-          <w:szCs w:val="24"/>
-        </w:rPr>
-        <w:t xml:space="preserve"> Standards or those fields that contain secondary standards, or NO if not. Document the method used to transform in the "NOTES" section.</w:t>
+        <w:t xml:space="preserve"> if transformed using the Landolt Standards or those fields that contain secondary standards, or NO if not. Document the method used to transform in the "NOTES" section.</w:t>
       </w:r>
     </w:p>
     <w:p>
@@ -21465,7 +21316,7 @@
 </file>
 
 <file path=word/endnotes.xml><?xml version="1.0" encoding="utf-8"?>
-<w:endnotes xmlns:wpc="http://schemas.microsoft.com/office/word/2010/wordprocessingCanvas" xmlns:cx="http://schemas.microsoft.com/office/drawing/2014/chartex" xmlns:cx1="http://schemas.microsoft.com/office/drawing/2015/9/8/chartex" xmlns:cx2="http://schemas.microsoft.com/office/drawing/2015/10/21/chartex" xmlns:cx3="http://schemas.microsoft.com/office/drawing/2016/5/9/chartex" xmlns:cx4="http://schemas.microsoft.com/office/drawing/2016/5/10/chartex" xmlns:cx5="http://schemas.microsoft.com/office/drawing/2016/5/11/chartex" xmlns:cx6="http://schemas.microsoft.com/office/drawing/2016/5/12/chartex" xmlns:cx7="http://schemas.microsoft.com/office/drawing/2016/5/13/chartex" xmlns:cx8="http://schemas.microsoft.com/office/drawing/2016/5/14/chartex" xmlns:mc="http://schemas.openxmlformats.org/markup-compatibility/2006" xmlns:aink="http://schemas.microsoft.com/office/drawing/2016/ink" xmlns:am3d="http://schemas.microsoft.com/office/drawing/2017/model3d" xmlns:o="urn:schemas-microsoft-com:office:office" xmlns:oel="http://schemas.microsoft.com/office/2019/extlst" xmlns:r="http://schemas.openxmlformats.org/officeDocument/2006/relationships" xmlns:m="http://schemas.openxmlformats.org/officeDocument/2006/math" xmlns:v="urn:schemas-microsoft-com:vml" xmlns:wp14="http://schemas.microsoft.com/office/word/2010/wordprocessingDrawing" xmlns:wp="http://schemas.openxmlformats.org/drawingml/2006/wordprocessingDrawing" xmlns:w10="urn:schemas-microsoft-com:office:word" xmlns:w="http://schemas.openxmlformats.org/wordprocessingml/2006/main" xmlns:w14="http://schemas.microsoft.com/office/word/2010/wordml" xmlns:w15="http://schemas.microsoft.com/office/word/2012/wordml" xmlns:w16cex="http://schemas.microsoft.com/office/word/2018/wordml/cex" xmlns:w16cid="http://schemas.microsoft.com/office/word/2016/wordml/cid" xmlns:w16="http://schemas.microsoft.com/office/word/2018/wordml" xmlns:w16du="http://schemas.microsoft.com/office/word/2023/wordml/word16du" xmlns:w16sdtdh="http://schemas.microsoft.com/office/word/2020/wordml/sdtdatahash" xmlns:w16se="http://schemas.microsoft.com/office/word/2015/wordml/symex" xmlns:wpg="http://schemas.microsoft.com/office/word/2010/wordprocessingGroup" xmlns:wpi="http://schemas.microsoft.com/office/word/2010/wordprocessingInk" xmlns:wne="http://schemas.microsoft.com/office/word/2006/wordml" xmlns:wps="http://schemas.microsoft.com/office/word/2010/wordprocessingShape" mc:Ignorable="w14 w15 w16se w16cid w16 w16cex w16sdtdh wp14">
+<w:endnotes xmlns:wpc="http://schemas.microsoft.com/office/word/2010/wordprocessingCanvas" xmlns:cx="http://schemas.microsoft.com/office/drawing/2014/chartex" xmlns:cx1="http://schemas.microsoft.com/office/drawing/2015/9/8/chartex" xmlns:cx2="http://schemas.microsoft.com/office/drawing/2015/10/21/chartex" xmlns:cx3="http://schemas.microsoft.com/office/drawing/2016/5/9/chartex" xmlns:cx4="http://schemas.microsoft.com/office/drawing/2016/5/10/chartex" xmlns:cx5="http://schemas.microsoft.com/office/drawing/2016/5/11/chartex" xmlns:cx6="http://schemas.microsoft.com/office/drawing/2016/5/12/chartex" xmlns:cx7="http://schemas.microsoft.com/office/drawing/2016/5/13/chartex" xmlns:cx8="http://schemas.microsoft.com/office/drawing/2016/5/14/chartex" xmlns:mc="http://schemas.openxmlformats.org/markup-compatibility/2006" xmlns:aink="http://schemas.microsoft.com/office/drawing/2016/ink" xmlns:am3d="http://schemas.microsoft.com/office/drawing/2017/model3d" xmlns:o="urn:schemas-microsoft-com:office:office" xmlns:oel="http://schemas.microsoft.com/office/2019/extlst" xmlns:r="http://schemas.openxmlformats.org/officeDocument/2006/relationships" xmlns:m="http://schemas.openxmlformats.org/officeDocument/2006/math" xmlns:v="urn:schemas-microsoft-com:vml" xmlns:wp14="http://schemas.microsoft.com/office/word/2010/wordprocessingDrawing" xmlns:wp="http://schemas.openxmlformats.org/drawingml/2006/wordprocessingDrawing" xmlns:w10="urn:schemas-microsoft-com:office:word" xmlns:w="http://schemas.openxmlformats.org/wordprocessingml/2006/main" xmlns:w14="http://schemas.microsoft.com/office/word/2010/wordml" xmlns:w15="http://schemas.microsoft.com/office/word/2012/wordml" xmlns:w16cex="http://schemas.microsoft.com/office/word/2018/wordml/cex" xmlns:w16cid="http://schemas.microsoft.com/office/word/2016/wordml/cid" xmlns:w16="http://schemas.microsoft.com/office/word/2018/wordml" xmlns:w16sdtdh="http://schemas.microsoft.com/office/word/2020/wordml/sdtdatahash" xmlns:w16se="http://schemas.microsoft.com/office/word/2015/wordml/symex" xmlns:wpg="http://schemas.microsoft.com/office/word/2010/wordprocessingGroup" xmlns:wpi="http://schemas.microsoft.com/office/word/2010/wordprocessingInk" xmlns:wne="http://schemas.microsoft.com/office/word/2006/wordml" xmlns:wps="http://schemas.microsoft.com/office/word/2010/wordprocessingShape" mc:Ignorable="w14 w15 w16se w16cid w16 w16cex w16sdtdh wp14">
   <w:endnote w:type="separator" w:id="-1">
     <w:p>
       <w:pPr>
@@ -21497,7 +21348,7 @@
 </file>
 
 <file path=word/footer1.xml><?xml version="1.0" encoding="utf-8"?>
-<w:ftr xmlns:wpc="http://schemas.microsoft.com/office/word/2010/wordprocessingCanvas" xmlns:cx="http://schemas.microsoft.com/office/drawing/2014/chartex" xmlns:cx1="http://schemas.microsoft.com/office/drawing/2015/9/8/chartex" xmlns:cx2="http://schemas.microsoft.com/office/drawing/2015/10/21/chartex" xmlns:cx3="http://schemas.microsoft.com/office/drawing/2016/5/9/chartex" xmlns:cx4="http://schemas.microsoft.com/office/drawing/2016/5/10/chartex" xmlns:cx5="http://schemas.microsoft.com/office/drawing/2016/5/11/chartex" xmlns:cx6="http://schemas.microsoft.com/office/drawing/2016/5/12/chartex" xmlns:cx7="http://schemas.microsoft.com/office/drawing/2016/5/13/chartex" xmlns:cx8="http://schemas.microsoft.com/office/drawing/2016/5/14/chartex" xmlns:mc="http://schemas.openxmlformats.org/markup-compatibility/2006" xmlns:aink="http://schemas.microsoft.com/office/drawing/2016/ink" xmlns:am3d="http://schemas.microsoft.com/office/drawing/2017/model3d" xmlns:o="urn:schemas-microsoft-com:office:office" xmlns:oel="http://schemas.microsoft.com/office/2019/extlst" xmlns:r="http://schemas.openxmlformats.org/officeDocument/2006/relationships" xmlns:m="http://schemas.openxmlformats.org/officeDocument/2006/math" xmlns:v="urn:schemas-microsoft-com:vml" xmlns:wp14="http://schemas.microsoft.com/office/word/2010/wordprocessingDrawing" xmlns:wp="http://schemas.openxmlformats.org/drawingml/2006/wordprocessingDrawing" xmlns:w10="urn:schemas-microsoft-com:office:word" xmlns:w="http://schemas.openxmlformats.org/wordprocessingml/2006/main" xmlns:w14="http://schemas.microsoft.com/office/word/2010/wordml" xmlns:w15="http://schemas.microsoft.com/office/word/2012/wordml" xmlns:w16cex="http://schemas.microsoft.com/office/word/2018/wordml/cex" xmlns:w16cid="http://schemas.microsoft.com/office/word/2016/wordml/cid" xmlns:w16="http://schemas.microsoft.com/office/word/2018/wordml" xmlns:w16du="http://schemas.microsoft.com/office/word/2023/wordml/word16du" xmlns:w16sdtdh="http://schemas.microsoft.com/office/word/2020/wordml/sdtdatahash" xmlns:w16se="http://schemas.microsoft.com/office/word/2015/wordml/symex" xmlns:wpg="http://schemas.microsoft.com/office/word/2010/wordprocessingGroup" xmlns:wpi="http://schemas.microsoft.com/office/word/2010/wordprocessingInk" xmlns:wne="http://schemas.microsoft.com/office/word/2006/wordml" xmlns:wps="http://schemas.microsoft.com/office/word/2010/wordprocessingShape" mc:Ignorable="w14 w15 w16se w16cid w16 w16cex w16sdtdh wp14">
+<w:ftr xmlns:wpc="http://schemas.microsoft.com/office/word/2010/wordprocessingCanvas" xmlns:cx="http://schemas.microsoft.com/office/drawing/2014/chartex" xmlns:cx1="http://schemas.microsoft.com/office/drawing/2015/9/8/chartex" xmlns:cx2="http://schemas.microsoft.com/office/drawing/2015/10/21/chartex" xmlns:cx3="http://schemas.microsoft.com/office/drawing/2016/5/9/chartex" xmlns:cx4="http://schemas.microsoft.com/office/drawing/2016/5/10/chartex" xmlns:cx5="http://schemas.microsoft.com/office/drawing/2016/5/11/chartex" xmlns:cx6="http://schemas.microsoft.com/office/drawing/2016/5/12/chartex" xmlns:cx7="http://schemas.microsoft.com/office/drawing/2016/5/13/chartex" xmlns:cx8="http://schemas.microsoft.com/office/drawing/2016/5/14/chartex" xmlns:mc="http://schemas.openxmlformats.org/markup-compatibility/2006" xmlns:aink="http://schemas.microsoft.com/office/drawing/2016/ink" xmlns:am3d="http://schemas.microsoft.com/office/drawing/2017/model3d" xmlns:o="urn:schemas-microsoft-com:office:office" xmlns:oel="http://schemas.microsoft.com/office/2019/extlst" xmlns:r="http://schemas.openxmlformats.org/officeDocument/2006/relationships" xmlns:m="http://schemas.openxmlformats.org/officeDocument/2006/math" xmlns:v="urn:schemas-microsoft-com:vml" xmlns:wp14="http://schemas.microsoft.com/office/word/2010/wordprocessingDrawing" xmlns:wp="http://schemas.openxmlformats.org/drawingml/2006/wordprocessingDrawing" xmlns:w10="urn:schemas-microsoft-com:office:word" xmlns:w="http://schemas.openxmlformats.org/wordprocessingml/2006/main" xmlns:w14="http://schemas.microsoft.com/office/word/2010/wordml" xmlns:w15="http://schemas.microsoft.com/office/word/2012/wordml" xmlns:w16cex="http://schemas.microsoft.com/office/word/2018/wordml/cex" xmlns:w16cid="http://schemas.microsoft.com/office/word/2016/wordml/cid" xmlns:w16="http://schemas.microsoft.com/office/word/2018/wordml" xmlns:w16sdtdh="http://schemas.microsoft.com/office/word/2020/wordml/sdtdatahash" xmlns:w16se="http://schemas.microsoft.com/office/word/2015/wordml/symex" xmlns:wpg="http://schemas.microsoft.com/office/word/2010/wordprocessingGroup" xmlns:wpi="http://schemas.microsoft.com/office/word/2010/wordprocessingInk" xmlns:wne="http://schemas.microsoft.com/office/word/2006/wordml" xmlns:wps="http://schemas.microsoft.com/office/word/2010/wordprocessingShape" mc:Ignorable="w14 w15 w16se w16cid w16 w16cex w16sdtdh wp14">
   <w:p>
     <w:pPr>
       <w:pStyle w:val="Footer"/>
@@ -21560,7 +21411,7 @@
 </file>
 
 <file path=word/footnotes.xml><?xml version="1.0" encoding="utf-8"?>
-<w:footnotes xmlns:wpc="http://schemas.microsoft.com/office/word/2010/wordprocessingCanvas" xmlns:cx="http://schemas.microsoft.com/office/drawing/2014/chartex" xmlns:cx1="http://schemas.microsoft.com/office/drawing/2015/9/8/chartex" xmlns:cx2="http://schemas.microsoft.com/office/drawing/2015/10/21/chartex" xmlns:cx3="http://schemas.microsoft.com/office/drawing/2016/5/9/chartex" xmlns:cx4="http://schemas.microsoft.com/office/drawing/2016/5/10/chartex" xmlns:cx5="http://schemas.microsoft.com/office/drawing/2016/5/11/chartex" xmlns:cx6="http://schemas.microsoft.com/office/drawing/2016/5/12/chartex" xmlns:cx7="http://schemas.microsoft.com/office/drawing/2016/5/13/chartex" xmlns:cx8="http://schemas.microsoft.com/office/drawing/2016/5/14/chartex" xmlns:mc="http://schemas.openxmlformats.org/markup-compatibility/2006" xmlns:aink="http://schemas.microsoft.com/office/drawing/2016/ink" xmlns:am3d="http://schemas.microsoft.com/office/drawing/2017/model3d" xmlns:o="urn:schemas-microsoft-com:office:office" xmlns:oel="http://schemas.microsoft.com/office/2019/extlst" xmlns:r="http://schemas.openxmlformats.org/officeDocument/2006/relationships" xmlns:m="http://schemas.openxmlformats.org/officeDocument/2006/math" xmlns:v="urn:schemas-microsoft-com:vml" xmlns:wp14="http://schemas.microsoft.com/office/word/2010/wordprocessingDrawing" xmlns:wp="http://schemas.openxmlformats.org/drawingml/2006/wordprocessingDrawing" xmlns:w10="urn:schemas-microsoft-com:office:word" xmlns:w="http://schemas.openxmlformats.org/wordprocessingml/2006/main" xmlns:w14="http://schemas.microsoft.com/office/word/2010/wordml" xmlns:w15="http://schemas.microsoft.com/office/word/2012/wordml" xmlns:w16cex="http://schemas.microsoft.com/office/word/2018/wordml/cex" xmlns:w16cid="http://schemas.microsoft.com/office/word/2016/wordml/cid" xmlns:w16="http://schemas.microsoft.com/office/word/2018/wordml" xmlns:w16du="http://schemas.microsoft.com/office/word/2023/wordml/word16du" xmlns:w16sdtdh="http://schemas.microsoft.com/office/word/2020/wordml/sdtdatahash" xmlns:w16se="http://schemas.microsoft.com/office/word/2015/wordml/symex" xmlns:wpg="http://schemas.microsoft.com/office/word/2010/wordprocessingGroup" xmlns:wpi="http://schemas.microsoft.com/office/word/2010/wordprocessingInk" xmlns:wne="http://schemas.microsoft.com/office/word/2006/wordml" xmlns:wps="http://schemas.microsoft.com/office/word/2010/wordprocessingShape" mc:Ignorable="w14 w15 w16se w16cid w16 w16cex w16sdtdh wp14">
+<w:footnotes xmlns:wpc="http://schemas.microsoft.com/office/word/2010/wordprocessingCanvas" xmlns:cx="http://schemas.microsoft.com/office/drawing/2014/chartex" xmlns:cx1="http://schemas.microsoft.com/office/drawing/2015/9/8/chartex" xmlns:cx2="http://schemas.microsoft.com/office/drawing/2015/10/21/chartex" xmlns:cx3="http://schemas.microsoft.com/office/drawing/2016/5/9/chartex" xmlns:cx4="http://schemas.microsoft.com/office/drawing/2016/5/10/chartex" xmlns:cx5="http://schemas.microsoft.com/office/drawing/2016/5/11/chartex" xmlns:cx6="http://schemas.microsoft.com/office/drawing/2016/5/12/chartex" xmlns:cx7="http://schemas.microsoft.com/office/drawing/2016/5/13/chartex" xmlns:cx8="http://schemas.microsoft.com/office/drawing/2016/5/14/chartex" xmlns:mc="http://schemas.openxmlformats.org/markup-compatibility/2006" xmlns:aink="http://schemas.microsoft.com/office/drawing/2016/ink" xmlns:am3d="http://schemas.microsoft.com/office/drawing/2017/model3d" xmlns:o="urn:schemas-microsoft-com:office:office" xmlns:oel="http://schemas.microsoft.com/office/2019/extlst" xmlns:r="http://schemas.openxmlformats.org/officeDocument/2006/relationships" xmlns:m="http://schemas.openxmlformats.org/officeDocument/2006/math" xmlns:v="urn:schemas-microsoft-com:vml" xmlns:wp14="http://schemas.microsoft.com/office/word/2010/wordprocessingDrawing" xmlns:wp="http://schemas.openxmlformats.org/drawingml/2006/wordprocessingDrawing" xmlns:w10="urn:schemas-microsoft-com:office:word" xmlns:w="http://schemas.openxmlformats.org/wordprocessingml/2006/main" xmlns:w14="http://schemas.microsoft.com/office/word/2010/wordml" xmlns:w15="http://schemas.microsoft.com/office/word/2012/wordml" xmlns:w16cex="http://schemas.microsoft.com/office/word/2018/wordml/cex" xmlns:w16cid="http://schemas.microsoft.com/office/word/2016/wordml/cid" xmlns:w16="http://schemas.microsoft.com/office/word/2018/wordml" xmlns:w16sdtdh="http://schemas.microsoft.com/office/word/2020/wordml/sdtdatahash" xmlns:w16se="http://schemas.microsoft.com/office/word/2015/wordml/symex" xmlns:wpg="http://schemas.microsoft.com/office/word/2010/wordprocessingGroup" xmlns:wpi="http://schemas.microsoft.com/office/word/2010/wordprocessingInk" xmlns:wne="http://schemas.microsoft.com/office/word/2006/wordml" xmlns:wps="http://schemas.microsoft.com/office/word/2010/wordprocessingShape" mc:Ignorable="w14 w15 w16se w16cid w16 w16cex w16sdtdh wp14">
   <w:footnote w:type="separator" w:id="-1">
     <w:p>
       <w:pPr>
@@ -21592,7 +21443,7 @@
 </file>
 
 <file path=word/header1.xml><?xml version="1.0" encoding="utf-8"?>
-<w:hdr xmlns:wpc="http://schemas.microsoft.com/office/word/2010/wordprocessingCanvas" xmlns:cx="http://schemas.microsoft.com/office/drawing/2014/chartex" xmlns:cx1="http://schemas.microsoft.com/office/drawing/2015/9/8/chartex" xmlns:cx2="http://schemas.microsoft.com/office/drawing/2015/10/21/chartex" xmlns:cx3="http://schemas.microsoft.com/office/drawing/2016/5/9/chartex" xmlns:cx4="http://schemas.microsoft.com/office/drawing/2016/5/10/chartex" xmlns:cx5="http://schemas.microsoft.com/office/drawing/2016/5/11/chartex" xmlns:cx6="http://schemas.microsoft.com/office/drawing/2016/5/12/chartex" xmlns:cx7="http://schemas.microsoft.com/office/drawing/2016/5/13/chartex" xmlns:cx8="http://schemas.microsoft.com/office/drawing/2016/5/14/chartex" xmlns:mc="http://schemas.openxmlformats.org/markup-compatibility/2006" xmlns:aink="http://schemas.microsoft.com/office/drawing/2016/ink" xmlns:am3d="http://schemas.microsoft.com/office/drawing/2017/model3d" xmlns:o="urn:schemas-microsoft-com:office:office" xmlns:oel="http://schemas.microsoft.com/office/2019/extlst" xmlns:r="http://schemas.openxmlformats.org/officeDocument/2006/relationships" xmlns:m="http://schemas.openxmlformats.org/officeDocument/2006/math" xmlns:v="urn:schemas-microsoft-com:vml" xmlns:wp14="http://schemas.microsoft.com/office/word/2010/wordprocessingDrawing" xmlns:wp="http://schemas.openxmlformats.org/drawingml/2006/wordprocessingDrawing" xmlns:w10="urn:schemas-microsoft-com:office:word" xmlns:w="http://schemas.openxmlformats.org/wordprocessingml/2006/main" xmlns:w14="http://schemas.microsoft.com/office/word/2010/wordml" xmlns:w15="http://schemas.microsoft.com/office/word/2012/wordml" xmlns:w16cex="http://schemas.microsoft.com/office/word/2018/wordml/cex" xmlns:w16cid="http://schemas.microsoft.com/office/word/2016/wordml/cid" xmlns:w16="http://schemas.microsoft.com/office/word/2018/wordml" xmlns:w16du="http://schemas.microsoft.com/office/word/2023/wordml/word16du" xmlns:w16sdtdh="http://schemas.microsoft.com/office/word/2020/wordml/sdtdatahash" xmlns:w16se="http://schemas.microsoft.com/office/word/2015/wordml/symex" xmlns:wpg="http://schemas.microsoft.com/office/word/2010/wordprocessingGroup" xmlns:wpi="http://schemas.microsoft.com/office/word/2010/wordprocessingInk" xmlns:wne="http://schemas.microsoft.com/office/word/2006/wordml" xmlns:wps="http://schemas.microsoft.com/office/word/2010/wordprocessingShape" mc:Ignorable="w14 w15 w16se w16cid w16 w16cex w16sdtdh wp14">
+<w:hdr xmlns:wpc="http://schemas.microsoft.com/office/word/2010/wordprocessingCanvas" xmlns:cx="http://schemas.microsoft.com/office/drawing/2014/chartex" xmlns:cx1="http://schemas.microsoft.com/office/drawing/2015/9/8/chartex" xmlns:cx2="http://schemas.microsoft.com/office/drawing/2015/10/21/chartex" xmlns:cx3="http://schemas.microsoft.com/office/drawing/2016/5/9/chartex" xmlns:cx4="http://schemas.microsoft.com/office/drawing/2016/5/10/chartex" xmlns:cx5="http://schemas.microsoft.com/office/drawing/2016/5/11/chartex" xmlns:cx6="http://schemas.microsoft.com/office/drawing/2016/5/12/chartex" xmlns:cx7="http://schemas.microsoft.com/office/drawing/2016/5/13/chartex" xmlns:cx8="http://schemas.microsoft.com/office/drawing/2016/5/14/chartex" xmlns:mc="http://schemas.openxmlformats.org/markup-compatibility/2006" xmlns:aink="http://schemas.microsoft.com/office/drawing/2016/ink" xmlns:am3d="http://schemas.microsoft.com/office/drawing/2017/model3d" xmlns:o="urn:schemas-microsoft-com:office:office" xmlns:oel="http://schemas.microsoft.com/office/2019/extlst" xmlns:r="http://schemas.openxmlformats.org/officeDocument/2006/relationships" xmlns:m="http://schemas.openxmlformats.org/officeDocument/2006/math" xmlns:v="urn:schemas-microsoft-com:vml" xmlns:wp14="http://schemas.microsoft.com/office/word/2010/wordprocessingDrawing" xmlns:wp="http://schemas.openxmlformats.org/drawingml/2006/wordprocessingDrawing" xmlns:w10="urn:schemas-microsoft-com:office:word" xmlns:w="http://schemas.openxmlformats.org/wordprocessingml/2006/main" xmlns:w14="http://schemas.microsoft.com/office/word/2010/wordml" xmlns:w15="http://schemas.microsoft.com/office/word/2012/wordml" xmlns:w16cex="http://schemas.microsoft.com/office/word/2018/wordml/cex" xmlns:w16cid="http://schemas.microsoft.com/office/word/2016/wordml/cid" xmlns:w16="http://schemas.microsoft.com/office/word/2018/wordml" xmlns:w16sdtdh="http://schemas.microsoft.com/office/word/2020/wordml/sdtdatahash" xmlns:w16se="http://schemas.microsoft.com/office/word/2015/wordml/symex" xmlns:wpg="http://schemas.microsoft.com/office/word/2010/wordprocessingGroup" xmlns:wpi="http://schemas.microsoft.com/office/word/2010/wordprocessingInk" xmlns:wne="http://schemas.microsoft.com/office/word/2006/wordml" xmlns:wps="http://schemas.microsoft.com/office/word/2010/wordprocessingShape" mc:Ignorable="w14 w15 w16se w16cid w16 w16cex w16sdtdh wp14">
   <w:p>
     <w:pPr>
       <w:pStyle w:val="Header"/>
@@ -21634,7 +21485,7 @@
 </file>
 
 <file path=word/numbering.xml><?xml version="1.0" encoding="utf-8"?>
-<w:numbering xmlns:wpc="http://schemas.microsoft.com/office/word/2010/wordprocessingCanvas" xmlns:cx="http://schemas.microsoft.com/office/drawing/2014/chartex" xmlns:cx1="http://schemas.microsoft.com/office/drawing/2015/9/8/chartex" xmlns:cx2="http://schemas.microsoft.com/office/drawing/2015/10/21/chartex" xmlns:cx3="http://schemas.microsoft.com/office/drawing/2016/5/9/chartex" xmlns:cx4="http://schemas.microsoft.com/office/drawing/2016/5/10/chartex" xmlns:cx5="http://schemas.microsoft.com/office/drawing/2016/5/11/chartex" xmlns:cx6="http://schemas.microsoft.com/office/drawing/2016/5/12/chartex" xmlns:cx7="http://schemas.microsoft.com/office/drawing/2016/5/13/chartex" xmlns:cx8="http://schemas.microsoft.com/office/drawing/2016/5/14/chartex" xmlns:mc="http://schemas.openxmlformats.org/markup-compatibility/2006" xmlns:aink="http://schemas.microsoft.com/office/drawing/2016/ink" xmlns:am3d="http://schemas.microsoft.com/office/drawing/2017/model3d" xmlns:o="urn:schemas-microsoft-com:office:office" xmlns:oel="http://schemas.microsoft.com/office/2019/extlst" xmlns:r="http://schemas.openxmlformats.org/officeDocument/2006/relationships" xmlns:m="http://schemas.openxmlformats.org/officeDocument/2006/math" xmlns:v="urn:schemas-microsoft-com:vml" xmlns:wp14="http://schemas.microsoft.com/office/word/2010/wordprocessingDrawing" xmlns:wp="http://schemas.openxmlformats.org/drawingml/2006/wordprocessingDrawing" xmlns:w10="urn:schemas-microsoft-com:office:word" xmlns:w="http://schemas.openxmlformats.org/wordprocessingml/2006/main" xmlns:w14="http://schemas.microsoft.com/office/word/2010/wordml" xmlns:w15="http://schemas.microsoft.com/office/word/2012/wordml" xmlns:w16cex="http://schemas.microsoft.com/office/word/2018/wordml/cex" xmlns:w16cid="http://schemas.microsoft.com/office/word/2016/wordml/cid" xmlns:w16="http://schemas.microsoft.com/office/word/2018/wordml" xmlns:w16du="http://schemas.microsoft.com/office/word/2023/wordml/word16du" xmlns:w16sdtdh="http://schemas.microsoft.com/office/word/2020/wordml/sdtdatahash" xmlns:w16se="http://schemas.microsoft.com/office/word/2015/wordml/symex" xmlns:wpg="http://schemas.microsoft.com/office/word/2010/wordprocessingGroup" xmlns:wpi="http://schemas.microsoft.com/office/word/2010/wordprocessingInk" xmlns:wne="http://schemas.microsoft.com/office/word/2006/wordml" xmlns:wps="http://schemas.microsoft.com/office/word/2010/wordprocessingShape" mc:Ignorable="w14 w15 w16se w16cid w16 w16cex w16sdtdh wp14">
+<w:numbering xmlns:wpc="http://schemas.microsoft.com/office/word/2010/wordprocessingCanvas" xmlns:cx="http://schemas.microsoft.com/office/drawing/2014/chartex" xmlns:cx1="http://schemas.microsoft.com/office/drawing/2015/9/8/chartex" xmlns:cx2="http://schemas.microsoft.com/office/drawing/2015/10/21/chartex" xmlns:cx3="http://schemas.microsoft.com/office/drawing/2016/5/9/chartex" xmlns:cx4="http://schemas.microsoft.com/office/drawing/2016/5/10/chartex" xmlns:cx5="http://schemas.microsoft.com/office/drawing/2016/5/11/chartex" xmlns:cx6="http://schemas.microsoft.com/office/drawing/2016/5/12/chartex" xmlns:cx7="http://schemas.microsoft.com/office/drawing/2016/5/13/chartex" xmlns:cx8="http://schemas.microsoft.com/office/drawing/2016/5/14/chartex" xmlns:mc="http://schemas.openxmlformats.org/markup-compatibility/2006" xmlns:aink="http://schemas.microsoft.com/office/drawing/2016/ink" xmlns:am3d="http://schemas.microsoft.com/office/drawing/2017/model3d" xmlns:o="urn:schemas-microsoft-com:office:office" xmlns:oel="http://schemas.microsoft.com/office/2019/extlst" xmlns:r="http://schemas.openxmlformats.org/officeDocument/2006/relationships" xmlns:m="http://schemas.openxmlformats.org/officeDocument/2006/math" xmlns:v="urn:schemas-microsoft-com:vml" xmlns:wp14="http://schemas.microsoft.com/office/word/2010/wordprocessingDrawing" xmlns:wp="http://schemas.openxmlformats.org/drawingml/2006/wordprocessingDrawing" xmlns:w10="urn:schemas-microsoft-com:office:word" xmlns:w="http://schemas.openxmlformats.org/wordprocessingml/2006/main" xmlns:w14="http://schemas.microsoft.com/office/word/2010/wordml" xmlns:w15="http://schemas.microsoft.com/office/word/2012/wordml" xmlns:w16cex="http://schemas.microsoft.com/office/word/2018/wordml/cex" xmlns:w16cid="http://schemas.microsoft.com/office/word/2016/wordml/cid" xmlns:w16="http://schemas.microsoft.com/office/word/2018/wordml" xmlns:w16sdtdh="http://schemas.microsoft.com/office/word/2020/wordml/sdtdatahash" xmlns:w16se="http://schemas.microsoft.com/office/word/2015/wordml/symex" xmlns:wpg="http://schemas.microsoft.com/office/word/2010/wordprocessingGroup" xmlns:wpi="http://schemas.microsoft.com/office/word/2010/wordprocessingInk" xmlns:wne="http://schemas.microsoft.com/office/word/2006/wordml" xmlns:wps="http://schemas.microsoft.com/office/word/2010/wordprocessingShape" mc:Ignorable="w14 w15 w16se w16cid w16 w16cex w16sdtdh wp14">
   <w:abstractNum w:abstractNumId="0" w15:restartNumberingAfterBreak="0">
     <w:nsid w:val="001C6E5A"/>
     <w:multiLevelType w:val="hybridMultilevel"/>

</xml_diff>